<commit_message>
settings, plantillas ejs y express.static
</commit_message>
<xml_diff>
--- a/Node tutorial.docx
+++ b/Node tutorial.docx
@@ -7952,6 +7952,7 @@
           <w:color w:val="D4D4D4"/>
           <w:sz w:val="21"/>
           <w:szCs w:val="21"/>
+          <w:lang w:val="es-CO"/>
         </w:rPr>
       </w:pPr>
       <w:proofErr w:type="spellStart"/>
@@ -7961,6 +7962,7 @@
           <w:color w:val="4FC1FF"/>
           <w:sz w:val="21"/>
           <w:szCs w:val="21"/>
+          <w:lang w:val="es-CO"/>
         </w:rPr>
         <w:t>server</w:t>
       </w:r>
@@ -7970,6 +7972,7 @@
           <w:color w:val="D4D4D4"/>
           <w:sz w:val="21"/>
           <w:szCs w:val="21"/>
+          <w:lang w:val="es-CO"/>
         </w:rPr>
         <w:t>.</w:t>
       </w:r>
@@ -7979,6 +7982,7 @@
           <w:color w:val="DCDCAA"/>
           <w:sz w:val="21"/>
           <w:szCs w:val="21"/>
+          <w:lang w:val="es-CO"/>
         </w:rPr>
         <w:t>use</w:t>
       </w:r>
@@ -7989,6 +7993,7 @@
           <w:color w:val="D4D4D4"/>
           <w:sz w:val="21"/>
           <w:szCs w:val="21"/>
+          <w:lang w:val="es-CO"/>
         </w:rPr>
         <w:t>(</w:t>
       </w:r>
@@ -7999,6 +8004,7 @@
           <w:color w:val="DCDCAA"/>
           <w:sz w:val="21"/>
           <w:szCs w:val="21"/>
+          <w:lang w:val="es-CO"/>
         </w:rPr>
         <w:t>morgan</w:t>
       </w:r>
@@ -8009,6 +8015,7 @@
           <w:color w:val="D4D4D4"/>
           <w:sz w:val="21"/>
           <w:szCs w:val="21"/>
+          <w:lang w:val="es-CO"/>
         </w:rPr>
         <w:t>(</w:t>
       </w:r>
@@ -8018,29 +8025,42 @@
           <w:color w:val="CE9178"/>
           <w:sz w:val="21"/>
           <w:szCs w:val="21"/>
-        </w:rPr>
-        <w:t>'dev'</w:t>
-      </w:r>
-      <w:r>
-        <w:rPr>
-          <w:rFonts w:ascii="Consolas" w:eastAsia="Times New Roman" w:hAnsi="Consolas" w:cs="Times New Roman"/>
-          <w:color w:val="D4D4D4"/>
-          <w:sz w:val="21"/>
-          <w:szCs w:val="21"/>
-        </w:rPr>
-        <w:t>)</w:t>
-      </w:r>
-      <w:proofErr w:type="gramStart"/>
-      <w:r>
-        <w:rPr>
-          <w:rFonts w:ascii="Consolas" w:eastAsia="Times New Roman" w:hAnsi="Consolas" w:cs="Times New Roman"/>
-          <w:color w:val="D4D4D4"/>
-          <w:sz w:val="21"/>
-          <w:szCs w:val="21"/>
-        </w:rPr>
-        <w:t>);</w:t>
-      </w:r>
-      <w:proofErr w:type="gramEnd"/>
+          <w:lang w:val="es-CO"/>
+        </w:rPr>
+        <w:t>'</w:t>
+      </w:r>
+      <w:proofErr w:type="spellStart"/>
+      <w:r>
+        <w:rPr>
+          <w:rFonts w:ascii="Consolas" w:eastAsia="Times New Roman" w:hAnsi="Consolas" w:cs="Times New Roman"/>
+          <w:color w:val="CE9178"/>
+          <w:sz w:val="21"/>
+          <w:szCs w:val="21"/>
+          <w:lang w:val="es-CO"/>
+        </w:rPr>
+        <w:t>dev</w:t>
+      </w:r>
+      <w:proofErr w:type="spellEnd"/>
+      <w:r>
+        <w:rPr>
+          <w:rFonts w:ascii="Consolas" w:eastAsia="Times New Roman" w:hAnsi="Consolas" w:cs="Times New Roman"/>
+          <w:color w:val="CE9178"/>
+          <w:sz w:val="21"/>
+          <w:szCs w:val="21"/>
+          <w:lang w:val="es-CO"/>
+        </w:rPr>
+        <w:t>'</w:t>
+      </w:r>
+      <w:r>
+        <w:rPr>
+          <w:rFonts w:ascii="Consolas" w:eastAsia="Times New Roman" w:hAnsi="Consolas" w:cs="Times New Roman"/>
+          <w:color w:val="D4D4D4"/>
+          <w:sz w:val="21"/>
+          <w:szCs w:val="21"/>
+          <w:lang w:val="es-CO"/>
+        </w:rPr>
+        <w:t>));</w:t>
+      </w:r>
     </w:p>
     <w:p>
       <w:pPr>
@@ -8051,6 +8071,7 @@
           <w:color w:val="D4D4D4"/>
           <w:sz w:val="21"/>
           <w:szCs w:val="21"/>
+          <w:lang w:val="es-CO"/>
         </w:rPr>
       </w:pPr>
     </w:p>
@@ -8085,24 +8106,37 @@
         <w:rPr>
           <w:sz w:val="18"/>
           <w:szCs w:val="18"/>
-          <w:lang w:val="es-CO"/>
-        </w:rPr>
-      </w:pPr>
-      <w:r>
-        <w:rPr>
-          <w:sz w:val="18"/>
-          <w:szCs w:val="18"/>
-          <w:lang w:val="es-CO"/>
-        </w:rPr>
-        <w:t>GET /user 304 6.534 ms - -</w:t>
-      </w:r>
-    </w:p>
-    <w:p>
-      <w:pPr>
-        <w:rPr>
-          <w:sz w:val="18"/>
-          <w:szCs w:val="18"/>
-          <w:lang w:val="es-CO"/>
+        </w:rPr>
+      </w:pPr>
+      <w:r>
+        <w:rPr>
+          <w:sz w:val="18"/>
+          <w:szCs w:val="18"/>
+        </w:rPr>
+        <w:t xml:space="preserve">GET /user 304 6.534 </w:t>
+      </w:r>
+      <w:proofErr w:type="spellStart"/>
+      <w:r>
+        <w:rPr>
+          <w:sz w:val="18"/>
+          <w:szCs w:val="18"/>
+        </w:rPr>
+        <w:t>ms</w:t>
+      </w:r>
+      <w:proofErr w:type="spellEnd"/>
+      <w:r>
+        <w:rPr>
+          <w:sz w:val="18"/>
+          <w:szCs w:val="18"/>
+        </w:rPr>
+        <w:t xml:space="preserve"> - -</w:t>
+      </w:r>
+    </w:p>
+    <w:p>
+      <w:pPr>
+        <w:rPr>
+          <w:sz w:val="18"/>
+          <w:szCs w:val="18"/>
         </w:rPr>
       </w:pPr>
     </w:p>
@@ -8140,6 +8174,675 @@
         </w:rPr>
         <w:t xml:space="preserve"> files</w:t>
       </w:r>
+      <w:r>
+        <w:rPr>
+          <w:sz w:val="18"/>
+          <w:szCs w:val="18"/>
+          <w:lang w:val="es-CO"/>
+        </w:rPr>
+        <w:t xml:space="preserve"> (se usa </w:t>
+      </w:r>
+      <w:r>
+        <w:rPr>
+          <w:sz w:val="18"/>
+          <w:szCs w:val="18"/>
+          <w:lang w:val="es-CO"/>
+        </w:rPr>
+        <w:t xml:space="preserve">por defecto </w:t>
+      </w:r>
+      <w:proofErr w:type="gramStart"/>
+      <w:r>
+        <w:rPr>
+          <w:sz w:val="18"/>
+          <w:szCs w:val="18"/>
+          <w:lang w:val="es-CO"/>
+        </w:rPr>
+        <w:t>en caso que</w:t>
+      </w:r>
+      <w:proofErr w:type="gramEnd"/>
+      <w:r>
+        <w:rPr>
+          <w:sz w:val="18"/>
+          <w:szCs w:val="18"/>
+          <w:lang w:val="es-CO"/>
+        </w:rPr>
+        <w:t xml:space="preserve"> no se acceda a ninguna ruta)</w:t>
+      </w:r>
+    </w:p>
+    <w:p>
+      <w:pPr>
+        <w:shd w:val="clear" w:color="auto" w:fill="1E1E1E"/>
+        <w:spacing w:after="0" w:line="285" w:lineRule="atLeast"/>
+        <w:rPr>
+          <w:rFonts w:ascii="Consolas" w:eastAsia="Times New Roman" w:hAnsi="Consolas" w:cs="Times New Roman"/>
+          <w:color w:val="D4D4D4"/>
+          <w:sz w:val="21"/>
+          <w:szCs w:val="21"/>
+          <w:lang w:val="es-CO"/>
+        </w:rPr>
+      </w:pPr>
+      <w:proofErr w:type="spellStart"/>
+      <w:r>
+        <w:rPr>
+          <w:rFonts w:ascii="Consolas" w:eastAsia="Times New Roman" w:hAnsi="Consolas" w:cs="Times New Roman"/>
+          <w:color w:val="4FC1FF"/>
+          <w:sz w:val="21"/>
+          <w:szCs w:val="21"/>
+          <w:lang w:val="es-CO"/>
+        </w:rPr>
+        <w:t>server</w:t>
+      </w:r>
+      <w:r>
+        <w:rPr>
+          <w:rFonts w:ascii="Consolas" w:eastAsia="Times New Roman" w:hAnsi="Consolas" w:cs="Times New Roman"/>
+          <w:color w:val="D4D4D4"/>
+          <w:sz w:val="21"/>
+          <w:szCs w:val="21"/>
+          <w:lang w:val="es-CO"/>
+        </w:rPr>
+        <w:t>.</w:t>
+      </w:r>
+      <w:r>
+        <w:rPr>
+          <w:rFonts w:ascii="Consolas" w:eastAsia="Times New Roman" w:hAnsi="Consolas" w:cs="Times New Roman"/>
+          <w:color w:val="DCDCAA"/>
+          <w:sz w:val="21"/>
+          <w:szCs w:val="21"/>
+          <w:lang w:val="es-CO"/>
+        </w:rPr>
+        <w:t>use</w:t>
+      </w:r>
+      <w:proofErr w:type="spellEnd"/>
+      <w:r>
+        <w:rPr>
+          <w:rFonts w:ascii="Consolas" w:eastAsia="Times New Roman" w:hAnsi="Consolas" w:cs="Times New Roman"/>
+          <w:color w:val="D4D4D4"/>
+          <w:sz w:val="21"/>
+          <w:szCs w:val="21"/>
+          <w:lang w:val="es-CO"/>
+        </w:rPr>
+        <w:t>(</w:t>
+      </w:r>
+      <w:proofErr w:type="spellStart"/>
+      <w:proofErr w:type="gramStart"/>
+      <w:r>
+        <w:rPr>
+          <w:rFonts w:ascii="Consolas" w:eastAsia="Times New Roman" w:hAnsi="Consolas" w:cs="Times New Roman"/>
+          <w:color w:val="DCDCAA"/>
+          <w:sz w:val="21"/>
+          <w:szCs w:val="21"/>
+          <w:lang w:val="es-CO"/>
+        </w:rPr>
+        <w:t>express</w:t>
+      </w:r>
+      <w:r>
+        <w:rPr>
+          <w:rFonts w:ascii="Consolas" w:eastAsia="Times New Roman" w:hAnsi="Consolas" w:cs="Times New Roman"/>
+          <w:color w:val="D4D4D4"/>
+          <w:sz w:val="21"/>
+          <w:szCs w:val="21"/>
+          <w:lang w:val="es-CO"/>
+        </w:rPr>
+        <w:t>.</w:t>
+      </w:r>
+      <w:r>
+        <w:rPr>
+          <w:rFonts w:ascii="Consolas" w:eastAsia="Times New Roman" w:hAnsi="Consolas" w:cs="Times New Roman"/>
+          <w:color w:val="DCDCAA"/>
+          <w:sz w:val="21"/>
+          <w:szCs w:val="21"/>
+          <w:lang w:val="es-CO"/>
+        </w:rPr>
+        <w:t>static</w:t>
+      </w:r>
+      <w:proofErr w:type="spellEnd"/>
+      <w:proofErr w:type="gramEnd"/>
+      <w:r>
+        <w:rPr>
+          <w:rFonts w:ascii="Consolas" w:eastAsia="Times New Roman" w:hAnsi="Consolas" w:cs="Times New Roman"/>
+          <w:color w:val="D4D4D4"/>
+          <w:sz w:val="21"/>
+          <w:szCs w:val="21"/>
+          <w:lang w:val="es-CO"/>
+        </w:rPr>
+        <w:t>(</w:t>
+      </w:r>
+      <w:r>
+        <w:rPr>
+          <w:rFonts w:ascii="Consolas" w:eastAsia="Times New Roman" w:hAnsi="Consolas" w:cs="Times New Roman"/>
+          <w:color w:val="CE9178"/>
+          <w:sz w:val="21"/>
+          <w:szCs w:val="21"/>
+          <w:lang w:val="es-CO"/>
+        </w:rPr>
+        <w:t>'</w:t>
+      </w:r>
+      <w:proofErr w:type="spellStart"/>
+      <w:r>
+        <w:rPr>
+          <w:rFonts w:ascii="Consolas" w:eastAsia="Times New Roman" w:hAnsi="Consolas" w:cs="Times New Roman"/>
+          <w:color w:val="CE9178"/>
+          <w:sz w:val="21"/>
+          <w:szCs w:val="21"/>
+          <w:lang w:val="es-CO"/>
+        </w:rPr>
+        <w:t>public</w:t>
+      </w:r>
+      <w:proofErr w:type="spellEnd"/>
+      <w:r>
+        <w:rPr>
+          <w:rFonts w:ascii="Consolas" w:eastAsia="Times New Roman" w:hAnsi="Consolas" w:cs="Times New Roman"/>
+          <w:color w:val="CE9178"/>
+          <w:sz w:val="21"/>
+          <w:szCs w:val="21"/>
+          <w:lang w:val="es-CO"/>
+        </w:rPr>
+        <w:t>'</w:t>
+      </w:r>
+      <w:r>
+        <w:rPr>
+          <w:rFonts w:ascii="Consolas" w:eastAsia="Times New Roman" w:hAnsi="Consolas" w:cs="Times New Roman"/>
+          <w:color w:val="D4D4D4"/>
+          <w:sz w:val="21"/>
+          <w:szCs w:val="21"/>
+          <w:lang w:val="es-CO"/>
+        </w:rPr>
+        <w:t>));</w:t>
+      </w:r>
+      <w:r>
+        <w:rPr>
+          <w:rFonts w:ascii="Consolas" w:eastAsia="Times New Roman" w:hAnsi="Consolas" w:cs="Times New Roman"/>
+          <w:color w:val="6A9955"/>
+          <w:sz w:val="21"/>
+          <w:szCs w:val="21"/>
+          <w:lang w:val="es-CO"/>
+        </w:rPr>
+        <w:t xml:space="preserve">// uso de </w:t>
+      </w:r>
+      <w:proofErr w:type="spellStart"/>
+      <w:r>
+        <w:rPr>
+          <w:rFonts w:ascii="Consolas" w:eastAsia="Times New Roman" w:hAnsi="Consolas" w:cs="Times New Roman"/>
+          <w:color w:val="6A9955"/>
+          <w:sz w:val="21"/>
+          <w:szCs w:val="21"/>
+          <w:lang w:val="es-CO"/>
+        </w:rPr>
+        <w:t>express</w:t>
+      </w:r>
+      <w:proofErr w:type="spellEnd"/>
+      <w:r>
+        <w:rPr>
+          <w:rFonts w:ascii="Consolas" w:eastAsia="Times New Roman" w:hAnsi="Consolas" w:cs="Times New Roman"/>
+          <w:color w:val="6A9955"/>
+          <w:sz w:val="21"/>
+          <w:szCs w:val="21"/>
+          <w:lang w:val="es-CO"/>
+        </w:rPr>
+        <w:t xml:space="preserve"> </w:t>
+      </w:r>
+      <w:proofErr w:type="spellStart"/>
+      <w:r>
+        <w:rPr>
+          <w:rFonts w:ascii="Consolas" w:eastAsia="Times New Roman" w:hAnsi="Consolas" w:cs="Times New Roman"/>
+          <w:color w:val="6A9955"/>
+          <w:sz w:val="21"/>
+          <w:szCs w:val="21"/>
+          <w:lang w:val="es-CO"/>
+        </w:rPr>
+        <w:t>static</w:t>
+      </w:r>
+      <w:proofErr w:type="spellEnd"/>
+      <w:r>
+        <w:rPr>
+          <w:rFonts w:ascii="Consolas" w:eastAsia="Times New Roman" w:hAnsi="Consolas" w:cs="Times New Roman"/>
+          <w:color w:val="6A9955"/>
+          <w:sz w:val="21"/>
+          <w:szCs w:val="21"/>
+          <w:lang w:val="es-CO"/>
+        </w:rPr>
+        <w:t xml:space="preserve"> en caso de que no se acceda a ninguna ruta</w:t>
+      </w:r>
+    </w:p>
+    <w:p>
+      <w:pPr>
+        <w:shd w:val="clear" w:color="auto" w:fill="1E1E1E"/>
+        <w:spacing w:after="0" w:line="285" w:lineRule="atLeast"/>
+        <w:rPr>
+          <w:rFonts w:ascii="Consolas" w:eastAsia="Times New Roman" w:hAnsi="Consolas" w:cs="Times New Roman"/>
+          <w:color w:val="D4D4D4"/>
+          <w:sz w:val="21"/>
+          <w:szCs w:val="21"/>
+          <w:lang w:val="es-CO"/>
+        </w:rPr>
+      </w:pPr>
+    </w:p>
+    <w:p>
+      <w:pPr>
+        <w:rPr>
+          <w:sz w:val="18"/>
+          <w:szCs w:val="18"/>
+          <w:lang w:val="es-CO"/>
+        </w:rPr>
+      </w:pPr>
+    </w:p>
+    <w:p>
+      <w:pPr>
+        <w:rPr>
+          <w:sz w:val="18"/>
+          <w:szCs w:val="18"/>
+          <w:lang w:val="es-CO"/>
+        </w:rPr>
+      </w:pPr>
+      <w:r>
+        <w:rPr>
+          <w:sz w:val="18"/>
+          <w:szCs w:val="18"/>
+          <w:lang w:val="es-CO"/>
+        </w:rPr>
+        <w:t xml:space="preserve">la carpeta </w:t>
+      </w:r>
+      <w:proofErr w:type="spellStart"/>
+      <w:r>
+        <w:rPr>
+          <w:sz w:val="18"/>
+          <w:szCs w:val="18"/>
+          <w:lang w:val="es-CO"/>
+        </w:rPr>
+        <w:t>public</w:t>
+      </w:r>
+      <w:proofErr w:type="spellEnd"/>
+      <w:r>
+        <w:rPr>
+          <w:sz w:val="18"/>
+          <w:szCs w:val="18"/>
+          <w:lang w:val="es-CO"/>
+        </w:rPr>
+        <w:t xml:space="preserve"> debe tiene un index.html que accede a una carpeta </w:t>
+      </w:r>
+      <w:proofErr w:type="spellStart"/>
+      <w:r>
+        <w:rPr>
+          <w:sz w:val="18"/>
+          <w:szCs w:val="18"/>
+          <w:lang w:val="es-CO"/>
+        </w:rPr>
+        <w:t>css</w:t>
+      </w:r>
+      <w:proofErr w:type="spellEnd"/>
+      <w:r>
+        <w:rPr>
+          <w:sz w:val="18"/>
+          <w:szCs w:val="18"/>
+          <w:lang w:val="es-CO"/>
+        </w:rPr>
+        <w:t xml:space="preserve"> o cualquier otro archivo </w:t>
+      </w:r>
+      <w:proofErr w:type="spellStart"/>
+      <w:r>
+        <w:rPr>
+          <w:sz w:val="18"/>
+          <w:szCs w:val="18"/>
+          <w:lang w:val="es-CO"/>
+        </w:rPr>
+        <w:t>javascript</w:t>
+      </w:r>
+      <w:proofErr w:type="spellEnd"/>
+      <w:r>
+        <w:rPr>
+          <w:sz w:val="18"/>
+          <w:szCs w:val="18"/>
+          <w:lang w:val="es-CO"/>
+        </w:rPr>
+        <w:t xml:space="preserve"> que se acceda por defecto</w:t>
+      </w:r>
+    </w:p>
+    <w:p>
+      <w:pPr>
+        <w:rPr>
+          <w:sz w:val="18"/>
+          <w:szCs w:val="18"/>
+          <w:lang w:val="es-CO"/>
+        </w:rPr>
+      </w:pPr>
+      <w:r>
+        <w:rPr>
+          <w:sz w:val="18"/>
+          <w:szCs w:val="18"/>
+          <w:lang w:val="es-CO"/>
+        </w:rPr>
+        <w:lastRenderedPageBreak/>
+        <w:t xml:space="preserve">5) java script </w:t>
+      </w:r>
+      <w:proofErr w:type="spellStart"/>
+      <w:r>
+        <w:rPr>
+          <w:sz w:val="18"/>
+          <w:szCs w:val="18"/>
+          <w:lang w:val="es-CO"/>
+        </w:rPr>
+        <w:t>timer</w:t>
+      </w:r>
+      <w:proofErr w:type="spellEnd"/>
+    </w:p>
+    <w:p>
+      <w:pPr>
+        <w:shd w:val="clear" w:color="auto" w:fill="1E1E1E"/>
+        <w:spacing w:after="0" w:line="285" w:lineRule="atLeast"/>
+        <w:rPr>
+          <w:rFonts w:ascii="Consolas" w:eastAsia="Times New Roman" w:hAnsi="Consolas" w:cs="Times New Roman"/>
+          <w:color w:val="D4D4D4"/>
+          <w:sz w:val="21"/>
+          <w:szCs w:val="21"/>
+        </w:rPr>
+      </w:pPr>
+      <w:proofErr w:type="spellStart"/>
+      <w:proofErr w:type="gramStart"/>
+      <w:r>
+        <w:rPr>
+          <w:rFonts w:ascii="Consolas" w:eastAsia="Times New Roman" w:hAnsi="Consolas" w:cs="Times New Roman"/>
+          <w:color w:val="DCDCAA"/>
+          <w:sz w:val="21"/>
+          <w:szCs w:val="21"/>
+        </w:rPr>
+        <w:t>setTimeout</w:t>
+      </w:r>
+      <w:proofErr w:type="spellEnd"/>
+      <w:r>
+        <w:rPr>
+          <w:rFonts w:ascii="Consolas" w:eastAsia="Times New Roman" w:hAnsi="Consolas" w:cs="Times New Roman"/>
+          <w:color w:val="D4D4D4"/>
+          <w:sz w:val="21"/>
+          <w:szCs w:val="21"/>
+        </w:rPr>
+        <w:t>(</w:t>
+      </w:r>
+      <w:proofErr w:type="gramEnd"/>
+      <w:r>
+        <w:rPr>
+          <w:rFonts w:ascii="Consolas" w:eastAsia="Times New Roman" w:hAnsi="Consolas" w:cs="Times New Roman"/>
+          <w:color w:val="D4D4D4"/>
+          <w:sz w:val="21"/>
+          <w:szCs w:val="21"/>
+        </w:rPr>
+        <w:t xml:space="preserve">() </w:t>
+      </w:r>
+      <w:r>
+        <w:rPr>
+          <w:rFonts w:ascii="Consolas" w:eastAsia="Times New Roman" w:hAnsi="Consolas" w:cs="Times New Roman"/>
+          <w:color w:val="569CD6"/>
+          <w:sz w:val="21"/>
+          <w:szCs w:val="21"/>
+        </w:rPr>
+        <w:t>=&gt;</w:t>
+      </w:r>
+      <w:r>
+        <w:rPr>
+          <w:rFonts w:ascii="Consolas" w:eastAsia="Times New Roman" w:hAnsi="Consolas" w:cs="Times New Roman"/>
+          <w:color w:val="D4D4D4"/>
+          <w:sz w:val="21"/>
+          <w:szCs w:val="21"/>
+        </w:rPr>
+        <w:t xml:space="preserve"> {</w:t>
+      </w:r>
+    </w:p>
+    <w:p>
+      <w:pPr>
+        <w:shd w:val="clear" w:color="auto" w:fill="1E1E1E"/>
+        <w:spacing w:after="0" w:line="285" w:lineRule="atLeast"/>
+        <w:rPr>
+          <w:rFonts w:ascii="Consolas" w:eastAsia="Times New Roman" w:hAnsi="Consolas" w:cs="Times New Roman"/>
+          <w:color w:val="D4D4D4"/>
+          <w:sz w:val="21"/>
+          <w:szCs w:val="21"/>
+        </w:rPr>
+      </w:pPr>
+      <w:r>
+        <w:rPr>
+          <w:rFonts w:ascii="Consolas" w:eastAsia="Times New Roman" w:hAnsi="Consolas" w:cs="Times New Roman"/>
+          <w:color w:val="D4D4D4"/>
+          <w:sz w:val="21"/>
+          <w:szCs w:val="21"/>
+        </w:rPr>
+        <w:t xml:space="preserve">    </w:t>
+      </w:r>
+      <w:proofErr w:type="spellStart"/>
+      <w:proofErr w:type="gramStart"/>
+      <w:r>
+        <w:rPr>
+          <w:rFonts w:ascii="Consolas" w:eastAsia="Times New Roman" w:hAnsi="Consolas" w:cs="Times New Roman"/>
+          <w:color w:val="9CDCFE"/>
+          <w:sz w:val="21"/>
+          <w:szCs w:val="21"/>
+        </w:rPr>
+        <w:t>document</w:t>
+      </w:r>
+      <w:r>
+        <w:rPr>
+          <w:rFonts w:ascii="Consolas" w:eastAsia="Times New Roman" w:hAnsi="Consolas" w:cs="Times New Roman"/>
+          <w:color w:val="D4D4D4"/>
+          <w:sz w:val="21"/>
+          <w:szCs w:val="21"/>
+        </w:rPr>
+        <w:t>.</w:t>
+      </w:r>
+      <w:r>
+        <w:rPr>
+          <w:rFonts w:ascii="Consolas" w:eastAsia="Times New Roman" w:hAnsi="Consolas" w:cs="Times New Roman"/>
+          <w:color w:val="DCDCAA"/>
+          <w:sz w:val="21"/>
+          <w:szCs w:val="21"/>
+        </w:rPr>
+        <w:t>getElementById</w:t>
+      </w:r>
+      <w:proofErr w:type="spellEnd"/>
+      <w:proofErr w:type="gramEnd"/>
+      <w:r>
+        <w:rPr>
+          <w:rFonts w:ascii="Consolas" w:eastAsia="Times New Roman" w:hAnsi="Consolas" w:cs="Times New Roman"/>
+          <w:color w:val="D4D4D4"/>
+          <w:sz w:val="21"/>
+          <w:szCs w:val="21"/>
+        </w:rPr>
+        <w:t>(</w:t>
+      </w:r>
+      <w:r>
+        <w:rPr>
+          <w:rFonts w:ascii="Consolas" w:eastAsia="Times New Roman" w:hAnsi="Consolas" w:cs="Times New Roman"/>
+          <w:color w:val="CE9178"/>
+          <w:sz w:val="21"/>
+          <w:szCs w:val="21"/>
+        </w:rPr>
+        <w:t>'</w:t>
+      </w:r>
+      <w:proofErr w:type="spellStart"/>
+      <w:r>
+        <w:rPr>
+          <w:rFonts w:ascii="Consolas" w:eastAsia="Times New Roman" w:hAnsi="Consolas" w:cs="Times New Roman"/>
+          <w:color w:val="CE9178"/>
+          <w:sz w:val="21"/>
+          <w:szCs w:val="21"/>
+        </w:rPr>
+        <w:t>loquesea</w:t>
+      </w:r>
+      <w:proofErr w:type="spellEnd"/>
+      <w:r>
+        <w:rPr>
+          <w:rFonts w:ascii="Consolas" w:eastAsia="Times New Roman" w:hAnsi="Consolas" w:cs="Times New Roman"/>
+          <w:color w:val="CE9178"/>
+          <w:sz w:val="21"/>
+          <w:szCs w:val="21"/>
+        </w:rPr>
+        <w:t>'</w:t>
+      </w:r>
+      <w:r>
+        <w:rPr>
+          <w:rFonts w:ascii="Consolas" w:eastAsia="Times New Roman" w:hAnsi="Consolas" w:cs="Times New Roman"/>
+          <w:color w:val="D4D4D4"/>
+          <w:sz w:val="21"/>
+          <w:szCs w:val="21"/>
+        </w:rPr>
+        <w:t>).</w:t>
+      </w:r>
+      <w:proofErr w:type="spellStart"/>
+      <w:r>
+        <w:rPr>
+          <w:rFonts w:ascii="Consolas" w:eastAsia="Times New Roman" w:hAnsi="Consolas" w:cs="Times New Roman"/>
+          <w:color w:val="9CDCFE"/>
+          <w:sz w:val="21"/>
+          <w:szCs w:val="21"/>
+        </w:rPr>
+        <w:t>innerHTML</w:t>
+      </w:r>
+      <w:proofErr w:type="spellEnd"/>
+      <w:r>
+        <w:rPr>
+          <w:rFonts w:ascii="Consolas" w:eastAsia="Times New Roman" w:hAnsi="Consolas" w:cs="Times New Roman"/>
+          <w:color w:val="D4D4D4"/>
+          <w:sz w:val="21"/>
+          <w:szCs w:val="21"/>
+        </w:rPr>
+        <w:t xml:space="preserve"> = </w:t>
+      </w:r>
+      <w:r>
+        <w:rPr>
+          <w:rFonts w:ascii="Consolas" w:eastAsia="Times New Roman" w:hAnsi="Consolas" w:cs="Times New Roman"/>
+          <w:color w:val="CE9178"/>
+          <w:sz w:val="21"/>
+          <w:szCs w:val="21"/>
+        </w:rPr>
+        <w:t>'</w:t>
+      </w:r>
+      <w:proofErr w:type="spellStart"/>
+      <w:r>
+        <w:rPr>
+          <w:rFonts w:ascii="Consolas" w:eastAsia="Times New Roman" w:hAnsi="Consolas" w:cs="Times New Roman"/>
+          <w:color w:val="CE9178"/>
+          <w:sz w:val="21"/>
+          <w:szCs w:val="21"/>
+        </w:rPr>
+        <w:t>Cambiado</w:t>
+      </w:r>
+      <w:proofErr w:type="spellEnd"/>
+      <w:r>
+        <w:rPr>
+          <w:rFonts w:ascii="Consolas" w:eastAsia="Times New Roman" w:hAnsi="Consolas" w:cs="Times New Roman"/>
+          <w:color w:val="CE9178"/>
+          <w:sz w:val="21"/>
+          <w:szCs w:val="21"/>
+        </w:rPr>
+        <w:t xml:space="preserve"> </w:t>
+      </w:r>
+      <w:proofErr w:type="spellStart"/>
+      <w:r>
+        <w:rPr>
+          <w:rFonts w:ascii="Consolas" w:eastAsia="Times New Roman" w:hAnsi="Consolas" w:cs="Times New Roman"/>
+          <w:color w:val="CE9178"/>
+          <w:sz w:val="21"/>
+          <w:szCs w:val="21"/>
+        </w:rPr>
+        <w:t>desde</w:t>
+      </w:r>
+      <w:proofErr w:type="spellEnd"/>
+      <w:r>
+        <w:rPr>
+          <w:rFonts w:ascii="Consolas" w:eastAsia="Times New Roman" w:hAnsi="Consolas" w:cs="Times New Roman"/>
+          <w:color w:val="CE9178"/>
+          <w:sz w:val="21"/>
+          <w:szCs w:val="21"/>
+        </w:rPr>
+        <w:t xml:space="preserve"> inner html'</w:t>
+      </w:r>
+      <w:r>
+        <w:rPr>
+          <w:rFonts w:ascii="Consolas" w:eastAsia="Times New Roman" w:hAnsi="Consolas" w:cs="Times New Roman"/>
+          <w:color w:val="D4D4D4"/>
+          <w:sz w:val="21"/>
+          <w:szCs w:val="21"/>
+        </w:rPr>
+        <w:t xml:space="preserve">; </w:t>
+      </w:r>
+    </w:p>
+    <w:p>
+      <w:pPr>
+        <w:shd w:val="clear" w:color="auto" w:fill="1E1E1E"/>
+        <w:spacing w:after="0" w:line="285" w:lineRule="atLeast"/>
+        <w:rPr>
+          <w:rFonts w:ascii="Consolas" w:eastAsia="Times New Roman" w:hAnsi="Consolas" w:cs="Times New Roman"/>
+          <w:color w:val="D4D4D4"/>
+          <w:sz w:val="21"/>
+          <w:szCs w:val="21"/>
+        </w:rPr>
+      </w:pPr>
+      <w:r>
+        <w:rPr>
+          <w:rFonts w:ascii="Consolas" w:eastAsia="Times New Roman" w:hAnsi="Consolas" w:cs="Times New Roman"/>
+          <w:color w:val="D4D4D4"/>
+          <w:sz w:val="21"/>
+          <w:szCs w:val="21"/>
+        </w:rPr>
+        <w:t xml:space="preserve">}, </w:t>
+      </w:r>
+      <w:r>
+        <w:rPr>
+          <w:rFonts w:ascii="Consolas" w:eastAsia="Times New Roman" w:hAnsi="Consolas" w:cs="Times New Roman"/>
+          <w:color w:val="B5CEA8"/>
+          <w:sz w:val="21"/>
+          <w:szCs w:val="21"/>
+        </w:rPr>
+        <w:t>3000</w:t>
+      </w:r>
+      <w:proofErr w:type="gramStart"/>
+      <w:r>
+        <w:rPr>
+          <w:rFonts w:ascii="Consolas" w:eastAsia="Times New Roman" w:hAnsi="Consolas" w:cs="Times New Roman"/>
+          <w:color w:val="D4D4D4"/>
+          <w:sz w:val="21"/>
+          <w:szCs w:val="21"/>
+        </w:rPr>
+        <w:t>);</w:t>
+      </w:r>
+      <w:proofErr w:type="gramEnd"/>
+    </w:p>
+    <w:p>
+      <w:pPr>
+        <w:rPr>
+          <w:sz w:val="18"/>
+          <w:szCs w:val="18"/>
+          <w:lang w:val="es-CO"/>
+        </w:rPr>
+      </w:pPr>
+    </w:p>
+    <w:p>
+      <w:pPr>
+        <w:pStyle w:val="Ttulo1"/>
+        <w:rPr>
+          <w:lang w:val="es-CO"/>
+        </w:rPr>
+      </w:pPr>
+      <w:r>
+        <w:rPr>
+          <w:lang w:val="es-CO"/>
+        </w:rPr>
+        <w:t xml:space="preserve">Parte IV </w:t>
+      </w:r>
+      <w:proofErr w:type="spellStart"/>
+      <w:r>
+        <w:rPr>
+          <w:lang w:val="es-CO"/>
+        </w:rPr>
+        <w:t>settings</w:t>
+      </w:r>
+      <w:proofErr w:type="spellEnd"/>
+    </w:p>
+    <w:p>
+      <w:pPr>
+        <w:rPr>
+          <w:sz w:val="18"/>
+          <w:szCs w:val="18"/>
+          <w:lang w:val="es-CO"/>
+        </w:rPr>
+      </w:pPr>
     </w:p>
     <w:p>
       <w:pPr>

</xml_diff>

<commit_message>
GEt request to show all users in database
</commit_message>
<xml_diff>
--- a/Node tutorial.docx
+++ b/Node tutorial.docx
@@ -21921,6 +21921,2499 @@
           <w:lang w:val="es-CO"/>
         </w:rPr>
       </w:pPr>
+      <w:r>
+        <w:rPr>
+          <w:lang w:val="es-CO"/>
+        </w:rPr>
+        <w:t xml:space="preserve">21) Esta sección es exclusiva para evitar campos </w:t>
+      </w:r>
+      <w:proofErr w:type="spellStart"/>
+      <w:r>
+        <w:rPr>
+          <w:lang w:val="es-CO"/>
+        </w:rPr>
+        <w:t>respetidos</w:t>
+      </w:r>
+      <w:proofErr w:type="spellEnd"/>
+    </w:p>
+    <w:p>
+      <w:pPr>
+        <w:rPr>
+          <w:lang w:val="es-CO"/>
+        </w:rPr>
+      </w:pPr>
+      <w:r>
+        <w:rPr>
+          <w:lang w:val="es-CO"/>
+        </w:rPr>
+        <w:t>22) esta para borrar filas</w:t>
+      </w:r>
+    </w:p>
+    <w:p>
+      <w:pPr>
+        <w:rPr>
+          <w:lang w:val="es-CO"/>
+        </w:rPr>
+      </w:pPr>
+      <w:r>
+        <w:rPr>
+          <w:lang w:val="es-CO"/>
+        </w:rPr>
+        <w:t>23) esta para editar datos</w:t>
+      </w:r>
+    </w:p>
+    <w:p>
+      <w:pPr>
+        <w:rPr>
+          <w:lang w:val="es-CO"/>
+        </w:rPr>
+      </w:pPr>
+      <w:r>
+        <w:rPr>
+          <w:lang w:val="es-CO"/>
+        </w:rPr>
+        <w:t>24)</w:t>
+      </w:r>
+      <w:r>
+        <w:rPr>
+          <w:lang w:val="es-CO"/>
+        </w:rPr>
+        <w:t>ocultar datos al hacer post (quedan en la base de datos)</w:t>
+      </w:r>
+    </w:p>
+    <w:p>
+      <w:pPr>
+        <w:shd w:val="clear" w:color="auto" w:fill="1E1E1E"/>
+        <w:spacing w:after="0" w:line="285" w:lineRule="atLeast"/>
+        <w:rPr>
+          <w:rFonts w:ascii="Consolas" w:eastAsia="Times New Roman" w:hAnsi="Consolas" w:cs="Times New Roman"/>
+          <w:color w:val="D4D4D4"/>
+          <w:sz w:val="21"/>
+          <w:szCs w:val="21"/>
+          <w:lang w:val="es-CO"/>
+        </w:rPr>
+      </w:pPr>
+      <w:r>
+        <w:rPr>
+          <w:rFonts w:ascii="Consolas" w:eastAsia="Times New Roman" w:hAnsi="Consolas" w:cs="Times New Roman"/>
+          <w:color w:val="6A9955"/>
+          <w:sz w:val="21"/>
+          <w:szCs w:val="21"/>
+          <w:lang w:val="es-CO"/>
+        </w:rPr>
+        <w:t xml:space="preserve">///////////////ocultar un dato al hacer post (queda en la </w:t>
+      </w:r>
+      <w:proofErr w:type="spellStart"/>
+      <w:r>
+        <w:rPr>
+          <w:rFonts w:ascii="Consolas" w:eastAsia="Times New Roman" w:hAnsi="Consolas" w:cs="Times New Roman"/>
+          <w:color w:val="6A9955"/>
+          <w:sz w:val="21"/>
+          <w:szCs w:val="21"/>
+          <w:lang w:val="es-CO"/>
+        </w:rPr>
+        <w:t>db</w:t>
+      </w:r>
+      <w:proofErr w:type="spellEnd"/>
+      <w:r>
+        <w:rPr>
+          <w:rFonts w:ascii="Consolas" w:eastAsia="Times New Roman" w:hAnsi="Consolas" w:cs="Times New Roman"/>
+          <w:color w:val="6A9955"/>
+          <w:sz w:val="21"/>
+          <w:szCs w:val="21"/>
+          <w:lang w:val="es-CO"/>
+        </w:rPr>
+        <w:t>)/////////////</w:t>
+      </w:r>
+    </w:p>
+    <w:p>
+      <w:pPr>
+        <w:shd w:val="clear" w:color="auto" w:fill="1E1E1E"/>
+        <w:spacing w:after="0" w:line="285" w:lineRule="atLeast"/>
+        <w:rPr>
+          <w:rFonts w:ascii="Consolas" w:eastAsia="Times New Roman" w:hAnsi="Consolas" w:cs="Times New Roman"/>
+          <w:color w:val="D4D4D4"/>
+          <w:sz w:val="21"/>
+          <w:szCs w:val="21"/>
+        </w:rPr>
+      </w:pPr>
+      <w:r>
+        <w:rPr>
+          <w:rFonts w:ascii="Consolas" w:eastAsia="Times New Roman" w:hAnsi="Consolas" w:cs="Times New Roman"/>
+          <w:color w:val="D4D4D4"/>
+          <w:sz w:val="21"/>
+          <w:szCs w:val="21"/>
+          <w:lang w:val="es-CO"/>
+        </w:rPr>
+        <w:t xml:space="preserve">    </w:t>
+      </w:r>
+      <w:proofErr w:type="spellStart"/>
+      <w:r>
+        <w:rPr>
+          <w:rFonts w:ascii="Consolas" w:eastAsia="Times New Roman" w:hAnsi="Consolas" w:cs="Times New Roman"/>
+          <w:color w:val="DCDCAA"/>
+          <w:sz w:val="21"/>
+          <w:szCs w:val="21"/>
+        </w:rPr>
+        <w:t>toJSON</w:t>
+      </w:r>
+      <w:proofErr w:type="spellEnd"/>
+      <w:r>
+        <w:rPr>
+          <w:rFonts w:ascii="Consolas" w:eastAsia="Times New Roman" w:hAnsi="Consolas" w:cs="Times New Roman"/>
+          <w:color w:val="D4D4D4"/>
+          <w:sz w:val="21"/>
+          <w:szCs w:val="21"/>
+        </w:rPr>
+        <w:t>(){</w:t>
+      </w:r>
+    </w:p>
+    <w:p>
+      <w:pPr>
+        <w:shd w:val="clear" w:color="auto" w:fill="1E1E1E"/>
+        <w:spacing w:after="0" w:line="285" w:lineRule="atLeast"/>
+        <w:rPr>
+          <w:rFonts w:ascii="Consolas" w:eastAsia="Times New Roman" w:hAnsi="Consolas" w:cs="Times New Roman"/>
+          <w:color w:val="D4D4D4"/>
+          <w:sz w:val="21"/>
+          <w:szCs w:val="21"/>
+        </w:rPr>
+      </w:pPr>
+      <w:r>
+        <w:rPr>
+          <w:rFonts w:ascii="Consolas" w:eastAsia="Times New Roman" w:hAnsi="Consolas" w:cs="Times New Roman"/>
+          <w:color w:val="D4D4D4"/>
+          <w:sz w:val="21"/>
+          <w:szCs w:val="21"/>
+        </w:rPr>
+        <w:t xml:space="preserve">        </w:t>
+      </w:r>
+      <w:r>
+        <w:rPr>
+          <w:rFonts w:ascii="Consolas" w:eastAsia="Times New Roman" w:hAnsi="Consolas" w:cs="Times New Roman"/>
+          <w:color w:val="C586C0"/>
+          <w:sz w:val="21"/>
+          <w:szCs w:val="21"/>
+        </w:rPr>
+        <w:t>return</w:t>
+      </w:r>
+      <w:r>
+        <w:rPr>
+          <w:rFonts w:ascii="Consolas" w:eastAsia="Times New Roman" w:hAnsi="Consolas" w:cs="Times New Roman"/>
+          <w:color w:val="D4D4D4"/>
+          <w:sz w:val="21"/>
+          <w:szCs w:val="21"/>
+        </w:rPr>
+        <w:t xml:space="preserve"> {...</w:t>
+      </w:r>
+      <w:proofErr w:type="spellStart"/>
+      <w:r>
+        <w:rPr>
+          <w:rFonts w:ascii="Consolas" w:eastAsia="Times New Roman" w:hAnsi="Consolas" w:cs="Times New Roman"/>
+          <w:color w:val="569CD6"/>
+          <w:sz w:val="21"/>
+          <w:szCs w:val="21"/>
+        </w:rPr>
+        <w:t>this</w:t>
+      </w:r>
+      <w:r>
+        <w:rPr>
+          <w:rFonts w:ascii="Consolas" w:eastAsia="Times New Roman" w:hAnsi="Consolas" w:cs="Times New Roman"/>
+          <w:color w:val="D4D4D4"/>
+          <w:sz w:val="21"/>
+          <w:szCs w:val="21"/>
+        </w:rPr>
+        <w:t>.</w:t>
+      </w:r>
+      <w:r>
+        <w:rPr>
+          <w:rFonts w:ascii="Consolas" w:eastAsia="Times New Roman" w:hAnsi="Consolas" w:cs="Times New Roman"/>
+          <w:color w:val="DCDCAA"/>
+          <w:sz w:val="21"/>
+          <w:szCs w:val="21"/>
+        </w:rPr>
+        <w:t>get</w:t>
+      </w:r>
+      <w:proofErr w:type="spellEnd"/>
+      <w:r>
+        <w:rPr>
+          <w:rFonts w:ascii="Consolas" w:eastAsia="Times New Roman" w:hAnsi="Consolas" w:cs="Times New Roman"/>
+          <w:color w:val="D4D4D4"/>
+          <w:sz w:val="21"/>
+          <w:szCs w:val="21"/>
+        </w:rPr>
+        <w:t>(),</w:t>
+      </w:r>
+      <w:r>
+        <w:rPr>
+          <w:rFonts w:ascii="Consolas" w:eastAsia="Times New Roman" w:hAnsi="Consolas" w:cs="Times New Roman"/>
+          <w:color w:val="9CDCFE"/>
+          <w:sz w:val="21"/>
+          <w:szCs w:val="21"/>
+        </w:rPr>
+        <w:t>id:</w:t>
+      </w:r>
+      <w:r>
+        <w:rPr>
+          <w:rFonts w:ascii="Consolas" w:eastAsia="Times New Roman" w:hAnsi="Consolas" w:cs="Times New Roman"/>
+          <w:color w:val="D4D4D4"/>
+          <w:sz w:val="21"/>
+          <w:szCs w:val="21"/>
+        </w:rPr>
+        <w:t xml:space="preserve"> </w:t>
+      </w:r>
+      <w:r>
+        <w:rPr>
+          <w:rFonts w:ascii="Consolas" w:eastAsia="Times New Roman" w:hAnsi="Consolas" w:cs="Times New Roman"/>
+          <w:color w:val="569CD6"/>
+          <w:sz w:val="21"/>
+          <w:szCs w:val="21"/>
+        </w:rPr>
+        <w:t>undefined</w:t>
+      </w:r>
+      <w:r>
+        <w:rPr>
+          <w:rFonts w:ascii="Consolas" w:eastAsia="Times New Roman" w:hAnsi="Consolas" w:cs="Times New Roman"/>
+          <w:color w:val="D4D4D4"/>
+          <w:sz w:val="21"/>
+          <w:szCs w:val="21"/>
+        </w:rPr>
+        <w:t>}</w:t>
+      </w:r>
+    </w:p>
+    <w:p>
+      <w:pPr>
+        <w:shd w:val="clear" w:color="auto" w:fill="1E1E1E"/>
+        <w:spacing w:after="0" w:line="285" w:lineRule="atLeast"/>
+        <w:rPr>
+          <w:rFonts w:ascii="Consolas" w:eastAsia="Times New Roman" w:hAnsi="Consolas" w:cs="Times New Roman"/>
+          <w:color w:val="D4D4D4"/>
+          <w:sz w:val="21"/>
+          <w:szCs w:val="21"/>
+        </w:rPr>
+      </w:pPr>
+      <w:r>
+        <w:rPr>
+          <w:rFonts w:ascii="Consolas" w:eastAsia="Times New Roman" w:hAnsi="Consolas" w:cs="Times New Roman"/>
+          <w:color w:val="D4D4D4"/>
+          <w:sz w:val="21"/>
+          <w:szCs w:val="21"/>
+        </w:rPr>
+        <w:t xml:space="preserve">    } </w:t>
+      </w:r>
+    </w:p>
+    <w:p>
+      <w:pPr>
+        <w:shd w:val="clear" w:color="auto" w:fill="1E1E1E"/>
+        <w:spacing w:after="0" w:line="285" w:lineRule="atLeast"/>
+        <w:rPr>
+          <w:rFonts w:ascii="Consolas" w:eastAsia="Times New Roman" w:hAnsi="Consolas" w:cs="Times New Roman"/>
+          <w:color w:val="D4D4D4"/>
+          <w:sz w:val="21"/>
+          <w:szCs w:val="21"/>
+        </w:rPr>
+      </w:pPr>
+      <w:r>
+        <w:rPr>
+          <w:rFonts w:ascii="Consolas" w:eastAsia="Times New Roman" w:hAnsi="Consolas" w:cs="Times New Roman"/>
+          <w:color w:val="D4D4D4"/>
+          <w:sz w:val="21"/>
+          <w:szCs w:val="21"/>
+        </w:rPr>
+        <w:t xml:space="preserve">    </w:t>
+      </w:r>
+      <w:r>
+        <w:rPr>
+          <w:rFonts w:ascii="Consolas" w:eastAsia="Times New Roman" w:hAnsi="Consolas" w:cs="Times New Roman"/>
+          <w:color w:val="6A9955"/>
+          <w:sz w:val="21"/>
+          <w:szCs w:val="21"/>
+        </w:rPr>
+        <w:t>///////////////////////////</w:t>
+      </w:r>
+    </w:p>
+    <w:p>
+      <w:pPr>
+        <w:rPr>
+          <w:u w:val="single"/>
+          <w:lang w:val="es-CO"/>
+        </w:rPr>
+      </w:pPr>
+    </w:p>
+    <w:p>
+      <w:pPr>
+        <w:rPr>
+          <w:u w:val="single"/>
+          <w:lang w:val="es-CO"/>
+        </w:rPr>
+      </w:pPr>
+      <w:r>
+        <w:rPr>
+          <w:noProof/>
+        </w:rPr>
+        <w:drawing>
+          <wp:inline distT="0" distB="0" distL="0" distR="0" wp14:anchorId="7111EBD4" wp14:editId="0DD2EDDF">
+            <wp:extent cx="3505200" cy="1876650"/>
+            <wp:effectExtent l="0" t="0" r="0" b="9525"/>
+            <wp:docPr id="2" name="Imagen 2" descr="Texto&#10;&#10;Descripción generada automáticamente con confianza media"/>
+            <wp:cNvGraphicFramePr>
+              <a:graphicFrameLocks xmlns:a="http://schemas.openxmlformats.org/drawingml/2006/main" noChangeAspect="1"/>
+            </wp:cNvGraphicFramePr>
+            <a:graphic xmlns:a="http://schemas.openxmlformats.org/drawingml/2006/main">
+              <a:graphicData uri="http://schemas.openxmlformats.org/drawingml/2006/picture">
+                <pic:pic xmlns:pic="http://schemas.openxmlformats.org/drawingml/2006/picture">
+                  <pic:nvPicPr>
+                    <pic:cNvPr id="2" name="Imagen 2" descr="Texto&#10;&#10;Descripción generada automáticamente con confianza media"/>
+                    <pic:cNvPicPr/>
+                  </pic:nvPicPr>
+                  <pic:blipFill>
+                    <a:blip r:embed="rId14"/>
+                    <a:stretch>
+                      <a:fillRect/>
+                    </a:stretch>
+                  </pic:blipFill>
+                  <pic:spPr>
+                    <a:xfrm>
+                      <a:off x="0" y="0"/>
+                      <a:ext cx="3512737" cy="1880685"/>
+                    </a:xfrm>
+                    <a:prstGeom prst="rect">
+                      <a:avLst/>
+                    </a:prstGeom>
+                  </pic:spPr>
+                </pic:pic>
+              </a:graphicData>
+            </a:graphic>
+          </wp:inline>
+        </w:drawing>
+      </w:r>
+    </w:p>
+    <w:p>
+      <w:pPr>
+        <w:rPr>
+          <w:u w:val="single"/>
+          <w:lang w:val="es-CO"/>
+        </w:rPr>
+      </w:pPr>
+    </w:p>
+    <w:p>
+      <w:pPr>
+        <w:rPr>
+          <w:u w:val="single"/>
+          <w:lang w:val="es-CO"/>
+        </w:rPr>
+      </w:pPr>
+    </w:p>
+    <w:p>
+      <w:pPr>
+        <w:rPr>
+          <w:u w:val="single"/>
+          <w:lang w:val="es-CO"/>
+        </w:rPr>
+      </w:pPr>
+      <w:r>
+        <w:rPr>
+          <w:noProof/>
+        </w:rPr>
+        <w:lastRenderedPageBreak/>
+        <w:drawing>
+          <wp:inline distT="0" distB="0" distL="0" distR="0" wp14:anchorId="6C6ACB05" wp14:editId="594D4C4D">
+            <wp:extent cx="5943600" cy="1433195"/>
+            <wp:effectExtent l="0" t="0" r="0" b="0"/>
+            <wp:docPr id="8" name="Imagen 8" descr="Texto&#10;&#10;Descripción generada automáticamente"/>
+            <wp:cNvGraphicFramePr>
+              <a:graphicFrameLocks xmlns:a="http://schemas.openxmlformats.org/drawingml/2006/main" noChangeAspect="1"/>
+            </wp:cNvGraphicFramePr>
+            <a:graphic xmlns:a="http://schemas.openxmlformats.org/drawingml/2006/main">
+              <a:graphicData uri="http://schemas.openxmlformats.org/drawingml/2006/picture">
+                <pic:pic xmlns:pic="http://schemas.openxmlformats.org/drawingml/2006/picture">
+                  <pic:nvPicPr>
+                    <pic:cNvPr id="8" name="Imagen 8" descr="Texto&#10;&#10;Descripción generada automáticamente"/>
+                    <pic:cNvPicPr/>
+                  </pic:nvPicPr>
+                  <pic:blipFill>
+                    <a:blip r:embed="rId15"/>
+                    <a:stretch>
+                      <a:fillRect/>
+                    </a:stretch>
+                  </pic:blipFill>
+                  <pic:spPr>
+                    <a:xfrm>
+                      <a:off x="0" y="0"/>
+                      <a:ext cx="5943600" cy="1433195"/>
+                    </a:xfrm>
+                    <a:prstGeom prst="rect">
+                      <a:avLst/>
+                    </a:prstGeom>
+                  </pic:spPr>
+                </pic:pic>
+              </a:graphicData>
+            </a:graphic>
+          </wp:inline>
+        </w:drawing>
+      </w:r>
+    </w:p>
+    <w:p>
+      <w:pPr>
+        <w:rPr>
+          <w:lang w:val="es-CO"/>
+        </w:rPr>
+      </w:pPr>
+      <w:r>
+        <w:rPr>
+          <w:u w:val="single"/>
+          <w:lang w:val="es-CO"/>
+        </w:rPr>
+        <w:t xml:space="preserve">25) </w:t>
+      </w:r>
+      <w:r>
+        <w:rPr>
+          <w:u w:val="single"/>
+          <w:lang w:val="es-CO"/>
+        </w:rPr>
+        <w:t xml:space="preserve"> </w:t>
+      </w:r>
+      <w:r>
+        <w:rPr>
+          <w:lang w:val="es-CO"/>
+        </w:rPr>
+        <w:t xml:space="preserve">mostrar un listado de todos los usuarios de la base de </w:t>
+      </w:r>
+      <w:proofErr w:type="spellStart"/>
+      <w:r>
+        <w:rPr>
+          <w:lang w:val="es-CO"/>
+        </w:rPr>
+        <w:t>dtoas</w:t>
+      </w:r>
+      <w:proofErr w:type="spellEnd"/>
+      <w:r>
+        <w:rPr>
+          <w:lang w:val="es-CO"/>
+        </w:rPr>
+        <w:t xml:space="preserve"> usando el servidor</w:t>
+      </w:r>
+    </w:p>
+    <w:p>
+      <w:pPr>
+        <w:shd w:val="clear" w:color="auto" w:fill="1E1E1E"/>
+        <w:spacing w:after="0" w:line="285" w:lineRule="atLeast"/>
+        <w:rPr>
+          <w:rFonts w:ascii="Consolas" w:eastAsia="Times New Roman" w:hAnsi="Consolas" w:cs="Times New Roman"/>
+          <w:color w:val="D4D4D4"/>
+          <w:sz w:val="21"/>
+          <w:szCs w:val="21"/>
+          <w:lang w:val="es-CO"/>
+        </w:rPr>
+      </w:pPr>
+      <w:proofErr w:type="spellStart"/>
+      <w:r>
+        <w:rPr>
+          <w:rFonts w:ascii="Consolas" w:eastAsia="Times New Roman" w:hAnsi="Consolas" w:cs="Times New Roman"/>
+          <w:color w:val="4FC1FF"/>
+          <w:sz w:val="21"/>
+          <w:szCs w:val="21"/>
+          <w:lang w:val="es-CO"/>
+        </w:rPr>
+        <w:t>server</w:t>
+      </w:r>
+      <w:r>
+        <w:rPr>
+          <w:rFonts w:ascii="Consolas" w:eastAsia="Times New Roman" w:hAnsi="Consolas" w:cs="Times New Roman"/>
+          <w:color w:val="D4D4D4"/>
+          <w:sz w:val="21"/>
+          <w:szCs w:val="21"/>
+          <w:lang w:val="es-CO"/>
+        </w:rPr>
+        <w:t>.</w:t>
+      </w:r>
+      <w:r>
+        <w:rPr>
+          <w:rFonts w:ascii="Consolas" w:eastAsia="Times New Roman" w:hAnsi="Consolas" w:cs="Times New Roman"/>
+          <w:color w:val="DCDCAA"/>
+          <w:sz w:val="21"/>
+          <w:szCs w:val="21"/>
+          <w:lang w:val="es-CO"/>
+        </w:rPr>
+        <w:t>get</w:t>
+      </w:r>
+      <w:proofErr w:type="spellEnd"/>
+      <w:r>
+        <w:rPr>
+          <w:rFonts w:ascii="Consolas" w:eastAsia="Times New Roman" w:hAnsi="Consolas" w:cs="Times New Roman"/>
+          <w:color w:val="D4D4D4"/>
+          <w:sz w:val="21"/>
+          <w:szCs w:val="21"/>
+          <w:lang w:val="es-CO"/>
+        </w:rPr>
+        <w:t>(</w:t>
+      </w:r>
+      <w:r>
+        <w:rPr>
+          <w:rFonts w:ascii="Consolas" w:eastAsia="Times New Roman" w:hAnsi="Consolas" w:cs="Times New Roman"/>
+          <w:color w:val="CE9178"/>
+          <w:sz w:val="21"/>
+          <w:szCs w:val="21"/>
+          <w:lang w:val="es-CO"/>
+        </w:rPr>
+        <w:t>'/user'</w:t>
+      </w:r>
+      <w:r>
+        <w:rPr>
+          <w:rFonts w:ascii="Consolas" w:eastAsia="Times New Roman" w:hAnsi="Consolas" w:cs="Times New Roman"/>
+          <w:color w:val="D4D4D4"/>
+          <w:sz w:val="21"/>
+          <w:szCs w:val="21"/>
+          <w:lang w:val="es-CO"/>
+        </w:rPr>
+        <w:t xml:space="preserve">, </w:t>
+      </w:r>
+      <w:proofErr w:type="spellStart"/>
+      <w:r>
+        <w:rPr>
+          <w:rFonts w:ascii="Consolas" w:eastAsia="Times New Roman" w:hAnsi="Consolas" w:cs="Times New Roman"/>
+          <w:color w:val="569CD6"/>
+          <w:sz w:val="21"/>
+          <w:szCs w:val="21"/>
+          <w:lang w:val="es-CO"/>
+        </w:rPr>
+        <w:t>async</w:t>
+      </w:r>
+      <w:proofErr w:type="spellEnd"/>
+      <w:r>
+        <w:rPr>
+          <w:rFonts w:ascii="Consolas" w:eastAsia="Times New Roman" w:hAnsi="Consolas" w:cs="Times New Roman"/>
+          <w:color w:val="D4D4D4"/>
+          <w:sz w:val="21"/>
+          <w:szCs w:val="21"/>
+          <w:lang w:val="es-CO"/>
+        </w:rPr>
+        <w:t xml:space="preserve"> (</w:t>
+      </w:r>
+      <w:proofErr w:type="spellStart"/>
+      <w:r>
+        <w:rPr>
+          <w:rFonts w:ascii="Consolas" w:eastAsia="Times New Roman" w:hAnsi="Consolas" w:cs="Times New Roman"/>
+          <w:color w:val="9CDCFE"/>
+          <w:sz w:val="21"/>
+          <w:szCs w:val="21"/>
+          <w:lang w:val="es-CO"/>
+        </w:rPr>
+        <w:t>req</w:t>
+      </w:r>
+      <w:r>
+        <w:rPr>
+          <w:rFonts w:ascii="Consolas" w:eastAsia="Times New Roman" w:hAnsi="Consolas" w:cs="Times New Roman"/>
+          <w:color w:val="D4D4D4"/>
+          <w:sz w:val="21"/>
+          <w:szCs w:val="21"/>
+          <w:lang w:val="es-CO"/>
+        </w:rPr>
+        <w:t>,</w:t>
+      </w:r>
+      <w:r>
+        <w:rPr>
+          <w:rFonts w:ascii="Consolas" w:eastAsia="Times New Roman" w:hAnsi="Consolas" w:cs="Times New Roman"/>
+          <w:color w:val="9CDCFE"/>
+          <w:sz w:val="21"/>
+          <w:szCs w:val="21"/>
+          <w:lang w:val="es-CO"/>
+        </w:rPr>
+        <w:t>res</w:t>
+      </w:r>
+      <w:proofErr w:type="spellEnd"/>
+      <w:r>
+        <w:rPr>
+          <w:rFonts w:ascii="Consolas" w:eastAsia="Times New Roman" w:hAnsi="Consolas" w:cs="Times New Roman"/>
+          <w:color w:val="D4D4D4"/>
+          <w:sz w:val="21"/>
+          <w:szCs w:val="21"/>
+          <w:lang w:val="es-CO"/>
+        </w:rPr>
+        <w:t>)</w:t>
+      </w:r>
+      <w:r>
+        <w:rPr>
+          <w:rFonts w:ascii="Consolas" w:eastAsia="Times New Roman" w:hAnsi="Consolas" w:cs="Times New Roman"/>
+          <w:color w:val="569CD6"/>
+          <w:sz w:val="21"/>
+          <w:szCs w:val="21"/>
+          <w:lang w:val="es-CO"/>
+        </w:rPr>
+        <w:t>=&gt;</w:t>
+      </w:r>
+      <w:r>
+        <w:rPr>
+          <w:rFonts w:ascii="Consolas" w:eastAsia="Times New Roman" w:hAnsi="Consolas" w:cs="Times New Roman"/>
+          <w:color w:val="D4D4D4"/>
+          <w:sz w:val="21"/>
+          <w:szCs w:val="21"/>
+          <w:lang w:val="es-CO"/>
+        </w:rPr>
+        <w:t xml:space="preserve">{ </w:t>
+      </w:r>
+      <w:r>
+        <w:rPr>
+          <w:rFonts w:ascii="Consolas" w:eastAsia="Times New Roman" w:hAnsi="Consolas" w:cs="Times New Roman"/>
+          <w:color w:val="6A9955"/>
+          <w:sz w:val="21"/>
+          <w:szCs w:val="21"/>
+          <w:lang w:val="es-CO"/>
+        </w:rPr>
+        <w:t xml:space="preserve">// retornando un </w:t>
+      </w:r>
+      <w:proofErr w:type="spellStart"/>
+      <w:r>
+        <w:rPr>
+          <w:rFonts w:ascii="Consolas" w:eastAsia="Times New Roman" w:hAnsi="Consolas" w:cs="Times New Roman"/>
+          <w:color w:val="6A9955"/>
+          <w:sz w:val="21"/>
+          <w:szCs w:val="21"/>
+          <w:lang w:val="es-CO"/>
+        </w:rPr>
+        <w:t>json</w:t>
+      </w:r>
+      <w:proofErr w:type="spellEnd"/>
+    </w:p>
+    <w:p>
+      <w:pPr>
+        <w:shd w:val="clear" w:color="auto" w:fill="1E1E1E"/>
+        <w:spacing w:after="0" w:line="285" w:lineRule="atLeast"/>
+        <w:rPr>
+          <w:rFonts w:ascii="Consolas" w:eastAsia="Times New Roman" w:hAnsi="Consolas" w:cs="Times New Roman"/>
+          <w:color w:val="D4D4D4"/>
+          <w:sz w:val="21"/>
+          <w:szCs w:val="21"/>
+          <w:lang w:val="es-CO"/>
+        </w:rPr>
+      </w:pPr>
+    </w:p>
+    <w:p>
+      <w:pPr>
+        <w:shd w:val="clear" w:color="auto" w:fill="1E1E1E"/>
+        <w:spacing w:after="0" w:line="285" w:lineRule="atLeast"/>
+        <w:rPr>
+          <w:rFonts w:ascii="Consolas" w:eastAsia="Times New Roman" w:hAnsi="Consolas" w:cs="Times New Roman"/>
+          <w:color w:val="D4D4D4"/>
+          <w:sz w:val="21"/>
+          <w:szCs w:val="21"/>
+        </w:rPr>
+      </w:pPr>
+      <w:r>
+        <w:rPr>
+          <w:rFonts w:ascii="Consolas" w:eastAsia="Times New Roman" w:hAnsi="Consolas" w:cs="Times New Roman"/>
+          <w:color w:val="D4D4D4"/>
+          <w:sz w:val="21"/>
+          <w:szCs w:val="21"/>
+          <w:lang w:val="es-CO"/>
+        </w:rPr>
+        <w:t xml:space="preserve">    </w:t>
+      </w:r>
+      <w:r>
+        <w:rPr>
+          <w:rFonts w:ascii="Consolas" w:eastAsia="Times New Roman" w:hAnsi="Consolas" w:cs="Times New Roman"/>
+          <w:color w:val="C586C0"/>
+          <w:sz w:val="21"/>
+          <w:szCs w:val="21"/>
+        </w:rPr>
+        <w:t>try</w:t>
+      </w:r>
+      <w:r>
+        <w:rPr>
+          <w:rFonts w:ascii="Consolas" w:eastAsia="Times New Roman" w:hAnsi="Consolas" w:cs="Times New Roman"/>
+          <w:color w:val="D4D4D4"/>
+          <w:sz w:val="21"/>
+          <w:szCs w:val="21"/>
+        </w:rPr>
+        <w:t>{</w:t>
+      </w:r>
+    </w:p>
+    <w:p>
+      <w:pPr>
+        <w:shd w:val="clear" w:color="auto" w:fill="1E1E1E"/>
+        <w:spacing w:after="0" w:line="285" w:lineRule="atLeast"/>
+        <w:rPr>
+          <w:rFonts w:ascii="Consolas" w:eastAsia="Times New Roman" w:hAnsi="Consolas" w:cs="Times New Roman"/>
+          <w:color w:val="D4D4D4"/>
+          <w:sz w:val="21"/>
+          <w:szCs w:val="21"/>
+        </w:rPr>
+      </w:pPr>
+      <w:r>
+        <w:rPr>
+          <w:rFonts w:ascii="Consolas" w:eastAsia="Times New Roman" w:hAnsi="Consolas" w:cs="Times New Roman"/>
+          <w:color w:val="D4D4D4"/>
+          <w:sz w:val="21"/>
+          <w:szCs w:val="21"/>
+        </w:rPr>
+        <w:t xml:space="preserve">        </w:t>
+      </w:r>
+      <w:r>
+        <w:rPr>
+          <w:rFonts w:ascii="Consolas" w:eastAsia="Times New Roman" w:hAnsi="Consolas" w:cs="Times New Roman"/>
+          <w:color w:val="569CD6"/>
+          <w:sz w:val="21"/>
+          <w:szCs w:val="21"/>
+        </w:rPr>
+        <w:t>const</w:t>
+      </w:r>
+      <w:r>
+        <w:rPr>
+          <w:rFonts w:ascii="Consolas" w:eastAsia="Times New Roman" w:hAnsi="Consolas" w:cs="Times New Roman"/>
+          <w:color w:val="D4D4D4"/>
+          <w:sz w:val="21"/>
+          <w:szCs w:val="21"/>
+        </w:rPr>
+        <w:t xml:space="preserve"> </w:t>
+      </w:r>
+      <w:proofErr w:type="spellStart"/>
+      <w:r>
+        <w:rPr>
+          <w:rFonts w:ascii="Consolas" w:eastAsia="Times New Roman" w:hAnsi="Consolas" w:cs="Times New Roman"/>
+          <w:color w:val="4FC1FF"/>
+          <w:sz w:val="21"/>
+          <w:szCs w:val="21"/>
+        </w:rPr>
+        <w:t>usuarios</w:t>
+      </w:r>
+      <w:proofErr w:type="spellEnd"/>
+      <w:r>
+        <w:rPr>
+          <w:rFonts w:ascii="Consolas" w:eastAsia="Times New Roman" w:hAnsi="Consolas" w:cs="Times New Roman"/>
+          <w:color w:val="D4D4D4"/>
+          <w:sz w:val="21"/>
+          <w:szCs w:val="21"/>
+        </w:rPr>
+        <w:t xml:space="preserve"> = </w:t>
+      </w:r>
+      <w:r>
+        <w:rPr>
+          <w:rFonts w:ascii="Consolas" w:eastAsia="Times New Roman" w:hAnsi="Consolas" w:cs="Times New Roman"/>
+          <w:color w:val="C586C0"/>
+          <w:sz w:val="21"/>
+          <w:szCs w:val="21"/>
+        </w:rPr>
+        <w:t>await</w:t>
+      </w:r>
+      <w:r>
+        <w:rPr>
+          <w:rFonts w:ascii="Consolas" w:eastAsia="Times New Roman" w:hAnsi="Consolas" w:cs="Times New Roman"/>
+          <w:color w:val="D4D4D4"/>
+          <w:sz w:val="21"/>
+          <w:szCs w:val="21"/>
+        </w:rPr>
+        <w:t xml:space="preserve"> </w:t>
+      </w:r>
+      <w:proofErr w:type="spellStart"/>
+      <w:r>
+        <w:rPr>
+          <w:rFonts w:ascii="Consolas" w:eastAsia="Times New Roman" w:hAnsi="Consolas" w:cs="Times New Roman"/>
+          <w:color w:val="9CDCFE"/>
+          <w:sz w:val="21"/>
+          <w:szCs w:val="21"/>
+        </w:rPr>
+        <w:t>User</w:t>
+      </w:r>
+      <w:r>
+        <w:rPr>
+          <w:rFonts w:ascii="Consolas" w:eastAsia="Times New Roman" w:hAnsi="Consolas" w:cs="Times New Roman"/>
+          <w:color w:val="D4D4D4"/>
+          <w:sz w:val="21"/>
+          <w:szCs w:val="21"/>
+        </w:rPr>
+        <w:t>.</w:t>
+      </w:r>
+      <w:r>
+        <w:rPr>
+          <w:rFonts w:ascii="Consolas" w:eastAsia="Times New Roman" w:hAnsi="Consolas" w:cs="Times New Roman"/>
+          <w:color w:val="DCDCAA"/>
+          <w:sz w:val="21"/>
+          <w:szCs w:val="21"/>
+        </w:rPr>
+        <w:t>findAll</w:t>
+      </w:r>
+      <w:proofErr w:type="spellEnd"/>
+      <w:r>
+        <w:rPr>
+          <w:rFonts w:ascii="Consolas" w:eastAsia="Times New Roman" w:hAnsi="Consolas" w:cs="Times New Roman"/>
+          <w:color w:val="D4D4D4"/>
+          <w:sz w:val="21"/>
+          <w:szCs w:val="21"/>
+        </w:rPr>
+        <w:t>();</w:t>
+      </w:r>
+    </w:p>
+    <w:p>
+      <w:pPr>
+        <w:shd w:val="clear" w:color="auto" w:fill="1E1E1E"/>
+        <w:spacing w:after="0" w:line="285" w:lineRule="atLeast"/>
+        <w:rPr>
+          <w:rFonts w:ascii="Consolas" w:eastAsia="Times New Roman" w:hAnsi="Consolas" w:cs="Times New Roman"/>
+          <w:color w:val="D4D4D4"/>
+          <w:sz w:val="21"/>
+          <w:szCs w:val="21"/>
+        </w:rPr>
+      </w:pPr>
+      <w:r>
+        <w:rPr>
+          <w:rFonts w:ascii="Consolas" w:eastAsia="Times New Roman" w:hAnsi="Consolas" w:cs="Times New Roman"/>
+          <w:color w:val="D4D4D4"/>
+          <w:sz w:val="21"/>
+          <w:szCs w:val="21"/>
+        </w:rPr>
+        <w:t xml:space="preserve">        </w:t>
+      </w:r>
+      <w:r>
+        <w:rPr>
+          <w:rFonts w:ascii="Consolas" w:eastAsia="Times New Roman" w:hAnsi="Consolas" w:cs="Times New Roman"/>
+          <w:color w:val="C586C0"/>
+          <w:sz w:val="21"/>
+          <w:szCs w:val="21"/>
+        </w:rPr>
+        <w:t>return</w:t>
+      </w:r>
+      <w:r>
+        <w:rPr>
+          <w:rFonts w:ascii="Consolas" w:eastAsia="Times New Roman" w:hAnsi="Consolas" w:cs="Times New Roman"/>
+          <w:color w:val="D4D4D4"/>
+          <w:sz w:val="21"/>
+          <w:szCs w:val="21"/>
+        </w:rPr>
+        <w:t xml:space="preserve"> </w:t>
+      </w:r>
+      <w:proofErr w:type="spellStart"/>
+      <w:r>
+        <w:rPr>
+          <w:rFonts w:ascii="Consolas" w:eastAsia="Times New Roman" w:hAnsi="Consolas" w:cs="Times New Roman"/>
+          <w:color w:val="9CDCFE"/>
+          <w:sz w:val="21"/>
+          <w:szCs w:val="21"/>
+        </w:rPr>
+        <w:t>res</w:t>
+      </w:r>
+      <w:r>
+        <w:rPr>
+          <w:rFonts w:ascii="Consolas" w:eastAsia="Times New Roman" w:hAnsi="Consolas" w:cs="Times New Roman"/>
+          <w:color w:val="D4D4D4"/>
+          <w:sz w:val="21"/>
+          <w:szCs w:val="21"/>
+        </w:rPr>
+        <w:t>.</w:t>
+      </w:r>
+      <w:r>
+        <w:rPr>
+          <w:rFonts w:ascii="Consolas" w:eastAsia="Times New Roman" w:hAnsi="Consolas" w:cs="Times New Roman"/>
+          <w:color w:val="DCDCAA"/>
+          <w:sz w:val="21"/>
+          <w:szCs w:val="21"/>
+        </w:rPr>
+        <w:t>json</w:t>
+      </w:r>
+      <w:proofErr w:type="spellEnd"/>
+      <w:r>
+        <w:rPr>
+          <w:rFonts w:ascii="Consolas" w:eastAsia="Times New Roman" w:hAnsi="Consolas" w:cs="Times New Roman"/>
+          <w:color w:val="D4D4D4"/>
+          <w:sz w:val="21"/>
+          <w:szCs w:val="21"/>
+        </w:rPr>
+        <w:t>(</w:t>
+      </w:r>
+      <w:proofErr w:type="spellStart"/>
+      <w:r>
+        <w:rPr>
+          <w:rFonts w:ascii="Consolas" w:eastAsia="Times New Roman" w:hAnsi="Consolas" w:cs="Times New Roman"/>
+          <w:color w:val="4FC1FF"/>
+          <w:sz w:val="21"/>
+          <w:szCs w:val="21"/>
+        </w:rPr>
+        <w:t>usuarios</w:t>
+      </w:r>
+      <w:proofErr w:type="spellEnd"/>
+      <w:r>
+        <w:rPr>
+          <w:rFonts w:ascii="Consolas" w:eastAsia="Times New Roman" w:hAnsi="Consolas" w:cs="Times New Roman"/>
+          <w:color w:val="D4D4D4"/>
+          <w:sz w:val="21"/>
+          <w:szCs w:val="21"/>
+        </w:rPr>
+        <w:t>);</w:t>
+      </w:r>
+    </w:p>
+    <w:p>
+      <w:pPr>
+        <w:shd w:val="clear" w:color="auto" w:fill="1E1E1E"/>
+        <w:spacing w:after="0" w:line="285" w:lineRule="atLeast"/>
+        <w:rPr>
+          <w:rFonts w:ascii="Consolas" w:eastAsia="Times New Roman" w:hAnsi="Consolas" w:cs="Times New Roman"/>
+          <w:color w:val="D4D4D4"/>
+          <w:sz w:val="21"/>
+          <w:szCs w:val="21"/>
+        </w:rPr>
+      </w:pPr>
+      <w:r>
+        <w:rPr>
+          <w:rFonts w:ascii="Consolas" w:eastAsia="Times New Roman" w:hAnsi="Consolas" w:cs="Times New Roman"/>
+          <w:color w:val="D4D4D4"/>
+          <w:sz w:val="21"/>
+          <w:szCs w:val="21"/>
+        </w:rPr>
+        <w:t>           </w:t>
+      </w:r>
+    </w:p>
+    <w:p>
+      <w:pPr>
+        <w:shd w:val="clear" w:color="auto" w:fill="1E1E1E"/>
+        <w:spacing w:after="0" w:line="285" w:lineRule="atLeast"/>
+        <w:rPr>
+          <w:rFonts w:ascii="Consolas" w:eastAsia="Times New Roman" w:hAnsi="Consolas" w:cs="Times New Roman"/>
+          <w:color w:val="D4D4D4"/>
+          <w:sz w:val="21"/>
+          <w:szCs w:val="21"/>
+        </w:rPr>
+      </w:pPr>
+      <w:r>
+        <w:rPr>
+          <w:rFonts w:ascii="Consolas" w:eastAsia="Times New Roman" w:hAnsi="Consolas" w:cs="Times New Roman"/>
+          <w:color w:val="D4D4D4"/>
+          <w:sz w:val="21"/>
+          <w:szCs w:val="21"/>
+        </w:rPr>
+        <w:t>    }</w:t>
+      </w:r>
+    </w:p>
+    <w:p>
+      <w:pPr>
+        <w:shd w:val="clear" w:color="auto" w:fill="1E1E1E"/>
+        <w:spacing w:after="0" w:line="285" w:lineRule="atLeast"/>
+        <w:rPr>
+          <w:rFonts w:ascii="Consolas" w:eastAsia="Times New Roman" w:hAnsi="Consolas" w:cs="Times New Roman"/>
+          <w:color w:val="D4D4D4"/>
+          <w:sz w:val="21"/>
+          <w:szCs w:val="21"/>
+        </w:rPr>
+      </w:pPr>
+      <w:r>
+        <w:rPr>
+          <w:rFonts w:ascii="Consolas" w:eastAsia="Times New Roman" w:hAnsi="Consolas" w:cs="Times New Roman"/>
+          <w:color w:val="D4D4D4"/>
+          <w:sz w:val="21"/>
+          <w:szCs w:val="21"/>
+        </w:rPr>
+        <w:t xml:space="preserve">    </w:t>
+      </w:r>
+      <w:r>
+        <w:rPr>
+          <w:rFonts w:ascii="Consolas" w:eastAsia="Times New Roman" w:hAnsi="Consolas" w:cs="Times New Roman"/>
+          <w:color w:val="C586C0"/>
+          <w:sz w:val="21"/>
+          <w:szCs w:val="21"/>
+        </w:rPr>
+        <w:t>catch</w:t>
+      </w:r>
+      <w:r>
+        <w:rPr>
+          <w:rFonts w:ascii="Consolas" w:eastAsia="Times New Roman" w:hAnsi="Consolas" w:cs="Times New Roman"/>
+          <w:color w:val="D4D4D4"/>
+          <w:sz w:val="21"/>
+          <w:szCs w:val="21"/>
+        </w:rPr>
+        <w:t>(</w:t>
+      </w:r>
+      <w:r>
+        <w:rPr>
+          <w:rFonts w:ascii="Consolas" w:eastAsia="Times New Roman" w:hAnsi="Consolas" w:cs="Times New Roman"/>
+          <w:color w:val="9CDCFE"/>
+          <w:sz w:val="21"/>
+          <w:szCs w:val="21"/>
+        </w:rPr>
+        <w:t>err</w:t>
+      </w:r>
+      <w:r>
+        <w:rPr>
+          <w:rFonts w:ascii="Consolas" w:eastAsia="Times New Roman" w:hAnsi="Consolas" w:cs="Times New Roman"/>
+          <w:color w:val="D4D4D4"/>
+          <w:sz w:val="21"/>
+          <w:szCs w:val="21"/>
+        </w:rPr>
+        <w:t>){</w:t>
+      </w:r>
+    </w:p>
+    <w:p>
+      <w:pPr>
+        <w:shd w:val="clear" w:color="auto" w:fill="1E1E1E"/>
+        <w:spacing w:after="0" w:line="285" w:lineRule="atLeast"/>
+        <w:rPr>
+          <w:rFonts w:ascii="Consolas" w:eastAsia="Times New Roman" w:hAnsi="Consolas" w:cs="Times New Roman"/>
+          <w:color w:val="D4D4D4"/>
+          <w:sz w:val="21"/>
+          <w:szCs w:val="21"/>
+          <w:lang w:val="es-CO"/>
+        </w:rPr>
+      </w:pPr>
+      <w:r>
+        <w:rPr>
+          <w:rFonts w:ascii="Consolas" w:eastAsia="Times New Roman" w:hAnsi="Consolas" w:cs="Times New Roman"/>
+          <w:color w:val="D4D4D4"/>
+          <w:sz w:val="21"/>
+          <w:szCs w:val="21"/>
+        </w:rPr>
+        <w:t xml:space="preserve">        </w:t>
+      </w:r>
+      <w:r>
+        <w:rPr>
+          <w:rFonts w:ascii="Consolas" w:eastAsia="Times New Roman" w:hAnsi="Consolas" w:cs="Times New Roman"/>
+          <w:color w:val="9CDCFE"/>
+          <w:sz w:val="21"/>
+          <w:szCs w:val="21"/>
+          <w:lang w:val="es-CO"/>
+        </w:rPr>
+        <w:t>console</w:t>
+      </w:r>
+      <w:r>
+        <w:rPr>
+          <w:rFonts w:ascii="Consolas" w:eastAsia="Times New Roman" w:hAnsi="Consolas" w:cs="Times New Roman"/>
+          <w:color w:val="D4D4D4"/>
+          <w:sz w:val="21"/>
+          <w:szCs w:val="21"/>
+          <w:lang w:val="es-CO"/>
+        </w:rPr>
+        <w:t>.</w:t>
+      </w:r>
+      <w:r>
+        <w:rPr>
+          <w:rFonts w:ascii="Consolas" w:eastAsia="Times New Roman" w:hAnsi="Consolas" w:cs="Times New Roman"/>
+          <w:color w:val="DCDCAA"/>
+          <w:sz w:val="21"/>
+          <w:szCs w:val="21"/>
+          <w:lang w:val="es-CO"/>
+        </w:rPr>
+        <w:t>log</w:t>
+      </w:r>
+      <w:r>
+        <w:rPr>
+          <w:rFonts w:ascii="Consolas" w:eastAsia="Times New Roman" w:hAnsi="Consolas" w:cs="Times New Roman"/>
+          <w:color w:val="D4D4D4"/>
+          <w:sz w:val="21"/>
+          <w:szCs w:val="21"/>
+          <w:lang w:val="es-CO"/>
+        </w:rPr>
+        <w:t>(</w:t>
+      </w:r>
+      <w:proofErr w:type="spellStart"/>
+      <w:r>
+        <w:rPr>
+          <w:rFonts w:ascii="Consolas" w:eastAsia="Times New Roman" w:hAnsi="Consolas" w:cs="Times New Roman"/>
+          <w:color w:val="9CDCFE"/>
+          <w:sz w:val="21"/>
+          <w:szCs w:val="21"/>
+          <w:lang w:val="es-CO"/>
+        </w:rPr>
+        <w:t>err</w:t>
+      </w:r>
+      <w:proofErr w:type="spellEnd"/>
+      <w:r>
+        <w:rPr>
+          <w:rFonts w:ascii="Consolas" w:eastAsia="Times New Roman" w:hAnsi="Consolas" w:cs="Times New Roman"/>
+          <w:color w:val="D4D4D4"/>
+          <w:sz w:val="21"/>
+          <w:szCs w:val="21"/>
+          <w:lang w:val="es-CO"/>
+        </w:rPr>
+        <w:t>);</w:t>
+      </w:r>
+    </w:p>
+    <w:p>
+      <w:pPr>
+        <w:shd w:val="clear" w:color="auto" w:fill="1E1E1E"/>
+        <w:spacing w:after="0" w:line="285" w:lineRule="atLeast"/>
+        <w:rPr>
+          <w:rFonts w:ascii="Consolas" w:eastAsia="Times New Roman" w:hAnsi="Consolas" w:cs="Times New Roman"/>
+          <w:color w:val="D4D4D4"/>
+          <w:sz w:val="21"/>
+          <w:szCs w:val="21"/>
+          <w:lang w:val="es-CO"/>
+        </w:rPr>
+      </w:pPr>
+      <w:r>
+        <w:rPr>
+          <w:rFonts w:ascii="Consolas" w:eastAsia="Times New Roman" w:hAnsi="Consolas" w:cs="Times New Roman"/>
+          <w:color w:val="D4D4D4"/>
+          <w:sz w:val="21"/>
+          <w:szCs w:val="21"/>
+          <w:lang w:val="es-CO"/>
+        </w:rPr>
+        <w:t xml:space="preserve">        </w:t>
+      </w:r>
+      <w:proofErr w:type="spellStart"/>
+      <w:r>
+        <w:rPr>
+          <w:rFonts w:ascii="Consolas" w:eastAsia="Times New Roman" w:hAnsi="Consolas" w:cs="Times New Roman"/>
+          <w:color w:val="C586C0"/>
+          <w:sz w:val="21"/>
+          <w:szCs w:val="21"/>
+          <w:lang w:val="es-CO"/>
+        </w:rPr>
+        <w:t>return</w:t>
+      </w:r>
+      <w:proofErr w:type="spellEnd"/>
+      <w:r>
+        <w:rPr>
+          <w:rFonts w:ascii="Consolas" w:eastAsia="Times New Roman" w:hAnsi="Consolas" w:cs="Times New Roman"/>
+          <w:color w:val="D4D4D4"/>
+          <w:sz w:val="21"/>
+          <w:szCs w:val="21"/>
+          <w:lang w:val="es-CO"/>
+        </w:rPr>
+        <w:t xml:space="preserve"> </w:t>
+      </w:r>
+      <w:proofErr w:type="spellStart"/>
+      <w:r>
+        <w:rPr>
+          <w:rFonts w:ascii="Consolas" w:eastAsia="Times New Roman" w:hAnsi="Consolas" w:cs="Times New Roman"/>
+          <w:color w:val="9CDCFE"/>
+          <w:sz w:val="21"/>
+          <w:szCs w:val="21"/>
+          <w:lang w:val="es-CO"/>
+        </w:rPr>
+        <w:t>res</w:t>
+      </w:r>
+      <w:r>
+        <w:rPr>
+          <w:rFonts w:ascii="Consolas" w:eastAsia="Times New Roman" w:hAnsi="Consolas" w:cs="Times New Roman"/>
+          <w:color w:val="D4D4D4"/>
+          <w:sz w:val="21"/>
+          <w:szCs w:val="21"/>
+          <w:lang w:val="es-CO"/>
+        </w:rPr>
+        <w:t>.</w:t>
+      </w:r>
+      <w:r>
+        <w:rPr>
+          <w:rFonts w:ascii="Consolas" w:eastAsia="Times New Roman" w:hAnsi="Consolas" w:cs="Times New Roman"/>
+          <w:color w:val="DCDCAA"/>
+          <w:sz w:val="21"/>
+          <w:szCs w:val="21"/>
+          <w:lang w:val="es-CO"/>
+        </w:rPr>
+        <w:t>status</w:t>
+      </w:r>
+      <w:proofErr w:type="spellEnd"/>
+      <w:r>
+        <w:rPr>
+          <w:rFonts w:ascii="Consolas" w:eastAsia="Times New Roman" w:hAnsi="Consolas" w:cs="Times New Roman"/>
+          <w:color w:val="D4D4D4"/>
+          <w:sz w:val="21"/>
+          <w:szCs w:val="21"/>
+          <w:lang w:val="es-CO"/>
+        </w:rPr>
+        <w:t>(</w:t>
+      </w:r>
+      <w:r>
+        <w:rPr>
+          <w:rFonts w:ascii="Consolas" w:eastAsia="Times New Roman" w:hAnsi="Consolas" w:cs="Times New Roman"/>
+          <w:color w:val="B5CEA8"/>
+          <w:sz w:val="21"/>
+          <w:szCs w:val="21"/>
+          <w:lang w:val="es-CO"/>
+        </w:rPr>
+        <w:t>500</w:t>
+      </w:r>
+      <w:r>
+        <w:rPr>
+          <w:rFonts w:ascii="Consolas" w:eastAsia="Times New Roman" w:hAnsi="Consolas" w:cs="Times New Roman"/>
+          <w:color w:val="D4D4D4"/>
+          <w:sz w:val="21"/>
+          <w:szCs w:val="21"/>
+          <w:lang w:val="es-CO"/>
+        </w:rPr>
+        <w:t>).</w:t>
+      </w:r>
+      <w:proofErr w:type="spellStart"/>
+      <w:r>
+        <w:rPr>
+          <w:rFonts w:ascii="Consolas" w:eastAsia="Times New Roman" w:hAnsi="Consolas" w:cs="Times New Roman"/>
+          <w:color w:val="DCDCAA"/>
+          <w:sz w:val="21"/>
+          <w:szCs w:val="21"/>
+          <w:lang w:val="es-CO"/>
+        </w:rPr>
+        <w:t>json</w:t>
+      </w:r>
+      <w:proofErr w:type="spellEnd"/>
+      <w:r>
+        <w:rPr>
+          <w:rFonts w:ascii="Consolas" w:eastAsia="Times New Roman" w:hAnsi="Consolas" w:cs="Times New Roman"/>
+          <w:color w:val="D4D4D4"/>
+          <w:sz w:val="21"/>
+          <w:szCs w:val="21"/>
+          <w:lang w:val="es-CO"/>
+        </w:rPr>
+        <w:t>({</w:t>
+      </w:r>
+      <w:r>
+        <w:rPr>
+          <w:rFonts w:ascii="Consolas" w:eastAsia="Times New Roman" w:hAnsi="Consolas" w:cs="Times New Roman"/>
+          <w:color w:val="9CDCFE"/>
+          <w:sz w:val="21"/>
+          <w:szCs w:val="21"/>
+          <w:lang w:val="es-CO"/>
+        </w:rPr>
+        <w:t>error:</w:t>
+      </w:r>
+      <w:r>
+        <w:rPr>
+          <w:rFonts w:ascii="Consolas" w:eastAsia="Times New Roman" w:hAnsi="Consolas" w:cs="Times New Roman"/>
+          <w:color w:val="D4D4D4"/>
+          <w:sz w:val="21"/>
+          <w:szCs w:val="21"/>
+          <w:lang w:val="es-CO"/>
+        </w:rPr>
+        <w:t xml:space="preserve"> </w:t>
+      </w:r>
+      <w:r>
+        <w:rPr>
+          <w:rFonts w:ascii="Consolas" w:eastAsia="Times New Roman" w:hAnsi="Consolas" w:cs="Times New Roman"/>
+          <w:color w:val="CE9178"/>
+          <w:sz w:val="21"/>
+          <w:szCs w:val="21"/>
+          <w:lang w:val="es-CO"/>
+        </w:rPr>
+        <w:t>'se pifio'</w:t>
+      </w:r>
+      <w:r>
+        <w:rPr>
+          <w:rFonts w:ascii="Consolas" w:eastAsia="Times New Roman" w:hAnsi="Consolas" w:cs="Times New Roman"/>
+          <w:color w:val="D4D4D4"/>
+          <w:sz w:val="21"/>
+          <w:szCs w:val="21"/>
+          <w:lang w:val="es-CO"/>
+        </w:rPr>
+        <w:t>});</w:t>
+      </w:r>
+    </w:p>
+    <w:p>
+      <w:pPr>
+        <w:shd w:val="clear" w:color="auto" w:fill="1E1E1E"/>
+        <w:spacing w:after="0" w:line="285" w:lineRule="atLeast"/>
+        <w:rPr>
+          <w:rFonts w:ascii="Consolas" w:eastAsia="Times New Roman" w:hAnsi="Consolas" w:cs="Times New Roman"/>
+          <w:color w:val="D4D4D4"/>
+          <w:sz w:val="21"/>
+          <w:szCs w:val="21"/>
+          <w:lang w:val="es-CO"/>
+        </w:rPr>
+      </w:pPr>
+      <w:r>
+        <w:rPr>
+          <w:rFonts w:ascii="Consolas" w:eastAsia="Times New Roman" w:hAnsi="Consolas" w:cs="Times New Roman"/>
+          <w:color w:val="D4D4D4"/>
+          <w:sz w:val="21"/>
+          <w:szCs w:val="21"/>
+          <w:lang w:val="es-CO"/>
+        </w:rPr>
+        <w:t>    }</w:t>
+      </w:r>
+    </w:p>
+    <w:p>
+      <w:pPr>
+        <w:shd w:val="clear" w:color="auto" w:fill="1E1E1E"/>
+        <w:spacing w:after="0" w:line="285" w:lineRule="atLeast"/>
+        <w:rPr>
+          <w:rFonts w:ascii="Consolas" w:eastAsia="Times New Roman" w:hAnsi="Consolas" w:cs="Times New Roman"/>
+          <w:color w:val="D4D4D4"/>
+          <w:sz w:val="21"/>
+          <w:szCs w:val="21"/>
+          <w:lang w:val="es-CO"/>
+        </w:rPr>
+      </w:pPr>
+      <w:r>
+        <w:rPr>
+          <w:rFonts w:ascii="Consolas" w:eastAsia="Times New Roman" w:hAnsi="Consolas" w:cs="Times New Roman"/>
+          <w:color w:val="D4D4D4"/>
+          <w:sz w:val="21"/>
+          <w:szCs w:val="21"/>
+          <w:lang w:val="es-CO"/>
+        </w:rPr>
+        <w:t xml:space="preserve">    </w:t>
+      </w:r>
+    </w:p>
+    <w:p>
+      <w:pPr>
+        <w:shd w:val="clear" w:color="auto" w:fill="1E1E1E"/>
+        <w:spacing w:after="0" w:line="285" w:lineRule="atLeast"/>
+        <w:rPr>
+          <w:rFonts w:ascii="Consolas" w:eastAsia="Times New Roman" w:hAnsi="Consolas" w:cs="Times New Roman"/>
+          <w:color w:val="D4D4D4"/>
+          <w:sz w:val="21"/>
+          <w:szCs w:val="21"/>
+          <w:lang w:val="es-CO"/>
+        </w:rPr>
+      </w:pPr>
+      <w:r>
+        <w:rPr>
+          <w:rFonts w:ascii="Consolas" w:eastAsia="Times New Roman" w:hAnsi="Consolas" w:cs="Times New Roman"/>
+          <w:color w:val="D4D4D4"/>
+          <w:sz w:val="21"/>
+          <w:szCs w:val="21"/>
+          <w:lang w:val="es-CO"/>
+        </w:rPr>
+        <w:t xml:space="preserve">      </w:t>
+      </w:r>
+    </w:p>
+    <w:p>
+      <w:pPr>
+        <w:shd w:val="clear" w:color="auto" w:fill="1E1E1E"/>
+        <w:spacing w:after="0" w:line="285" w:lineRule="atLeast"/>
+        <w:rPr>
+          <w:rFonts w:ascii="Consolas" w:eastAsia="Times New Roman" w:hAnsi="Consolas" w:cs="Times New Roman"/>
+          <w:color w:val="D4D4D4"/>
+          <w:sz w:val="21"/>
+          <w:szCs w:val="21"/>
+          <w:lang w:val="es-CO"/>
+        </w:rPr>
+      </w:pPr>
+      <w:r>
+        <w:rPr>
+          <w:rFonts w:ascii="Consolas" w:eastAsia="Times New Roman" w:hAnsi="Consolas" w:cs="Times New Roman"/>
+          <w:color w:val="D4D4D4"/>
+          <w:sz w:val="21"/>
+          <w:szCs w:val="21"/>
+          <w:lang w:val="es-CO"/>
+        </w:rPr>
+        <w:t>});</w:t>
+      </w:r>
+    </w:p>
+    <w:p>
+      <w:pPr>
+        <w:rPr>
+          <w:lang w:val="es-CO"/>
+        </w:rPr>
+      </w:pPr>
+    </w:p>
+    <w:p>
+      <w:pPr>
+        <w:rPr>
+          <w:u w:val="single"/>
+          <w:lang w:val="es-CO"/>
+        </w:rPr>
+      </w:pPr>
+    </w:p>
+    <w:p>
+      <w:pPr>
+        <w:rPr>
+          <w:u w:val="single"/>
+          <w:lang w:val="es-CO"/>
+        </w:rPr>
+      </w:pPr>
+      <w:r>
+        <w:rPr>
+          <w:u w:val="single"/>
+          <w:lang w:val="es-CO"/>
+        </w:rPr>
+        <w:t>Resultado (</w:t>
+      </w:r>
+      <w:proofErr w:type="spellStart"/>
+      <w:r>
+        <w:rPr>
+          <w:u w:val="single"/>
+          <w:lang w:val="es-CO"/>
+        </w:rPr>
+        <w:t>postman</w:t>
+      </w:r>
+      <w:proofErr w:type="spellEnd"/>
+      <w:r>
+        <w:rPr>
+          <w:u w:val="single"/>
+          <w:lang w:val="es-CO"/>
+        </w:rPr>
+        <w:t>)</w:t>
+      </w:r>
+    </w:p>
+    <w:p>
+      <w:pPr>
+        <w:shd w:val="clear" w:color="auto" w:fill="FFFFFE"/>
+        <w:spacing w:after="0" w:line="270" w:lineRule="atLeast"/>
+        <w:rPr>
+          <w:rFonts w:ascii="Courier New" w:eastAsia="Times New Roman" w:hAnsi="Courier New" w:cs="Courier New"/>
+          <w:color w:val="000000"/>
+          <w:sz w:val="18"/>
+          <w:szCs w:val="18"/>
+          <w:u w:val="single"/>
+          <w:lang w:val="es-CO"/>
+        </w:rPr>
+      </w:pPr>
+      <w:r>
+        <w:rPr>
+          <w:rFonts w:ascii="Courier New" w:eastAsia="Times New Roman" w:hAnsi="Courier New" w:cs="Courier New"/>
+          <w:color w:val="000000"/>
+          <w:sz w:val="18"/>
+          <w:szCs w:val="18"/>
+          <w:lang w:val="es-CO"/>
+        </w:rPr>
+        <w:t>Al hacer u</w:t>
+      </w:r>
+      <w:r>
+        <w:rPr>
+          <w:rFonts w:ascii="Courier New" w:eastAsia="Times New Roman" w:hAnsi="Courier New" w:cs="Courier New"/>
+          <w:color w:val="000000"/>
+          <w:sz w:val="18"/>
+          <w:szCs w:val="18"/>
+          <w:lang w:val="es-CO"/>
+        </w:rPr>
+        <w:t xml:space="preserve">n </w:t>
+      </w:r>
+      <w:proofErr w:type="spellStart"/>
+      <w:r>
+        <w:rPr>
+          <w:rFonts w:ascii="Courier New" w:eastAsia="Times New Roman" w:hAnsi="Courier New" w:cs="Courier New"/>
+          <w:color w:val="000000"/>
+          <w:sz w:val="18"/>
+          <w:szCs w:val="18"/>
+          <w:lang w:val="es-CO"/>
+        </w:rPr>
+        <w:t>request</w:t>
+      </w:r>
+      <w:proofErr w:type="spellEnd"/>
+      <w:r>
+        <w:rPr>
+          <w:rFonts w:ascii="Courier New" w:eastAsia="Times New Roman" w:hAnsi="Courier New" w:cs="Courier New"/>
+          <w:color w:val="000000"/>
+          <w:sz w:val="18"/>
+          <w:szCs w:val="18"/>
+          <w:lang w:val="es-CO"/>
+        </w:rPr>
+        <w:t xml:space="preserve"> a </w:t>
+      </w:r>
+      <w:hyperlink r:id="rId16" w:history="1">
+        <w:r>
+          <w:rPr>
+            <w:rStyle w:val="Hipervnculo"/>
+            <w:rFonts w:ascii="Segoe UI" w:hAnsi="Segoe UI" w:cs="Segoe UI"/>
+            <w:sz w:val="18"/>
+            <w:szCs w:val="18"/>
+            <w:shd w:val="clear" w:color="auto" w:fill="FFFFFF"/>
+            <w:lang w:val="es-CO"/>
+          </w:rPr>
+          <w:t>http://localhost:3000/user</w:t>
+        </w:r>
+      </w:hyperlink>
+      <w:r>
+        <w:rPr>
+          <w:rFonts w:ascii="Segoe UI" w:hAnsi="Segoe UI" w:cs="Segoe UI"/>
+          <w:color w:val="212121"/>
+          <w:sz w:val="18"/>
+          <w:szCs w:val="18"/>
+          <w:shd w:val="clear" w:color="auto" w:fill="FFFFFF"/>
+          <w:lang w:val="es-CO"/>
+        </w:rPr>
+        <w:t xml:space="preserve"> :</w:t>
+      </w:r>
+    </w:p>
+    <w:p>
+      <w:pPr>
+        <w:shd w:val="clear" w:color="auto" w:fill="FFFFFE"/>
+        <w:spacing w:after="0" w:line="270" w:lineRule="atLeast"/>
+        <w:rPr>
+          <w:rFonts w:ascii="Courier New" w:eastAsia="Times New Roman" w:hAnsi="Courier New" w:cs="Courier New"/>
+          <w:color w:val="000000"/>
+          <w:sz w:val="18"/>
+          <w:szCs w:val="18"/>
+          <w:lang w:val="es-CO"/>
+        </w:rPr>
+      </w:pPr>
+      <w:r>
+        <w:rPr>
+          <w:rFonts w:ascii="Courier New" w:eastAsia="Times New Roman" w:hAnsi="Courier New" w:cs="Courier New"/>
+          <w:color w:val="000000"/>
+          <w:sz w:val="18"/>
+          <w:szCs w:val="18"/>
+          <w:lang w:val="es-CO"/>
+        </w:rPr>
+        <w:t>[</w:t>
+      </w:r>
+    </w:p>
+    <w:p>
+      <w:pPr>
+        <w:shd w:val="clear" w:color="auto" w:fill="FFFFFE"/>
+        <w:spacing w:after="0" w:line="270" w:lineRule="atLeast"/>
+        <w:rPr>
+          <w:rFonts w:ascii="Courier New" w:eastAsia="Times New Roman" w:hAnsi="Courier New" w:cs="Courier New"/>
+          <w:color w:val="000000"/>
+          <w:sz w:val="18"/>
+          <w:szCs w:val="18"/>
+        </w:rPr>
+      </w:pPr>
+      <w:r>
+        <w:rPr>
+          <w:rFonts w:ascii="Courier New" w:eastAsia="Times New Roman" w:hAnsi="Courier New" w:cs="Courier New"/>
+          <w:color w:val="000000"/>
+          <w:sz w:val="18"/>
+          <w:szCs w:val="18"/>
+          <w:lang w:val="es-CO"/>
+        </w:rPr>
+        <w:t>    </w:t>
+      </w:r>
+      <w:r>
+        <w:rPr>
+          <w:rFonts w:ascii="Courier New" w:eastAsia="Times New Roman" w:hAnsi="Courier New" w:cs="Courier New"/>
+          <w:color w:val="000000"/>
+          <w:sz w:val="18"/>
+          <w:szCs w:val="18"/>
+        </w:rPr>
+        <w:t>{</w:t>
+      </w:r>
+    </w:p>
+    <w:p>
+      <w:pPr>
+        <w:shd w:val="clear" w:color="auto" w:fill="FFFFFE"/>
+        <w:spacing w:after="0" w:line="270" w:lineRule="atLeast"/>
+        <w:rPr>
+          <w:rFonts w:ascii="Courier New" w:eastAsia="Times New Roman" w:hAnsi="Courier New" w:cs="Courier New"/>
+          <w:color w:val="000000"/>
+          <w:sz w:val="18"/>
+          <w:szCs w:val="18"/>
+        </w:rPr>
+      </w:pPr>
+      <w:r>
+        <w:rPr>
+          <w:rFonts w:ascii="Courier New" w:eastAsia="Times New Roman" w:hAnsi="Courier New" w:cs="Courier New"/>
+          <w:color w:val="000000"/>
+          <w:sz w:val="18"/>
+          <w:szCs w:val="18"/>
+        </w:rPr>
+        <w:t>        </w:t>
+      </w:r>
+      <w:r>
+        <w:rPr>
+          <w:rFonts w:ascii="Courier New" w:eastAsia="Times New Roman" w:hAnsi="Courier New" w:cs="Courier New"/>
+          <w:color w:val="A31515"/>
+          <w:sz w:val="18"/>
+          <w:szCs w:val="18"/>
+        </w:rPr>
+        <w:t>"</w:t>
+      </w:r>
+      <w:proofErr w:type="spellStart"/>
+      <w:r>
+        <w:rPr>
+          <w:rFonts w:ascii="Courier New" w:eastAsia="Times New Roman" w:hAnsi="Courier New" w:cs="Courier New"/>
+          <w:color w:val="A31515"/>
+          <w:sz w:val="18"/>
+          <w:szCs w:val="18"/>
+        </w:rPr>
+        <w:t>uuid</w:t>
+      </w:r>
+      <w:proofErr w:type="spellEnd"/>
+      <w:r>
+        <w:rPr>
+          <w:rFonts w:ascii="Courier New" w:eastAsia="Times New Roman" w:hAnsi="Courier New" w:cs="Courier New"/>
+          <w:color w:val="A31515"/>
+          <w:sz w:val="18"/>
+          <w:szCs w:val="18"/>
+        </w:rPr>
+        <w:t>"</w:t>
+      </w:r>
+      <w:r>
+        <w:rPr>
+          <w:rFonts w:ascii="Courier New" w:eastAsia="Times New Roman" w:hAnsi="Courier New" w:cs="Courier New"/>
+          <w:color w:val="000000"/>
+          <w:sz w:val="18"/>
+          <w:szCs w:val="18"/>
+        </w:rPr>
+        <w:t>: </w:t>
+      </w:r>
+      <w:r>
+        <w:rPr>
+          <w:rFonts w:ascii="Courier New" w:eastAsia="Times New Roman" w:hAnsi="Courier New" w:cs="Courier New"/>
+          <w:color w:val="0451A5"/>
+          <w:sz w:val="18"/>
+          <w:szCs w:val="18"/>
+        </w:rPr>
+        <w:t>"11108991-6214-44f6-910c-56575dc0d4cb"</w:t>
+      </w:r>
+      <w:r>
+        <w:rPr>
+          <w:rFonts w:ascii="Courier New" w:eastAsia="Times New Roman" w:hAnsi="Courier New" w:cs="Courier New"/>
+          <w:color w:val="000000"/>
+          <w:sz w:val="18"/>
+          <w:szCs w:val="18"/>
+        </w:rPr>
+        <w:t>,</w:t>
+      </w:r>
+    </w:p>
+    <w:p>
+      <w:pPr>
+        <w:shd w:val="clear" w:color="auto" w:fill="FFFFFE"/>
+        <w:spacing w:after="0" w:line="270" w:lineRule="atLeast"/>
+        <w:rPr>
+          <w:rFonts w:ascii="Courier New" w:eastAsia="Times New Roman" w:hAnsi="Courier New" w:cs="Courier New"/>
+          <w:color w:val="000000"/>
+          <w:sz w:val="18"/>
+          <w:szCs w:val="18"/>
+        </w:rPr>
+      </w:pPr>
+      <w:r>
+        <w:rPr>
+          <w:rFonts w:ascii="Courier New" w:eastAsia="Times New Roman" w:hAnsi="Courier New" w:cs="Courier New"/>
+          <w:color w:val="000000"/>
+          <w:sz w:val="18"/>
+          <w:szCs w:val="18"/>
+        </w:rPr>
+        <w:t>        </w:t>
+      </w:r>
+      <w:r>
+        <w:rPr>
+          <w:rFonts w:ascii="Courier New" w:eastAsia="Times New Roman" w:hAnsi="Courier New" w:cs="Courier New"/>
+          <w:color w:val="A31515"/>
+          <w:sz w:val="18"/>
+          <w:szCs w:val="18"/>
+        </w:rPr>
+        <w:t>"name"</w:t>
+      </w:r>
+      <w:r>
+        <w:rPr>
+          <w:rFonts w:ascii="Courier New" w:eastAsia="Times New Roman" w:hAnsi="Courier New" w:cs="Courier New"/>
+          <w:color w:val="000000"/>
+          <w:sz w:val="18"/>
+          <w:szCs w:val="18"/>
+        </w:rPr>
+        <w:t>: </w:t>
+      </w:r>
+      <w:r>
+        <w:rPr>
+          <w:rFonts w:ascii="Courier New" w:eastAsia="Times New Roman" w:hAnsi="Courier New" w:cs="Courier New"/>
+          <w:color w:val="0451A5"/>
+          <w:sz w:val="18"/>
+          <w:szCs w:val="18"/>
+        </w:rPr>
+        <w:t>"Carl"</w:t>
+      </w:r>
+      <w:r>
+        <w:rPr>
+          <w:rFonts w:ascii="Courier New" w:eastAsia="Times New Roman" w:hAnsi="Courier New" w:cs="Courier New"/>
+          <w:color w:val="000000"/>
+          <w:sz w:val="18"/>
+          <w:szCs w:val="18"/>
+        </w:rPr>
+        <w:t>,</w:t>
+      </w:r>
+    </w:p>
+    <w:p>
+      <w:pPr>
+        <w:shd w:val="clear" w:color="auto" w:fill="FFFFFE"/>
+        <w:spacing w:after="0" w:line="270" w:lineRule="atLeast"/>
+        <w:rPr>
+          <w:rFonts w:ascii="Courier New" w:eastAsia="Times New Roman" w:hAnsi="Courier New" w:cs="Courier New"/>
+          <w:color w:val="000000"/>
+          <w:sz w:val="18"/>
+          <w:szCs w:val="18"/>
+        </w:rPr>
+      </w:pPr>
+      <w:r>
+        <w:rPr>
+          <w:rFonts w:ascii="Courier New" w:eastAsia="Times New Roman" w:hAnsi="Courier New" w:cs="Courier New"/>
+          <w:color w:val="000000"/>
+          <w:sz w:val="18"/>
+          <w:szCs w:val="18"/>
+        </w:rPr>
+        <w:t>        </w:t>
+      </w:r>
+      <w:r>
+        <w:rPr>
+          <w:rFonts w:ascii="Courier New" w:eastAsia="Times New Roman" w:hAnsi="Courier New" w:cs="Courier New"/>
+          <w:color w:val="A31515"/>
+          <w:sz w:val="18"/>
+          <w:szCs w:val="18"/>
+        </w:rPr>
+        <w:t>"email"</w:t>
+      </w:r>
+      <w:r>
+        <w:rPr>
+          <w:rFonts w:ascii="Courier New" w:eastAsia="Times New Roman" w:hAnsi="Courier New" w:cs="Courier New"/>
+          <w:color w:val="000000"/>
+          <w:sz w:val="18"/>
+          <w:szCs w:val="18"/>
+        </w:rPr>
+        <w:t>: </w:t>
+      </w:r>
+      <w:r>
+        <w:rPr>
+          <w:rFonts w:ascii="Courier New" w:eastAsia="Times New Roman" w:hAnsi="Courier New" w:cs="Courier New"/>
+          <w:color w:val="0451A5"/>
+          <w:sz w:val="18"/>
+          <w:szCs w:val="18"/>
+        </w:rPr>
+        <w:t>"elnegro@gmail.com"</w:t>
+      </w:r>
+      <w:r>
+        <w:rPr>
+          <w:rFonts w:ascii="Courier New" w:eastAsia="Times New Roman" w:hAnsi="Courier New" w:cs="Courier New"/>
+          <w:color w:val="000000"/>
+          <w:sz w:val="18"/>
+          <w:szCs w:val="18"/>
+        </w:rPr>
+        <w:t>,</w:t>
+      </w:r>
+    </w:p>
+    <w:p>
+      <w:pPr>
+        <w:shd w:val="clear" w:color="auto" w:fill="FFFFFE"/>
+        <w:spacing w:after="0" w:line="270" w:lineRule="atLeast"/>
+        <w:rPr>
+          <w:rFonts w:ascii="Courier New" w:eastAsia="Times New Roman" w:hAnsi="Courier New" w:cs="Courier New"/>
+          <w:color w:val="000000"/>
+          <w:sz w:val="18"/>
+          <w:szCs w:val="18"/>
+        </w:rPr>
+      </w:pPr>
+      <w:r>
+        <w:rPr>
+          <w:rFonts w:ascii="Courier New" w:eastAsia="Times New Roman" w:hAnsi="Courier New" w:cs="Courier New"/>
+          <w:color w:val="000000"/>
+          <w:sz w:val="18"/>
+          <w:szCs w:val="18"/>
+        </w:rPr>
+        <w:t>        </w:t>
+      </w:r>
+      <w:r>
+        <w:rPr>
+          <w:rFonts w:ascii="Courier New" w:eastAsia="Times New Roman" w:hAnsi="Courier New" w:cs="Courier New"/>
+          <w:color w:val="A31515"/>
+          <w:sz w:val="18"/>
+          <w:szCs w:val="18"/>
+        </w:rPr>
+        <w:t>"role"</w:t>
+      </w:r>
+      <w:r>
+        <w:rPr>
+          <w:rFonts w:ascii="Courier New" w:eastAsia="Times New Roman" w:hAnsi="Courier New" w:cs="Courier New"/>
+          <w:color w:val="000000"/>
+          <w:sz w:val="18"/>
+          <w:szCs w:val="18"/>
+        </w:rPr>
+        <w:t>: </w:t>
+      </w:r>
+      <w:r>
+        <w:rPr>
+          <w:rFonts w:ascii="Courier New" w:eastAsia="Times New Roman" w:hAnsi="Courier New" w:cs="Courier New"/>
+          <w:color w:val="0451A5"/>
+          <w:sz w:val="18"/>
+          <w:szCs w:val="18"/>
+        </w:rPr>
+        <w:t>"</w:t>
+      </w:r>
+      <w:proofErr w:type="spellStart"/>
+      <w:r>
+        <w:rPr>
+          <w:rFonts w:ascii="Courier New" w:eastAsia="Times New Roman" w:hAnsi="Courier New" w:cs="Courier New"/>
+          <w:color w:val="0451A5"/>
+          <w:sz w:val="18"/>
+          <w:szCs w:val="18"/>
+        </w:rPr>
+        <w:t>el</w:t>
+      </w:r>
+      <w:proofErr w:type="spellEnd"/>
+      <w:r>
+        <w:rPr>
+          <w:rFonts w:ascii="Courier New" w:eastAsia="Times New Roman" w:hAnsi="Courier New" w:cs="Courier New"/>
+          <w:color w:val="0451A5"/>
+          <w:sz w:val="18"/>
+          <w:szCs w:val="18"/>
+        </w:rPr>
+        <w:t> negro </w:t>
+      </w:r>
+      <w:proofErr w:type="spellStart"/>
+      <w:r>
+        <w:rPr>
+          <w:rFonts w:ascii="Courier New" w:eastAsia="Times New Roman" w:hAnsi="Courier New" w:cs="Courier New"/>
+          <w:color w:val="0451A5"/>
+          <w:sz w:val="18"/>
+          <w:szCs w:val="18"/>
+        </w:rPr>
+        <w:t>supongo</w:t>
+      </w:r>
+      <w:proofErr w:type="spellEnd"/>
+      <w:r>
+        <w:rPr>
+          <w:rFonts w:ascii="Courier New" w:eastAsia="Times New Roman" w:hAnsi="Courier New" w:cs="Courier New"/>
+          <w:color w:val="0451A5"/>
+          <w:sz w:val="18"/>
+          <w:szCs w:val="18"/>
+        </w:rPr>
+        <w:t>"</w:t>
+      </w:r>
+      <w:r>
+        <w:rPr>
+          <w:rFonts w:ascii="Courier New" w:eastAsia="Times New Roman" w:hAnsi="Courier New" w:cs="Courier New"/>
+          <w:color w:val="000000"/>
+          <w:sz w:val="18"/>
+          <w:szCs w:val="18"/>
+        </w:rPr>
+        <w:t>,</w:t>
+      </w:r>
+    </w:p>
+    <w:p>
+      <w:pPr>
+        <w:shd w:val="clear" w:color="auto" w:fill="FFFFFE"/>
+        <w:spacing w:after="0" w:line="270" w:lineRule="atLeast"/>
+        <w:rPr>
+          <w:rFonts w:ascii="Courier New" w:eastAsia="Times New Roman" w:hAnsi="Courier New" w:cs="Courier New"/>
+          <w:color w:val="000000"/>
+          <w:sz w:val="18"/>
+          <w:szCs w:val="18"/>
+        </w:rPr>
+      </w:pPr>
+      <w:r>
+        <w:rPr>
+          <w:rFonts w:ascii="Courier New" w:eastAsia="Times New Roman" w:hAnsi="Courier New" w:cs="Courier New"/>
+          <w:color w:val="000000"/>
+          <w:sz w:val="18"/>
+          <w:szCs w:val="18"/>
+        </w:rPr>
+        <w:t>        </w:t>
+      </w:r>
+      <w:r>
+        <w:rPr>
+          <w:rFonts w:ascii="Courier New" w:eastAsia="Times New Roman" w:hAnsi="Courier New" w:cs="Courier New"/>
+          <w:color w:val="A31515"/>
+          <w:sz w:val="18"/>
+          <w:szCs w:val="18"/>
+        </w:rPr>
+        <w:t>"</w:t>
+      </w:r>
+      <w:proofErr w:type="spellStart"/>
+      <w:r>
+        <w:rPr>
+          <w:rFonts w:ascii="Courier New" w:eastAsia="Times New Roman" w:hAnsi="Courier New" w:cs="Courier New"/>
+          <w:color w:val="A31515"/>
+          <w:sz w:val="18"/>
+          <w:szCs w:val="18"/>
+        </w:rPr>
+        <w:t>createdAt</w:t>
+      </w:r>
+      <w:proofErr w:type="spellEnd"/>
+      <w:r>
+        <w:rPr>
+          <w:rFonts w:ascii="Courier New" w:eastAsia="Times New Roman" w:hAnsi="Courier New" w:cs="Courier New"/>
+          <w:color w:val="A31515"/>
+          <w:sz w:val="18"/>
+          <w:szCs w:val="18"/>
+        </w:rPr>
+        <w:t>"</w:t>
+      </w:r>
+      <w:r>
+        <w:rPr>
+          <w:rFonts w:ascii="Courier New" w:eastAsia="Times New Roman" w:hAnsi="Courier New" w:cs="Courier New"/>
+          <w:color w:val="000000"/>
+          <w:sz w:val="18"/>
+          <w:szCs w:val="18"/>
+        </w:rPr>
+        <w:t>: </w:t>
+      </w:r>
+      <w:r>
+        <w:rPr>
+          <w:rFonts w:ascii="Courier New" w:eastAsia="Times New Roman" w:hAnsi="Courier New" w:cs="Courier New"/>
+          <w:color w:val="0451A5"/>
+          <w:sz w:val="18"/>
+          <w:szCs w:val="18"/>
+        </w:rPr>
+        <w:t>"2022-02-01T13:39:50.766Z"</w:t>
+      </w:r>
+      <w:r>
+        <w:rPr>
+          <w:rFonts w:ascii="Courier New" w:eastAsia="Times New Roman" w:hAnsi="Courier New" w:cs="Courier New"/>
+          <w:color w:val="000000"/>
+          <w:sz w:val="18"/>
+          <w:szCs w:val="18"/>
+        </w:rPr>
+        <w:t>,</w:t>
+      </w:r>
+    </w:p>
+    <w:p>
+      <w:pPr>
+        <w:shd w:val="clear" w:color="auto" w:fill="FFFFFE"/>
+        <w:spacing w:after="0" w:line="270" w:lineRule="atLeast"/>
+        <w:rPr>
+          <w:rFonts w:ascii="Courier New" w:eastAsia="Times New Roman" w:hAnsi="Courier New" w:cs="Courier New"/>
+          <w:color w:val="000000"/>
+          <w:sz w:val="18"/>
+          <w:szCs w:val="18"/>
+        </w:rPr>
+      </w:pPr>
+      <w:r>
+        <w:rPr>
+          <w:rFonts w:ascii="Courier New" w:eastAsia="Times New Roman" w:hAnsi="Courier New" w:cs="Courier New"/>
+          <w:color w:val="000000"/>
+          <w:sz w:val="18"/>
+          <w:szCs w:val="18"/>
+        </w:rPr>
+        <w:t>        </w:t>
+      </w:r>
+      <w:r>
+        <w:rPr>
+          <w:rFonts w:ascii="Courier New" w:eastAsia="Times New Roman" w:hAnsi="Courier New" w:cs="Courier New"/>
+          <w:color w:val="A31515"/>
+          <w:sz w:val="18"/>
+          <w:szCs w:val="18"/>
+        </w:rPr>
+        <w:t>"</w:t>
+      </w:r>
+      <w:proofErr w:type="spellStart"/>
+      <w:r>
+        <w:rPr>
+          <w:rFonts w:ascii="Courier New" w:eastAsia="Times New Roman" w:hAnsi="Courier New" w:cs="Courier New"/>
+          <w:color w:val="A31515"/>
+          <w:sz w:val="18"/>
+          <w:szCs w:val="18"/>
+        </w:rPr>
+        <w:t>updatedAt</w:t>
+      </w:r>
+      <w:proofErr w:type="spellEnd"/>
+      <w:r>
+        <w:rPr>
+          <w:rFonts w:ascii="Courier New" w:eastAsia="Times New Roman" w:hAnsi="Courier New" w:cs="Courier New"/>
+          <w:color w:val="A31515"/>
+          <w:sz w:val="18"/>
+          <w:szCs w:val="18"/>
+        </w:rPr>
+        <w:t>"</w:t>
+      </w:r>
+      <w:r>
+        <w:rPr>
+          <w:rFonts w:ascii="Courier New" w:eastAsia="Times New Roman" w:hAnsi="Courier New" w:cs="Courier New"/>
+          <w:color w:val="000000"/>
+          <w:sz w:val="18"/>
+          <w:szCs w:val="18"/>
+        </w:rPr>
+        <w:t>: </w:t>
+      </w:r>
+      <w:r>
+        <w:rPr>
+          <w:rFonts w:ascii="Courier New" w:eastAsia="Times New Roman" w:hAnsi="Courier New" w:cs="Courier New"/>
+          <w:color w:val="0451A5"/>
+          <w:sz w:val="18"/>
+          <w:szCs w:val="18"/>
+        </w:rPr>
+        <w:t>"2022-02-01T13:39:50.766Z"</w:t>
+      </w:r>
+    </w:p>
+    <w:p>
+      <w:pPr>
+        <w:shd w:val="clear" w:color="auto" w:fill="FFFFFE"/>
+        <w:spacing w:after="0" w:line="270" w:lineRule="atLeast"/>
+        <w:rPr>
+          <w:rFonts w:ascii="Courier New" w:eastAsia="Times New Roman" w:hAnsi="Courier New" w:cs="Courier New"/>
+          <w:color w:val="000000"/>
+          <w:sz w:val="18"/>
+          <w:szCs w:val="18"/>
+        </w:rPr>
+      </w:pPr>
+      <w:r>
+        <w:rPr>
+          <w:rFonts w:ascii="Courier New" w:eastAsia="Times New Roman" w:hAnsi="Courier New" w:cs="Courier New"/>
+          <w:color w:val="000000"/>
+          <w:sz w:val="18"/>
+          <w:szCs w:val="18"/>
+        </w:rPr>
+        <w:t>    },</w:t>
+      </w:r>
+    </w:p>
+    <w:p>
+      <w:pPr>
+        <w:shd w:val="clear" w:color="auto" w:fill="FFFFFE"/>
+        <w:spacing w:after="0" w:line="270" w:lineRule="atLeast"/>
+        <w:rPr>
+          <w:rFonts w:ascii="Courier New" w:eastAsia="Times New Roman" w:hAnsi="Courier New" w:cs="Courier New"/>
+          <w:color w:val="000000"/>
+          <w:sz w:val="18"/>
+          <w:szCs w:val="18"/>
+        </w:rPr>
+      </w:pPr>
+      <w:r>
+        <w:rPr>
+          <w:rFonts w:ascii="Courier New" w:eastAsia="Times New Roman" w:hAnsi="Courier New" w:cs="Courier New"/>
+          <w:color w:val="000000"/>
+          <w:sz w:val="18"/>
+          <w:szCs w:val="18"/>
+        </w:rPr>
+        <w:t>    {</w:t>
+      </w:r>
+    </w:p>
+    <w:p>
+      <w:pPr>
+        <w:shd w:val="clear" w:color="auto" w:fill="FFFFFE"/>
+        <w:spacing w:after="0" w:line="270" w:lineRule="atLeast"/>
+        <w:rPr>
+          <w:rFonts w:ascii="Courier New" w:eastAsia="Times New Roman" w:hAnsi="Courier New" w:cs="Courier New"/>
+          <w:color w:val="000000"/>
+          <w:sz w:val="18"/>
+          <w:szCs w:val="18"/>
+        </w:rPr>
+      </w:pPr>
+      <w:r>
+        <w:rPr>
+          <w:rFonts w:ascii="Courier New" w:eastAsia="Times New Roman" w:hAnsi="Courier New" w:cs="Courier New"/>
+          <w:color w:val="000000"/>
+          <w:sz w:val="18"/>
+          <w:szCs w:val="18"/>
+        </w:rPr>
+        <w:t>        </w:t>
+      </w:r>
+      <w:r>
+        <w:rPr>
+          <w:rFonts w:ascii="Courier New" w:eastAsia="Times New Roman" w:hAnsi="Courier New" w:cs="Courier New"/>
+          <w:color w:val="A31515"/>
+          <w:sz w:val="18"/>
+          <w:szCs w:val="18"/>
+        </w:rPr>
+        <w:t>"</w:t>
+      </w:r>
+      <w:proofErr w:type="spellStart"/>
+      <w:r>
+        <w:rPr>
+          <w:rFonts w:ascii="Courier New" w:eastAsia="Times New Roman" w:hAnsi="Courier New" w:cs="Courier New"/>
+          <w:color w:val="A31515"/>
+          <w:sz w:val="18"/>
+          <w:szCs w:val="18"/>
+        </w:rPr>
+        <w:t>uuid</w:t>
+      </w:r>
+      <w:proofErr w:type="spellEnd"/>
+      <w:r>
+        <w:rPr>
+          <w:rFonts w:ascii="Courier New" w:eastAsia="Times New Roman" w:hAnsi="Courier New" w:cs="Courier New"/>
+          <w:color w:val="A31515"/>
+          <w:sz w:val="18"/>
+          <w:szCs w:val="18"/>
+        </w:rPr>
+        <w:t>"</w:t>
+      </w:r>
+      <w:r>
+        <w:rPr>
+          <w:rFonts w:ascii="Courier New" w:eastAsia="Times New Roman" w:hAnsi="Courier New" w:cs="Courier New"/>
+          <w:color w:val="000000"/>
+          <w:sz w:val="18"/>
+          <w:szCs w:val="18"/>
+        </w:rPr>
+        <w:t>: </w:t>
+      </w:r>
+      <w:r>
+        <w:rPr>
+          <w:rFonts w:ascii="Courier New" w:eastAsia="Times New Roman" w:hAnsi="Courier New" w:cs="Courier New"/>
+          <w:color w:val="0451A5"/>
+          <w:sz w:val="18"/>
+          <w:szCs w:val="18"/>
+        </w:rPr>
+        <w:t>"c51b9ff4-3598-4029-a015-1dca7cd3880f"</w:t>
+      </w:r>
+      <w:r>
+        <w:rPr>
+          <w:rFonts w:ascii="Courier New" w:eastAsia="Times New Roman" w:hAnsi="Courier New" w:cs="Courier New"/>
+          <w:color w:val="000000"/>
+          <w:sz w:val="18"/>
+          <w:szCs w:val="18"/>
+        </w:rPr>
+        <w:t>,</w:t>
+      </w:r>
+    </w:p>
+    <w:p>
+      <w:pPr>
+        <w:shd w:val="clear" w:color="auto" w:fill="FFFFFE"/>
+        <w:spacing w:after="0" w:line="270" w:lineRule="atLeast"/>
+        <w:rPr>
+          <w:rFonts w:ascii="Courier New" w:eastAsia="Times New Roman" w:hAnsi="Courier New" w:cs="Courier New"/>
+          <w:color w:val="000000"/>
+          <w:sz w:val="18"/>
+          <w:szCs w:val="18"/>
+        </w:rPr>
+      </w:pPr>
+      <w:r>
+        <w:rPr>
+          <w:rFonts w:ascii="Courier New" w:eastAsia="Times New Roman" w:hAnsi="Courier New" w:cs="Courier New"/>
+          <w:color w:val="000000"/>
+          <w:sz w:val="18"/>
+          <w:szCs w:val="18"/>
+        </w:rPr>
+        <w:t>        </w:t>
+      </w:r>
+      <w:r>
+        <w:rPr>
+          <w:rFonts w:ascii="Courier New" w:eastAsia="Times New Roman" w:hAnsi="Courier New" w:cs="Courier New"/>
+          <w:color w:val="A31515"/>
+          <w:sz w:val="18"/>
+          <w:szCs w:val="18"/>
+        </w:rPr>
+        <w:t>"name"</w:t>
+      </w:r>
+      <w:r>
+        <w:rPr>
+          <w:rFonts w:ascii="Courier New" w:eastAsia="Times New Roman" w:hAnsi="Courier New" w:cs="Courier New"/>
+          <w:color w:val="000000"/>
+          <w:sz w:val="18"/>
+          <w:szCs w:val="18"/>
+        </w:rPr>
+        <w:t>: </w:t>
+      </w:r>
+      <w:r>
+        <w:rPr>
+          <w:rFonts w:ascii="Courier New" w:eastAsia="Times New Roman" w:hAnsi="Courier New" w:cs="Courier New"/>
+          <w:color w:val="0451A5"/>
+          <w:sz w:val="18"/>
+          <w:szCs w:val="18"/>
+        </w:rPr>
+        <w:t>"</w:t>
+      </w:r>
+      <w:proofErr w:type="spellStart"/>
+      <w:r>
+        <w:rPr>
+          <w:rFonts w:ascii="Courier New" w:eastAsia="Times New Roman" w:hAnsi="Courier New" w:cs="Courier New"/>
+          <w:color w:val="0451A5"/>
+          <w:sz w:val="18"/>
+          <w:szCs w:val="18"/>
+        </w:rPr>
+        <w:t>lenny</w:t>
+      </w:r>
+      <w:proofErr w:type="spellEnd"/>
+      <w:r>
+        <w:rPr>
+          <w:rFonts w:ascii="Courier New" w:eastAsia="Times New Roman" w:hAnsi="Courier New" w:cs="Courier New"/>
+          <w:color w:val="0451A5"/>
+          <w:sz w:val="18"/>
+          <w:szCs w:val="18"/>
+        </w:rPr>
+        <w:t>"</w:t>
+      </w:r>
+      <w:r>
+        <w:rPr>
+          <w:rFonts w:ascii="Courier New" w:eastAsia="Times New Roman" w:hAnsi="Courier New" w:cs="Courier New"/>
+          <w:color w:val="000000"/>
+          <w:sz w:val="18"/>
+          <w:szCs w:val="18"/>
+        </w:rPr>
+        <w:t>,</w:t>
+      </w:r>
+    </w:p>
+    <w:p>
+      <w:pPr>
+        <w:shd w:val="clear" w:color="auto" w:fill="FFFFFE"/>
+        <w:spacing w:after="0" w:line="270" w:lineRule="atLeast"/>
+        <w:rPr>
+          <w:rFonts w:ascii="Courier New" w:eastAsia="Times New Roman" w:hAnsi="Courier New" w:cs="Courier New"/>
+          <w:color w:val="000000"/>
+          <w:sz w:val="18"/>
+          <w:szCs w:val="18"/>
+        </w:rPr>
+      </w:pPr>
+      <w:r>
+        <w:rPr>
+          <w:rFonts w:ascii="Courier New" w:eastAsia="Times New Roman" w:hAnsi="Courier New" w:cs="Courier New"/>
+          <w:color w:val="000000"/>
+          <w:sz w:val="18"/>
+          <w:szCs w:val="18"/>
+        </w:rPr>
+        <w:t>        </w:t>
+      </w:r>
+      <w:r>
+        <w:rPr>
+          <w:rFonts w:ascii="Courier New" w:eastAsia="Times New Roman" w:hAnsi="Courier New" w:cs="Courier New"/>
+          <w:color w:val="A31515"/>
+          <w:sz w:val="18"/>
+          <w:szCs w:val="18"/>
+        </w:rPr>
+        <w:t>"email"</w:t>
+      </w:r>
+      <w:r>
+        <w:rPr>
+          <w:rFonts w:ascii="Courier New" w:eastAsia="Times New Roman" w:hAnsi="Courier New" w:cs="Courier New"/>
+          <w:color w:val="000000"/>
+          <w:sz w:val="18"/>
+          <w:szCs w:val="18"/>
+        </w:rPr>
+        <w:t>: </w:t>
+      </w:r>
+      <w:r>
+        <w:rPr>
+          <w:rFonts w:ascii="Courier New" w:eastAsia="Times New Roman" w:hAnsi="Courier New" w:cs="Courier New"/>
+          <w:color w:val="0451A5"/>
+          <w:sz w:val="18"/>
+          <w:szCs w:val="18"/>
+        </w:rPr>
+        <w:t>"elnoviodecarl@gmail.com"</w:t>
+      </w:r>
+      <w:r>
+        <w:rPr>
+          <w:rFonts w:ascii="Courier New" w:eastAsia="Times New Roman" w:hAnsi="Courier New" w:cs="Courier New"/>
+          <w:color w:val="000000"/>
+          <w:sz w:val="18"/>
+          <w:szCs w:val="18"/>
+        </w:rPr>
+        <w:t>,</w:t>
+      </w:r>
+    </w:p>
+    <w:p>
+      <w:pPr>
+        <w:shd w:val="clear" w:color="auto" w:fill="FFFFFE"/>
+        <w:spacing w:after="0" w:line="270" w:lineRule="atLeast"/>
+        <w:rPr>
+          <w:rFonts w:ascii="Courier New" w:eastAsia="Times New Roman" w:hAnsi="Courier New" w:cs="Courier New"/>
+          <w:color w:val="000000"/>
+          <w:sz w:val="18"/>
+          <w:szCs w:val="18"/>
+        </w:rPr>
+      </w:pPr>
+      <w:r>
+        <w:rPr>
+          <w:rFonts w:ascii="Courier New" w:eastAsia="Times New Roman" w:hAnsi="Courier New" w:cs="Courier New"/>
+          <w:color w:val="000000"/>
+          <w:sz w:val="18"/>
+          <w:szCs w:val="18"/>
+        </w:rPr>
+        <w:t>        </w:t>
+      </w:r>
+      <w:r>
+        <w:rPr>
+          <w:rFonts w:ascii="Courier New" w:eastAsia="Times New Roman" w:hAnsi="Courier New" w:cs="Courier New"/>
+          <w:color w:val="A31515"/>
+          <w:sz w:val="18"/>
+          <w:szCs w:val="18"/>
+        </w:rPr>
+        <w:t>"role"</w:t>
+      </w:r>
+      <w:r>
+        <w:rPr>
+          <w:rFonts w:ascii="Courier New" w:eastAsia="Times New Roman" w:hAnsi="Courier New" w:cs="Courier New"/>
+          <w:color w:val="000000"/>
+          <w:sz w:val="18"/>
+          <w:szCs w:val="18"/>
+        </w:rPr>
+        <w:t>: </w:t>
+      </w:r>
+      <w:r>
+        <w:rPr>
+          <w:rFonts w:ascii="Courier New" w:eastAsia="Times New Roman" w:hAnsi="Courier New" w:cs="Courier New"/>
+          <w:color w:val="0451A5"/>
+          <w:sz w:val="18"/>
+          <w:szCs w:val="18"/>
+        </w:rPr>
+        <w:t>"</w:t>
+      </w:r>
+      <w:proofErr w:type="spellStart"/>
+      <w:r>
+        <w:rPr>
+          <w:rFonts w:ascii="Courier New" w:eastAsia="Times New Roman" w:hAnsi="Courier New" w:cs="Courier New"/>
+          <w:color w:val="0451A5"/>
+          <w:sz w:val="18"/>
+          <w:szCs w:val="18"/>
+        </w:rPr>
+        <w:t>novio</w:t>
+      </w:r>
+      <w:proofErr w:type="spellEnd"/>
+      <w:r>
+        <w:rPr>
+          <w:rFonts w:ascii="Courier New" w:eastAsia="Times New Roman" w:hAnsi="Courier New" w:cs="Courier New"/>
+          <w:color w:val="0451A5"/>
+          <w:sz w:val="18"/>
+          <w:szCs w:val="18"/>
+        </w:rPr>
+        <w:t> de carl"</w:t>
+      </w:r>
+      <w:r>
+        <w:rPr>
+          <w:rFonts w:ascii="Courier New" w:eastAsia="Times New Roman" w:hAnsi="Courier New" w:cs="Courier New"/>
+          <w:color w:val="000000"/>
+          <w:sz w:val="18"/>
+          <w:szCs w:val="18"/>
+        </w:rPr>
+        <w:t>,</w:t>
+      </w:r>
+    </w:p>
+    <w:p>
+      <w:pPr>
+        <w:shd w:val="clear" w:color="auto" w:fill="FFFFFE"/>
+        <w:spacing w:after="0" w:line="270" w:lineRule="atLeast"/>
+        <w:rPr>
+          <w:rFonts w:ascii="Courier New" w:eastAsia="Times New Roman" w:hAnsi="Courier New" w:cs="Courier New"/>
+          <w:color w:val="000000"/>
+          <w:sz w:val="18"/>
+          <w:szCs w:val="18"/>
+        </w:rPr>
+      </w:pPr>
+      <w:r>
+        <w:rPr>
+          <w:rFonts w:ascii="Courier New" w:eastAsia="Times New Roman" w:hAnsi="Courier New" w:cs="Courier New"/>
+          <w:color w:val="000000"/>
+          <w:sz w:val="18"/>
+          <w:szCs w:val="18"/>
+        </w:rPr>
+        <w:t>        </w:t>
+      </w:r>
+      <w:r>
+        <w:rPr>
+          <w:rFonts w:ascii="Courier New" w:eastAsia="Times New Roman" w:hAnsi="Courier New" w:cs="Courier New"/>
+          <w:color w:val="A31515"/>
+          <w:sz w:val="18"/>
+          <w:szCs w:val="18"/>
+        </w:rPr>
+        <w:t>"</w:t>
+      </w:r>
+      <w:proofErr w:type="spellStart"/>
+      <w:r>
+        <w:rPr>
+          <w:rFonts w:ascii="Courier New" w:eastAsia="Times New Roman" w:hAnsi="Courier New" w:cs="Courier New"/>
+          <w:color w:val="A31515"/>
+          <w:sz w:val="18"/>
+          <w:szCs w:val="18"/>
+        </w:rPr>
+        <w:t>createdAt</w:t>
+      </w:r>
+      <w:proofErr w:type="spellEnd"/>
+      <w:r>
+        <w:rPr>
+          <w:rFonts w:ascii="Courier New" w:eastAsia="Times New Roman" w:hAnsi="Courier New" w:cs="Courier New"/>
+          <w:color w:val="A31515"/>
+          <w:sz w:val="18"/>
+          <w:szCs w:val="18"/>
+        </w:rPr>
+        <w:t>"</w:t>
+      </w:r>
+      <w:r>
+        <w:rPr>
+          <w:rFonts w:ascii="Courier New" w:eastAsia="Times New Roman" w:hAnsi="Courier New" w:cs="Courier New"/>
+          <w:color w:val="000000"/>
+          <w:sz w:val="18"/>
+          <w:szCs w:val="18"/>
+        </w:rPr>
+        <w:t>: </w:t>
+      </w:r>
+      <w:r>
+        <w:rPr>
+          <w:rFonts w:ascii="Courier New" w:eastAsia="Times New Roman" w:hAnsi="Courier New" w:cs="Courier New"/>
+          <w:color w:val="0451A5"/>
+          <w:sz w:val="18"/>
+          <w:szCs w:val="18"/>
+        </w:rPr>
+        <w:t>"2022-02-01T13:53:21.820Z"</w:t>
+      </w:r>
+      <w:r>
+        <w:rPr>
+          <w:rFonts w:ascii="Courier New" w:eastAsia="Times New Roman" w:hAnsi="Courier New" w:cs="Courier New"/>
+          <w:color w:val="000000"/>
+          <w:sz w:val="18"/>
+          <w:szCs w:val="18"/>
+        </w:rPr>
+        <w:t>,</w:t>
+      </w:r>
+    </w:p>
+    <w:p>
+      <w:pPr>
+        <w:shd w:val="clear" w:color="auto" w:fill="FFFFFE"/>
+        <w:spacing w:after="0" w:line="270" w:lineRule="atLeast"/>
+        <w:rPr>
+          <w:rFonts w:ascii="Courier New" w:eastAsia="Times New Roman" w:hAnsi="Courier New" w:cs="Courier New"/>
+          <w:color w:val="000000"/>
+          <w:sz w:val="18"/>
+          <w:szCs w:val="18"/>
+        </w:rPr>
+      </w:pPr>
+      <w:r>
+        <w:rPr>
+          <w:rFonts w:ascii="Courier New" w:eastAsia="Times New Roman" w:hAnsi="Courier New" w:cs="Courier New"/>
+          <w:color w:val="000000"/>
+          <w:sz w:val="18"/>
+          <w:szCs w:val="18"/>
+        </w:rPr>
+        <w:t>        </w:t>
+      </w:r>
+      <w:r>
+        <w:rPr>
+          <w:rFonts w:ascii="Courier New" w:eastAsia="Times New Roman" w:hAnsi="Courier New" w:cs="Courier New"/>
+          <w:color w:val="A31515"/>
+          <w:sz w:val="18"/>
+          <w:szCs w:val="18"/>
+        </w:rPr>
+        <w:t>"</w:t>
+      </w:r>
+      <w:proofErr w:type="spellStart"/>
+      <w:r>
+        <w:rPr>
+          <w:rFonts w:ascii="Courier New" w:eastAsia="Times New Roman" w:hAnsi="Courier New" w:cs="Courier New"/>
+          <w:color w:val="A31515"/>
+          <w:sz w:val="18"/>
+          <w:szCs w:val="18"/>
+        </w:rPr>
+        <w:t>updatedAt</w:t>
+      </w:r>
+      <w:proofErr w:type="spellEnd"/>
+      <w:r>
+        <w:rPr>
+          <w:rFonts w:ascii="Courier New" w:eastAsia="Times New Roman" w:hAnsi="Courier New" w:cs="Courier New"/>
+          <w:color w:val="A31515"/>
+          <w:sz w:val="18"/>
+          <w:szCs w:val="18"/>
+        </w:rPr>
+        <w:t>"</w:t>
+      </w:r>
+      <w:r>
+        <w:rPr>
+          <w:rFonts w:ascii="Courier New" w:eastAsia="Times New Roman" w:hAnsi="Courier New" w:cs="Courier New"/>
+          <w:color w:val="000000"/>
+          <w:sz w:val="18"/>
+          <w:szCs w:val="18"/>
+        </w:rPr>
+        <w:t>: </w:t>
+      </w:r>
+      <w:r>
+        <w:rPr>
+          <w:rFonts w:ascii="Courier New" w:eastAsia="Times New Roman" w:hAnsi="Courier New" w:cs="Courier New"/>
+          <w:color w:val="0451A5"/>
+          <w:sz w:val="18"/>
+          <w:szCs w:val="18"/>
+        </w:rPr>
+        <w:t>"2022-02-01T13:53:21.820Z"</w:t>
+      </w:r>
+    </w:p>
+    <w:p>
+      <w:pPr>
+        <w:shd w:val="clear" w:color="auto" w:fill="FFFFFE"/>
+        <w:spacing w:after="0" w:line="270" w:lineRule="atLeast"/>
+        <w:rPr>
+          <w:rFonts w:ascii="Courier New" w:eastAsia="Times New Roman" w:hAnsi="Courier New" w:cs="Courier New"/>
+          <w:color w:val="000000"/>
+          <w:sz w:val="18"/>
+          <w:szCs w:val="18"/>
+        </w:rPr>
+      </w:pPr>
+      <w:r>
+        <w:rPr>
+          <w:rFonts w:ascii="Courier New" w:eastAsia="Times New Roman" w:hAnsi="Courier New" w:cs="Courier New"/>
+          <w:color w:val="000000"/>
+          <w:sz w:val="18"/>
+          <w:szCs w:val="18"/>
+        </w:rPr>
+        <w:lastRenderedPageBreak/>
+        <w:t>    }</w:t>
+      </w:r>
+    </w:p>
+    <w:p>
+      <w:pPr>
+        <w:shd w:val="clear" w:color="auto" w:fill="FFFFFE"/>
+        <w:spacing w:after="0" w:line="270" w:lineRule="atLeast"/>
+        <w:rPr>
+          <w:rFonts w:ascii="Courier New" w:eastAsia="Times New Roman" w:hAnsi="Courier New" w:cs="Courier New"/>
+          <w:color w:val="000000"/>
+          <w:sz w:val="18"/>
+          <w:szCs w:val="18"/>
+        </w:rPr>
+      </w:pPr>
+      <w:r>
+        <w:rPr>
+          <w:rFonts w:ascii="Courier New" w:eastAsia="Times New Roman" w:hAnsi="Courier New" w:cs="Courier New"/>
+          <w:color w:val="000000"/>
+          <w:sz w:val="18"/>
+          <w:szCs w:val="18"/>
+        </w:rPr>
+        <w:t>]</w:t>
+      </w:r>
     </w:p>
     <w:p>
       <w:pPr>

</xml_diff>

<commit_message>
solucionado problema con acceso a la db con el post
</commit_message>
<xml_diff>
--- a/Node tutorial.docx
+++ b/Node tutorial.docx
@@ -20457,16 +20457,7 @@
           <w:u w:val="single"/>
           <w:lang w:val="es-CO"/>
         </w:rPr>
-        <w:t>npx sequelize db:migrate:status</w:t>
-      </w:r>
-      <w:r>
-        <w:rPr>
-          <w:sz w:val="18"/>
-          <w:szCs w:val="18"/>
-          <w:u w:val="single"/>
-          <w:lang w:val="es-CO"/>
-        </w:rPr>
-        <w:t xml:space="preserve"> permite saber que</w:t>
+        <w:t>npx sequelize db:migrate:status permite saber que</w:t>
       </w:r>
       <w:r>
         <w:rPr>
@@ -21008,6 +20999,7 @@
           <w:color w:val="D4D4D4"/>
           <w:sz w:val="21"/>
           <w:szCs w:val="21"/>
+          <w:lang w:val="es-CO"/>
         </w:rPr>
       </w:pPr>
       <w:r>
@@ -21026,6 +21018,7 @@
           <w:color w:val="D4D4D4"/>
           <w:sz w:val="21"/>
           <w:szCs w:val="21"/>
+          <w:lang w:val="es-CO"/>
         </w:rPr>
         <w:t>}</w:t>
       </w:r>
@@ -21179,6 +21172,7 @@
           <w:color w:val="D4D4D4"/>
           <w:sz w:val="21"/>
           <w:szCs w:val="21"/>
+          <w:u w:val="single"/>
           <w:lang w:val="es-CO"/>
         </w:rPr>
       </w:pPr>
@@ -21280,7 +21274,27 @@
           <w:szCs w:val="21"/>
           <w:lang w:val="es-CO"/>
         </w:rPr>
-        <w:t>'UserId'</w:t>
+        <w:t>'</w:t>
+      </w:r>
+      <w:r>
+        <w:rPr>
+          <w:rFonts w:ascii="Consolas" w:eastAsia="Times New Roman" w:hAnsi="Consolas" w:cs="Times New Roman"/>
+          <w:color w:val="CE9178"/>
+          <w:sz w:val="21"/>
+          <w:szCs w:val="21"/>
+          <w:lang w:val="es-CO"/>
+        </w:rPr>
+        <w:t>u</w:t>
+      </w:r>
+      <w:r>
+        <w:rPr>
+          <w:rFonts w:ascii="Consolas" w:eastAsia="Times New Roman" w:hAnsi="Consolas" w:cs="Times New Roman"/>
+          <w:color w:val="CE9178"/>
+          <w:sz w:val="21"/>
+          <w:szCs w:val="21"/>
+          <w:lang w:val="es-CO"/>
+        </w:rPr>
+        <w:t>serId'</w:t>
       </w:r>
       <w:r>
         <w:rPr>
@@ -21301,6 +21315,16 @@
           <w:lang w:val="es-CO"/>
         </w:rPr>
         <w:t>//este usuario tiene muchos posts</w:t>
+      </w:r>
+      <w:r>
+        <w:rPr>
+          <w:rFonts w:ascii="Consolas" w:eastAsia="Times New Roman" w:hAnsi="Consolas" w:cs="Times New Roman"/>
+          <w:color w:val="6A9955"/>
+          <w:sz w:val="21"/>
+          <w:szCs w:val="21"/>
+          <w:lang w:val="es-CO"/>
+        </w:rPr>
+        <w:t xml:space="preserve"> cuidado con las mayusculas</w:t>
       </w:r>
     </w:p>
     <w:p>
@@ -21351,7 +21375,23 @@
           <w:szCs w:val="18"/>
           <w:lang w:val="es-CO"/>
         </w:rPr>
-        <w:t xml:space="preserve">32) Hay que crear la llave forenea UserId en el modelo </w:t>
+        <w:t xml:space="preserve">32) Hay que crear la llave forenea </w:t>
+      </w:r>
+      <w:r>
+        <w:rPr>
+          <w:sz w:val="18"/>
+          <w:szCs w:val="18"/>
+          <w:lang w:val="es-CO"/>
+        </w:rPr>
+        <w:t>u</w:t>
+      </w:r>
+      <w:r>
+        <w:rPr>
+          <w:sz w:val="18"/>
+          <w:szCs w:val="18"/>
+          <w:lang w:val="es-CO"/>
+        </w:rPr>
+        <w:t xml:space="preserve">serId en el modelo </w:t>
       </w:r>
       <w:r>
         <w:rPr>
@@ -21673,6 +21713,2263 @@
           </wp:inline>
         </w:drawing>
       </w:r>
+    </w:p>
+    <w:p>
+      <w:pPr>
+        <w:rPr>
+          <w:sz w:val="18"/>
+          <w:szCs w:val="18"/>
+          <w:lang w:val="es-CO"/>
+        </w:rPr>
+      </w:pPr>
+      <w:r>
+        <w:rPr>
+          <w:sz w:val="18"/>
+          <w:szCs w:val="18"/>
+          <w:lang w:val="es-CO"/>
+        </w:rPr>
+        <w:t xml:space="preserve">35) una vez migrada la base datos, ir al servidor principal, primero es agregar el modelo Post en </w:t>
+      </w:r>
+    </w:p>
+    <w:p>
+      <w:pPr>
+        <w:shd w:val="clear" w:color="auto" w:fill="1E1E1E"/>
+        <w:spacing w:after="0" w:line="285" w:lineRule="atLeast"/>
+        <w:rPr>
+          <w:rFonts w:ascii="Consolas" w:eastAsia="Times New Roman" w:hAnsi="Consolas" w:cs="Times New Roman"/>
+          <w:color w:val="D4D4D4"/>
+          <w:sz w:val="21"/>
+          <w:szCs w:val="21"/>
+        </w:rPr>
+      </w:pPr>
+      <w:r>
+        <w:rPr>
+          <w:rFonts w:ascii="Consolas" w:eastAsia="Times New Roman" w:hAnsi="Consolas" w:cs="Times New Roman"/>
+          <w:color w:val="569CD6"/>
+          <w:sz w:val="21"/>
+          <w:szCs w:val="21"/>
+        </w:rPr>
+        <w:t>const</w:t>
+      </w:r>
+      <w:r>
+        <w:rPr>
+          <w:rFonts w:ascii="Consolas" w:eastAsia="Times New Roman" w:hAnsi="Consolas" w:cs="Times New Roman"/>
+          <w:color w:val="D4D4D4"/>
+          <w:sz w:val="21"/>
+          <w:szCs w:val="21"/>
+        </w:rPr>
+        <w:t xml:space="preserve"> {</w:t>
+      </w:r>
+      <w:r>
+        <w:rPr>
+          <w:rFonts w:ascii="Consolas" w:eastAsia="Times New Roman" w:hAnsi="Consolas" w:cs="Times New Roman"/>
+          <w:color w:val="4FC1FF"/>
+          <w:sz w:val="21"/>
+          <w:szCs w:val="21"/>
+        </w:rPr>
+        <w:t>sequelize</w:t>
+      </w:r>
+      <w:r>
+        <w:rPr>
+          <w:rFonts w:ascii="Consolas" w:eastAsia="Times New Roman" w:hAnsi="Consolas" w:cs="Times New Roman"/>
+          <w:color w:val="D4D4D4"/>
+          <w:sz w:val="21"/>
+          <w:szCs w:val="21"/>
+        </w:rPr>
+        <w:t xml:space="preserve">, </w:t>
+      </w:r>
+      <w:r>
+        <w:rPr>
+          <w:rFonts w:ascii="Consolas" w:eastAsia="Times New Roman" w:hAnsi="Consolas" w:cs="Times New Roman"/>
+          <w:color w:val="4FC1FF"/>
+          <w:sz w:val="21"/>
+          <w:szCs w:val="21"/>
+        </w:rPr>
+        <w:t>User</w:t>
+      </w:r>
+      <w:r>
+        <w:rPr>
+          <w:rFonts w:ascii="Consolas" w:eastAsia="Times New Roman" w:hAnsi="Consolas" w:cs="Times New Roman"/>
+          <w:color w:val="D4D4D4"/>
+          <w:sz w:val="21"/>
+          <w:szCs w:val="21"/>
+        </w:rPr>
+        <w:t xml:space="preserve">, </w:t>
+      </w:r>
+      <w:r>
+        <w:rPr>
+          <w:rFonts w:ascii="Consolas" w:eastAsia="Times New Roman" w:hAnsi="Consolas" w:cs="Times New Roman"/>
+          <w:color w:val="4FC1FF"/>
+          <w:sz w:val="21"/>
+          <w:szCs w:val="21"/>
+        </w:rPr>
+        <w:t>Post</w:t>
+      </w:r>
+      <w:r>
+        <w:rPr>
+          <w:rFonts w:ascii="Consolas" w:eastAsia="Times New Roman" w:hAnsi="Consolas" w:cs="Times New Roman"/>
+          <w:color w:val="D4D4D4"/>
+          <w:sz w:val="21"/>
+          <w:szCs w:val="21"/>
+        </w:rPr>
+        <w:t xml:space="preserve">} = </w:t>
+      </w:r>
+      <w:r>
+        <w:rPr>
+          <w:rFonts w:ascii="Consolas" w:eastAsia="Times New Roman" w:hAnsi="Consolas" w:cs="Times New Roman"/>
+          <w:color w:val="DCDCAA"/>
+          <w:sz w:val="21"/>
+          <w:szCs w:val="21"/>
+        </w:rPr>
+        <w:t>require</w:t>
+      </w:r>
+      <w:r>
+        <w:rPr>
+          <w:rFonts w:ascii="Consolas" w:eastAsia="Times New Roman" w:hAnsi="Consolas" w:cs="Times New Roman"/>
+          <w:color w:val="D4D4D4"/>
+          <w:sz w:val="21"/>
+          <w:szCs w:val="21"/>
+        </w:rPr>
+        <w:t>(</w:t>
+      </w:r>
+      <w:r>
+        <w:rPr>
+          <w:rFonts w:ascii="Consolas" w:eastAsia="Times New Roman" w:hAnsi="Consolas" w:cs="Times New Roman"/>
+          <w:color w:val="CE9178"/>
+          <w:sz w:val="21"/>
+          <w:szCs w:val="21"/>
+        </w:rPr>
+        <w:t>'./models'</w:t>
+      </w:r>
+      <w:r>
+        <w:rPr>
+          <w:rFonts w:ascii="Consolas" w:eastAsia="Times New Roman" w:hAnsi="Consolas" w:cs="Times New Roman"/>
+          <w:color w:val="D4D4D4"/>
+          <w:sz w:val="21"/>
+          <w:szCs w:val="21"/>
+        </w:rPr>
+        <w:t>)</w:t>
+      </w:r>
+    </w:p>
+    <w:p>
+      <w:pPr>
+        <w:rPr>
+          <w:sz w:val="18"/>
+          <w:szCs w:val="18"/>
+        </w:rPr>
+      </w:pPr>
+    </w:p>
+    <w:p>
+      <w:pPr>
+        <w:rPr>
+          <w:sz w:val="18"/>
+          <w:szCs w:val="18"/>
+          <w:u w:val="single"/>
+          <w:lang w:val="es-CO"/>
+        </w:rPr>
+      </w:pPr>
+      <w:r>
+        <w:rPr>
+          <w:sz w:val="18"/>
+          <w:szCs w:val="18"/>
+          <w:lang w:val="es-CO"/>
+        </w:rPr>
+        <w:lastRenderedPageBreak/>
+        <w:t>36)</w:t>
+      </w:r>
+      <w:r>
+        <w:rPr>
+          <w:sz w:val="18"/>
+          <w:szCs w:val="18"/>
+          <w:u w:val="single"/>
+          <w:lang w:val="es-CO"/>
+        </w:rPr>
+        <w:t xml:space="preserve"> finalmente se crea una ruta P</w:t>
+      </w:r>
+      <w:r>
+        <w:rPr>
+          <w:sz w:val="18"/>
+          <w:szCs w:val="18"/>
+          <w:u w:val="single"/>
+          <w:lang w:val="es-CO"/>
+        </w:rPr>
+        <w:t>ost donde se hace lo siguiente:</w:t>
+      </w:r>
+    </w:p>
+    <w:p>
+      <w:pPr>
+        <w:rPr>
+          <w:sz w:val="18"/>
+          <w:szCs w:val="18"/>
+          <w:lang w:val="es-CO"/>
+        </w:rPr>
+      </w:pPr>
+      <w:r>
+        <w:rPr>
+          <w:sz w:val="18"/>
+          <w:szCs w:val="18"/>
+          <w:lang w:val="es-CO"/>
+        </w:rPr>
+        <w:t xml:space="preserve"> (a) Buscar un usuario equivalente al uuid el cual se desea hacer el post</w:t>
+      </w:r>
+    </w:p>
+    <w:p>
+      <w:pPr>
+        <w:rPr>
+          <w:sz w:val="18"/>
+          <w:szCs w:val="18"/>
+          <w:lang w:val="es-CO"/>
+        </w:rPr>
+      </w:pPr>
+      <w:r>
+        <w:rPr>
+          <w:sz w:val="18"/>
+          <w:szCs w:val="18"/>
+          <w:lang w:val="es-CO"/>
+        </w:rPr>
+        <w:t xml:space="preserve">(b) a aquel usuario encontrado asociar con la llave foránea userid el post </w:t>
+      </w:r>
+      <w:r>
+        <w:rPr>
+          <w:sz w:val="18"/>
+          <w:szCs w:val="18"/>
+          <w:lang w:val="es-CO"/>
+        </w:rPr>
+        <w:t>creado</w:t>
+      </w:r>
+    </w:p>
+    <w:p>
+      <w:pPr>
+        <w:rPr>
+          <w:sz w:val="18"/>
+          <w:szCs w:val="18"/>
+          <w:lang w:val="es-CO"/>
+        </w:rPr>
+      </w:pPr>
+      <w:r>
+        <w:rPr>
+          <w:sz w:val="18"/>
+          <w:szCs w:val="18"/>
+          <w:lang w:val="es-CO"/>
+        </w:rPr>
+        <w:t>Una vez se realice aquello se guarda en la tabla “posts” el post asociado a un usuario</w:t>
+      </w:r>
+    </w:p>
+    <w:p>
+      <w:pPr>
+        <w:rPr>
+          <w:sz w:val="18"/>
+          <w:szCs w:val="18"/>
+          <w:lang w:val="es-CO"/>
+        </w:rPr>
+      </w:pPr>
+    </w:p>
+    <w:p>
+      <w:pPr>
+        <w:shd w:val="clear" w:color="auto" w:fill="1E1E1E"/>
+        <w:spacing w:after="0" w:line="285" w:lineRule="atLeast"/>
+        <w:rPr>
+          <w:rFonts w:ascii="Consolas" w:eastAsia="Times New Roman" w:hAnsi="Consolas" w:cs="Times New Roman"/>
+          <w:color w:val="D4D4D4"/>
+          <w:sz w:val="21"/>
+          <w:szCs w:val="21"/>
+        </w:rPr>
+      </w:pPr>
+      <w:r>
+        <w:rPr>
+          <w:rFonts w:ascii="Consolas" w:eastAsia="Times New Roman" w:hAnsi="Consolas" w:cs="Times New Roman"/>
+          <w:color w:val="4FC1FF"/>
+          <w:sz w:val="21"/>
+          <w:szCs w:val="21"/>
+        </w:rPr>
+        <w:t>server</w:t>
+      </w:r>
+      <w:r>
+        <w:rPr>
+          <w:rFonts w:ascii="Consolas" w:eastAsia="Times New Roman" w:hAnsi="Consolas" w:cs="Times New Roman"/>
+          <w:color w:val="D4D4D4"/>
+          <w:sz w:val="21"/>
+          <w:szCs w:val="21"/>
+        </w:rPr>
+        <w:t>.</w:t>
+      </w:r>
+      <w:r>
+        <w:rPr>
+          <w:rFonts w:ascii="Consolas" w:eastAsia="Times New Roman" w:hAnsi="Consolas" w:cs="Times New Roman"/>
+          <w:color w:val="DCDCAA"/>
+          <w:sz w:val="21"/>
+          <w:szCs w:val="21"/>
+        </w:rPr>
+        <w:t>post</w:t>
+      </w:r>
+      <w:r>
+        <w:rPr>
+          <w:rFonts w:ascii="Consolas" w:eastAsia="Times New Roman" w:hAnsi="Consolas" w:cs="Times New Roman"/>
+          <w:color w:val="D4D4D4"/>
+          <w:sz w:val="21"/>
+          <w:szCs w:val="21"/>
+        </w:rPr>
+        <w:t>(</w:t>
+      </w:r>
+      <w:r>
+        <w:rPr>
+          <w:rFonts w:ascii="Consolas" w:eastAsia="Times New Roman" w:hAnsi="Consolas" w:cs="Times New Roman"/>
+          <w:color w:val="CE9178"/>
+          <w:sz w:val="21"/>
+          <w:szCs w:val="21"/>
+        </w:rPr>
+        <w:t>'/post'</w:t>
+      </w:r>
+      <w:r>
+        <w:rPr>
+          <w:rFonts w:ascii="Consolas" w:eastAsia="Times New Roman" w:hAnsi="Consolas" w:cs="Times New Roman"/>
+          <w:color w:val="D4D4D4"/>
+          <w:sz w:val="21"/>
+          <w:szCs w:val="21"/>
+        </w:rPr>
+        <w:t xml:space="preserve">, </w:t>
+      </w:r>
+      <w:r>
+        <w:rPr>
+          <w:rFonts w:ascii="Consolas" w:eastAsia="Times New Roman" w:hAnsi="Consolas" w:cs="Times New Roman"/>
+          <w:color w:val="569CD6"/>
+          <w:sz w:val="21"/>
+          <w:szCs w:val="21"/>
+        </w:rPr>
+        <w:t>async</w:t>
+      </w:r>
+      <w:r>
+        <w:rPr>
+          <w:rFonts w:ascii="Consolas" w:eastAsia="Times New Roman" w:hAnsi="Consolas" w:cs="Times New Roman"/>
+          <w:color w:val="D4D4D4"/>
+          <w:sz w:val="21"/>
+          <w:szCs w:val="21"/>
+        </w:rPr>
+        <w:t>(</w:t>
+      </w:r>
+      <w:r>
+        <w:rPr>
+          <w:rFonts w:ascii="Consolas" w:eastAsia="Times New Roman" w:hAnsi="Consolas" w:cs="Times New Roman"/>
+          <w:color w:val="9CDCFE"/>
+          <w:sz w:val="21"/>
+          <w:szCs w:val="21"/>
+        </w:rPr>
+        <w:t>req</w:t>
+      </w:r>
+      <w:r>
+        <w:rPr>
+          <w:rFonts w:ascii="Consolas" w:eastAsia="Times New Roman" w:hAnsi="Consolas" w:cs="Times New Roman"/>
+          <w:color w:val="D4D4D4"/>
+          <w:sz w:val="21"/>
+          <w:szCs w:val="21"/>
+        </w:rPr>
+        <w:t>,</w:t>
+      </w:r>
+      <w:r>
+        <w:rPr>
+          <w:rFonts w:ascii="Consolas" w:eastAsia="Times New Roman" w:hAnsi="Consolas" w:cs="Times New Roman"/>
+          <w:color w:val="9CDCFE"/>
+          <w:sz w:val="21"/>
+          <w:szCs w:val="21"/>
+        </w:rPr>
+        <w:t>res</w:t>
+      </w:r>
+      <w:r>
+        <w:rPr>
+          <w:rFonts w:ascii="Consolas" w:eastAsia="Times New Roman" w:hAnsi="Consolas" w:cs="Times New Roman"/>
+          <w:color w:val="D4D4D4"/>
+          <w:sz w:val="21"/>
+          <w:szCs w:val="21"/>
+        </w:rPr>
+        <w:t>)</w:t>
+      </w:r>
+      <w:r>
+        <w:rPr>
+          <w:rFonts w:ascii="Consolas" w:eastAsia="Times New Roman" w:hAnsi="Consolas" w:cs="Times New Roman"/>
+          <w:color w:val="569CD6"/>
+          <w:sz w:val="21"/>
+          <w:szCs w:val="21"/>
+        </w:rPr>
+        <w:t>=&gt;</w:t>
+      </w:r>
+      <w:r>
+        <w:rPr>
+          <w:rFonts w:ascii="Consolas" w:eastAsia="Times New Roman" w:hAnsi="Consolas" w:cs="Times New Roman"/>
+          <w:color w:val="D4D4D4"/>
+          <w:sz w:val="21"/>
+          <w:szCs w:val="21"/>
+        </w:rPr>
+        <w:t>{</w:t>
+      </w:r>
+    </w:p>
+    <w:p>
+      <w:pPr>
+        <w:shd w:val="clear" w:color="auto" w:fill="1E1E1E"/>
+        <w:spacing w:after="0" w:line="285" w:lineRule="atLeast"/>
+        <w:rPr>
+          <w:rFonts w:ascii="Consolas" w:eastAsia="Times New Roman" w:hAnsi="Consolas" w:cs="Times New Roman"/>
+          <w:color w:val="D4D4D4"/>
+          <w:sz w:val="21"/>
+          <w:szCs w:val="21"/>
+        </w:rPr>
+      </w:pPr>
+      <w:r>
+        <w:rPr>
+          <w:rFonts w:ascii="Consolas" w:eastAsia="Times New Roman" w:hAnsi="Consolas" w:cs="Times New Roman"/>
+          <w:color w:val="D4D4D4"/>
+          <w:sz w:val="21"/>
+          <w:szCs w:val="21"/>
+        </w:rPr>
+        <w:t xml:space="preserve">    </w:t>
+      </w:r>
+      <w:r>
+        <w:rPr>
+          <w:rFonts w:ascii="Consolas" w:eastAsia="Times New Roman" w:hAnsi="Consolas" w:cs="Times New Roman"/>
+          <w:color w:val="569CD6"/>
+          <w:sz w:val="21"/>
+          <w:szCs w:val="21"/>
+        </w:rPr>
+        <w:t>const</w:t>
+      </w:r>
+      <w:r>
+        <w:rPr>
+          <w:rFonts w:ascii="Consolas" w:eastAsia="Times New Roman" w:hAnsi="Consolas" w:cs="Times New Roman"/>
+          <w:color w:val="D4D4D4"/>
+          <w:sz w:val="21"/>
+          <w:szCs w:val="21"/>
+        </w:rPr>
+        <w:t>{</w:t>
+      </w:r>
+      <w:r>
+        <w:rPr>
+          <w:rFonts w:ascii="Consolas" w:eastAsia="Times New Roman" w:hAnsi="Consolas" w:cs="Times New Roman"/>
+          <w:color w:val="4FC1FF"/>
+          <w:sz w:val="21"/>
+          <w:szCs w:val="21"/>
+        </w:rPr>
+        <w:t>userUuid</w:t>
+      </w:r>
+      <w:r>
+        <w:rPr>
+          <w:rFonts w:ascii="Consolas" w:eastAsia="Times New Roman" w:hAnsi="Consolas" w:cs="Times New Roman"/>
+          <w:color w:val="D4D4D4"/>
+          <w:sz w:val="21"/>
+          <w:szCs w:val="21"/>
+        </w:rPr>
+        <w:t xml:space="preserve">, </w:t>
+      </w:r>
+      <w:r>
+        <w:rPr>
+          <w:rFonts w:ascii="Consolas" w:eastAsia="Times New Roman" w:hAnsi="Consolas" w:cs="Times New Roman"/>
+          <w:color w:val="4FC1FF"/>
+          <w:sz w:val="21"/>
+          <w:szCs w:val="21"/>
+        </w:rPr>
+        <w:t>body</w:t>
+      </w:r>
+      <w:r>
+        <w:rPr>
+          <w:rFonts w:ascii="Consolas" w:eastAsia="Times New Roman" w:hAnsi="Consolas" w:cs="Times New Roman"/>
+          <w:color w:val="D4D4D4"/>
+          <w:sz w:val="21"/>
+          <w:szCs w:val="21"/>
+        </w:rPr>
+        <w:t xml:space="preserve">} = </w:t>
+      </w:r>
+      <w:r>
+        <w:rPr>
+          <w:rFonts w:ascii="Consolas" w:eastAsia="Times New Roman" w:hAnsi="Consolas" w:cs="Times New Roman"/>
+          <w:color w:val="9CDCFE"/>
+          <w:sz w:val="21"/>
+          <w:szCs w:val="21"/>
+        </w:rPr>
+        <w:t>req</w:t>
+      </w:r>
+      <w:r>
+        <w:rPr>
+          <w:rFonts w:ascii="Consolas" w:eastAsia="Times New Roman" w:hAnsi="Consolas" w:cs="Times New Roman"/>
+          <w:color w:val="D4D4D4"/>
+          <w:sz w:val="21"/>
+          <w:szCs w:val="21"/>
+        </w:rPr>
+        <w:t>.</w:t>
+      </w:r>
+      <w:r>
+        <w:rPr>
+          <w:rFonts w:ascii="Consolas" w:eastAsia="Times New Roman" w:hAnsi="Consolas" w:cs="Times New Roman"/>
+          <w:color w:val="9CDCFE"/>
+          <w:sz w:val="21"/>
+          <w:szCs w:val="21"/>
+        </w:rPr>
+        <w:t>body</w:t>
+      </w:r>
+      <w:r>
+        <w:rPr>
+          <w:rFonts w:ascii="Consolas" w:eastAsia="Times New Roman" w:hAnsi="Consolas" w:cs="Times New Roman"/>
+          <w:color w:val="D4D4D4"/>
+          <w:sz w:val="21"/>
+          <w:szCs w:val="21"/>
+        </w:rPr>
+        <w:t>;  </w:t>
+      </w:r>
+    </w:p>
+    <w:p>
+      <w:pPr>
+        <w:shd w:val="clear" w:color="auto" w:fill="1E1E1E"/>
+        <w:spacing w:after="0" w:line="285" w:lineRule="atLeast"/>
+        <w:rPr>
+          <w:rFonts w:ascii="Consolas" w:eastAsia="Times New Roman" w:hAnsi="Consolas" w:cs="Times New Roman"/>
+          <w:color w:val="D4D4D4"/>
+          <w:sz w:val="21"/>
+          <w:szCs w:val="21"/>
+          <w:lang w:val="es-CO"/>
+        </w:rPr>
+      </w:pPr>
+      <w:r>
+        <w:rPr>
+          <w:rFonts w:ascii="Consolas" w:eastAsia="Times New Roman" w:hAnsi="Consolas" w:cs="Times New Roman"/>
+          <w:color w:val="D4D4D4"/>
+          <w:sz w:val="21"/>
+          <w:szCs w:val="21"/>
+        </w:rPr>
+        <w:t xml:space="preserve">    </w:t>
+      </w:r>
+      <w:r>
+        <w:rPr>
+          <w:rFonts w:ascii="Consolas" w:eastAsia="Times New Roman" w:hAnsi="Consolas" w:cs="Times New Roman"/>
+          <w:color w:val="C586C0"/>
+          <w:sz w:val="21"/>
+          <w:szCs w:val="21"/>
+          <w:lang w:val="es-CO"/>
+        </w:rPr>
+        <w:t>try</w:t>
+      </w:r>
+      <w:r>
+        <w:rPr>
+          <w:rFonts w:ascii="Consolas" w:eastAsia="Times New Roman" w:hAnsi="Consolas" w:cs="Times New Roman"/>
+          <w:color w:val="D4D4D4"/>
+          <w:sz w:val="21"/>
+          <w:szCs w:val="21"/>
+          <w:lang w:val="es-CO"/>
+        </w:rPr>
+        <w:t>{</w:t>
+      </w:r>
+    </w:p>
+    <w:p>
+      <w:pPr>
+        <w:shd w:val="clear" w:color="auto" w:fill="1E1E1E"/>
+        <w:spacing w:after="0" w:line="285" w:lineRule="atLeast"/>
+        <w:rPr>
+          <w:rFonts w:ascii="Consolas" w:eastAsia="Times New Roman" w:hAnsi="Consolas" w:cs="Times New Roman"/>
+          <w:color w:val="D4D4D4"/>
+          <w:sz w:val="21"/>
+          <w:szCs w:val="21"/>
+          <w:lang w:val="es-CO"/>
+        </w:rPr>
+      </w:pPr>
+    </w:p>
+    <w:p>
+      <w:pPr>
+        <w:shd w:val="clear" w:color="auto" w:fill="1E1E1E"/>
+        <w:spacing w:after="0" w:line="285" w:lineRule="atLeast"/>
+        <w:rPr>
+          <w:rFonts w:ascii="Consolas" w:eastAsia="Times New Roman" w:hAnsi="Consolas" w:cs="Times New Roman"/>
+          <w:color w:val="D4D4D4"/>
+          <w:sz w:val="21"/>
+          <w:szCs w:val="21"/>
+          <w:lang w:val="es-CO"/>
+        </w:rPr>
+      </w:pPr>
+      <w:r>
+        <w:rPr>
+          <w:rFonts w:ascii="Consolas" w:eastAsia="Times New Roman" w:hAnsi="Consolas" w:cs="Times New Roman"/>
+          <w:color w:val="D4D4D4"/>
+          <w:sz w:val="21"/>
+          <w:szCs w:val="21"/>
+          <w:lang w:val="es-CO"/>
+        </w:rPr>
+        <w:t xml:space="preserve">      </w:t>
+      </w:r>
+    </w:p>
+    <w:p>
+      <w:pPr>
+        <w:shd w:val="clear" w:color="auto" w:fill="1E1E1E"/>
+        <w:spacing w:after="0" w:line="285" w:lineRule="atLeast"/>
+        <w:rPr>
+          <w:rFonts w:ascii="Consolas" w:eastAsia="Times New Roman" w:hAnsi="Consolas" w:cs="Times New Roman"/>
+          <w:color w:val="D4D4D4"/>
+          <w:sz w:val="21"/>
+          <w:szCs w:val="21"/>
+          <w:lang w:val="es-CO"/>
+        </w:rPr>
+      </w:pPr>
+      <w:r>
+        <w:rPr>
+          <w:rFonts w:ascii="Consolas" w:eastAsia="Times New Roman" w:hAnsi="Consolas" w:cs="Times New Roman"/>
+          <w:color w:val="D4D4D4"/>
+          <w:sz w:val="21"/>
+          <w:szCs w:val="21"/>
+          <w:lang w:val="es-CO"/>
+        </w:rPr>
+        <w:t xml:space="preserve">      </w:t>
+      </w:r>
+      <w:r>
+        <w:rPr>
+          <w:rFonts w:ascii="Consolas" w:eastAsia="Times New Roman" w:hAnsi="Consolas" w:cs="Times New Roman"/>
+          <w:color w:val="6A9955"/>
+          <w:sz w:val="21"/>
+          <w:szCs w:val="21"/>
+          <w:lang w:val="es-CO"/>
+        </w:rPr>
+        <w:t>// si no me molesta es porque el orm diferencia entre el modelo User y la tabla usuarios por si solita</w:t>
+      </w:r>
+    </w:p>
+    <w:p>
+      <w:pPr>
+        <w:shd w:val="clear" w:color="auto" w:fill="1E1E1E"/>
+        <w:spacing w:after="0" w:line="285" w:lineRule="atLeast"/>
+        <w:rPr>
+          <w:rFonts w:ascii="Consolas" w:eastAsia="Times New Roman" w:hAnsi="Consolas" w:cs="Times New Roman"/>
+          <w:color w:val="D4D4D4"/>
+          <w:sz w:val="21"/>
+          <w:szCs w:val="21"/>
+          <w:lang w:val="es-CO"/>
+        </w:rPr>
+      </w:pPr>
+      <w:r>
+        <w:rPr>
+          <w:rFonts w:ascii="Consolas" w:eastAsia="Times New Roman" w:hAnsi="Consolas" w:cs="Times New Roman"/>
+          <w:color w:val="D4D4D4"/>
+          <w:sz w:val="21"/>
+          <w:szCs w:val="21"/>
+          <w:lang w:val="es-CO"/>
+        </w:rPr>
+        <w:t xml:space="preserve">      </w:t>
+      </w:r>
+      <w:r>
+        <w:rPr>
+          <w:rFonts w:ascii="Consolas" w:eastAsia="Times New Roman" w:hAnsi="Consolas" w:cs="Times New Roman"/>
+          <w:color w:val="569CD6"/>
+          <w:sz w:val="21"/>
+          <w:szCs w:val="21"/>
+          <w:lang w:val="es-CO"/>
+        </w:rPr>
+        <w:t>const</w:t>
+      </w:r>
+      <w:r>
+        <w:rPr>
+          <w:rFonts w:ascii="Consolas" w:eastAsia="Times New Roman" w:hAnsi="Consolas" w:cs="Times New Roman"/>
+          <w:color w:val="D4D4D4"/>
+          <w:sz w:val="21"/>
+          <w:szCs w:val="21"/>
+          <w:lang w:val="es-CO"/>
+        </w:rPr>
+        <w:t xml:space="preserve"> </w:t>
+      </w:r>
+      <w:r>
+        <w:rPr>
+          <w:rFonts w:ascii="Consolas" w:eastAsia="Times New Roman" w:hAnsi="Consolas" w:cs="Times New Roman"/>
+          <w:color w:val="4FC1FF"/>
+          <w:sz w:val="21"/>
+          <w:szCs w:val="21"/>
+          <w:lang w:val="es-CO"/>
+        </w:rPr>
+        <w:t>user</w:t>
+      </w:r>
+      <w:r>
+        <w:rPr>
+          <w:rFonts w:ascii="Consolas" w:eastAsia="Times New Roman" w:hAnsi="Consolas" w:cs="Times New Roman"/>
+          <w:color w:val="D4D4D4"/>
+          <w:sz w:val="21"/>
+          <w:szCs w:val="21"/>
+          <w:lang w:val="es-CO"/>
+        </w:rPr>
+        <w:t xml:space="preserve"> = </w:t>
+      </w:r>
+      <w:r>
+        <w:rPr>
+          <w:rFonts w:ascii="Consolas" w:eastAsia="Times New Roman" w:hAnsi="Consolas" w:cs="Times New Roman"/>
+          <w:color w:val="C586C0"/>
+          <w:sz w:val="21"/>
+          <w:szCs w:val="21"/>
+          <w:lang w:val="es-CO"/>
+        </w:rPr>
+        <w:t>await</w:t>
+      </w:r>
+      <w:r>
+        <w:rPr>
+          <w:rFonts w:ascii="Consolas" w:eastAsia="Times New Roman" w:hAnsi="Consolas" w:cs="Times New Roman"/>
+          <w:color w:val="D4D4D4"/>
+          <w:sz w:val="21"/>
+          <w:szCs w:val="21"/>
+          <w:lang w:val="es-CO"/>
+        </w:rPr>
+        <w:t xml:space="preserve"> </w:t>
+      </w:r>
+      <w:r>
+        <w:rPr>
+          <w:rFonts w:ascii="Consolas" w:eastAsia="Times New Roman" w:hAnsi="Consolas" w:cs="Times New Roman"/>
+          <w:color w:val="9CDCFE"/>
+          <w:sz w:val="21"/>
+          <w:szCs w:val="21"/>
+          <w:lang w:val="es-CO"/>
+        </w:rPr>
+        <w:t>User</w:t>
+      </w:r>
+      <w:r>
+        <w:rPr>
+          <w:rFonts w:ascii="Consolas" w:eastAsia="Times New Roman" w:hAnsi="Consolas" w:cs="Times New Roman"/>
+          <w:color w:val="D4D4D4"/>
+          <w:sz w:val="21"/>
+          <w:szCs w:val="21"/>
+          <w:lang w:val="es-CO"/>
+        </w:rPr>
+        <w:t>.</w:t>
+      </w:r>
+      <w:r>
+        <w:rPr>
+          <w:rFonts w:ascii="Consolas" w:eastAsia="Times New Roman" w:hAnsi="Consolas" w:cs="Times New Roman"/>
+          <w:color w:val="DCDCAA"/>
+          <w:sz w:val="21"/>
+          <w:szCs w:val="21"/>
+          <w:lang w:val="es-CO"/>
+        </w:rPr>
+        <w:t>findOne</w:t>
+      </w:r>
+      <w:r>
+        <w:rPr>
+          <w:rFonts w:ascii="Consolas" w:eastAsia="Times New Roman" w:hAnsi="Consolas" w:cs="Times New Roman"/>
+          <w:color w:val="D4D4D4"/>
+          <w:sz w:val="21"/>
+          <w:szCs w:val="21"/>
+          <w:lang w:val="es-CO"/>
+        </w:rPr>
+        <w:t>({</w:t>
+      </w:r>
+      <w:r>
+        <w:rPr>
+          <w:rFonts w:ascii="Consolas" w:eastAsia="Times New Roman" w:hAnsi="Consolas" w:cs="Times New Roman"/>
+          <w:color w:val="9CDCFE"/>
+          <w:sz w:val="21"/>
+          <w:szCs w:val="21"/>
+          <w:lang w:val="es-CO"/>
+        </w:rPr>
+        <w:t>where:</w:t>
+      </w:r>
+      <w:r>
+        <w:rPr>
+          <w:rFonts w:ascii="Consolas" w:eastAsia="Times New Roman" w:hAnsi="Consolas" w:cs="Times New Roman"/>
+          <w:color w:val="D4D4D4"/>
+          <w:sz w:val="21"/>
+          <w:szCs w:val="21"/>
+          <w:lang w:val="es-CO"/>
+        </w:rPr>
+        <w:t xml:space="preserve"> {</w:t>
+      </w:r>
+      <w:r>
+        <w:rPr>
+          <w:rFonts w:ascii="Consolas" w:eastAsia="Times New Roman" w:hAnsi="Consolas" w:cs="Times New Roman"/>
+          <w:color w:val="9CDCFE"/>
+          <w:sz w:val="21"/>
+          <w:szCs w:val="21"/>
+          <w:lang w:val="es-CO"/>
+        </w:rPr>
+        <w:t>uuid:</w:t>
+      </w:r>
+      <w:r>
+        <w:rPr>
+          <w:rFonts w:ascii="Consolas" w:eastAsia="Times New Roman" w:hAnsi="Consolas" w:cs="Times New Roman"/>
+          <w:color w:val="D4D4D4"/>
+          <w:sz w:val="21"/>
+          <w:szCs w:val="21"/>
+          <w:lang w:val="es-CO"/>
+        </w:rPr>
+        <w:t xml:space="preserve"> </w:t>
+      </w:r>
+      <w:r>
+        <w:rPr>
+          <w:rFonts w:ascii="Consolas" w:eastAsia="Times New Roman" w:hAnsi="Consolas" w:cs="Times New Roman"/>
+          <w:color w:val="4FC1FF"/>
+          <w:sz w:val="21"/>
+          <w:szCs w:val="21"/>
+          <w:lang w:val="es-CO"/>
+        </w:rPr>
+        <w:t>userUuid</w:t>
+      </w:r>
+      <w:r>
+        <w:rPr>
+          <w:rFonts w:ascii="Consolas" w:eastAsia="Times New Roman" w:hAnsi="Consolas" w:cs="Times New Roman"/>
+          <w:color w:val="D4D4D4"/>
+          <w:sz w:val="21"/>
+          <w:szCs w:val="21"/>
+          <w:lang w:val="es-CO"/>
+        </w:rPr>
+        <w:t xml:space="preserve">}}); </w:t>
+      </w:r>
+      <w:r>
+        <w:rPr>
+          <w:rFonts w:ascii="Consolas" w:eastAsia="Times New Roman" w:hAnsi="Consolas" w:cs="Times New Roman"/>
+          <w:color w:val="6A9955"/>
+          <w:sz w:val="21"/>
+          <w:szCs w:val="21"/>
+          <w:lang w:val="es-CO"/>
+        </w:rPr>
+        <w:t xml:space="preserve">// </w:t>
+      </w:r>
+      <w:r>
+        <w:rPr>
+          <w:rFonts w:ascii="Consolas" w:eastAsia="Times New Roman" w:hAnsi="Consolas" w:cs="Times New Roman"/>
+          <w:color w:val="6A9955"/>
+          <w:sz w:val="21"/>
+          <w:szCs w:val="21"/>
+          <w:lang w:val="es-CO"/>
+        </w:rPr>
+        <w:t xml:space="preserve">(a) </w:t>
+      </w:r>
+      <w:r>
+        <w:rPr>
+          <w:rFonts w:ascii="Consolas" w:eastAsia="Times New Roman" w:hAnsi="Consolas" w:cs="Times New Roman"/>
+          <w:color w:val="6A9955"/>
+          <w:sz w:val="21"/>
+          <w:szCs w:val="21"/>
+          <w:lang w:val="es-CO"/>
+        </w:rPr>
+        <w:t>buscar en el request un usuario igual al userUuid</w:t>
+      </w:r>
+    </w:p>
+    <w:p>
+      <w:pPr>
+        <w:shd w:val="clear" w:color="auto" w:fill="1E1E1E"/>
+        <w:spacing w:after="0" w:line="285" w:lineRule="atLeast"/>
+        <w:rPr>
+          <w:rFonts w:ascii="Consolas" w:eastAsia="Times New Roman" w:hAnsi="Consolas" w:cs="Times New Roman"/>
+          <w:color w:val="D4D4D4"/>
+          <w:sz w:val="21"/>
+          <w:szCs w:val="21"/>
+          <w:lang w:val="es-CO"/>
+        </w:rPr>
+      </w:pPr>
+      <w:r>
+        <w:rPr>
+          <w:rFonts w:ascii="Consolas" w:eastAsia="Times New Roman" w:hAnsi="Consolas" w:cs="Times New Roman"/>
+          <w:color w:val="D4D4D4"/>
+          <w:sz w:val="21"/>
+          <w:szCs w:val="21"/>
+          <w:lang w:val="es-CO"/>
+        </w:rPr>
+        <w:t xml:space="preserve">      </w:t>
+      </w:r>
+      <w:r>
+        <w:rPr>
+          <w:rFonts w:ascii="Consolas" w:eastAsia="Times New Roman" w:hAnsi="Consolas" w:cs="Times New Roman"/>
+          <w:color w:val="569CD6"/>
+          <w:sz w:val="21"/>
+          <w:szCs w:val="21"/>
+          <w:lang w:val="es-CO"/>
+        </w:rPr>
+        <w:t>const</w:t>
+      </w:r>
+      <w:r>
+        <w:rPr>
+          <w:rFonts w:ascii="Consolas" w:eastAsia="Times New Roman" w:hAnsi="Consolas" w:cs="Times New Roman"/>
+          <w:color w:val="D4D4D4"/>
+          <w:sz w:val="21"/>
+          <w:szCs w:val="21"/>
+          <w:lang w:val="es-CO"/>
+        </w:rPr>
+        <w:t xml:space="preserve"> </w:t>
+      </w:r>
+      <w:r>
+        <w:rPr>
+          <w:rFonts w:ascii="Consolas" w:eastAsia="Times New Roman" w:hAnsi="Consolas" w:cs="Times New Roman"/>
+          <w:color w:val="4FC1FF"/>
+          <w:sz w:val="21"/>
+          <w:szCs w:val="21"/>
+          <w:lang w:val="es-CO"/>
+        </w:rPr>
+        <w:t>post</w:t>
+      </w:r>
+      <w:r>
+        <w:rPr>
+          <w:rFonts w:ascii="Consolas" w:eastAsia="Times New Roman" w:hAnsi="Consolas" w:cs="Times New Roman"/>
+          <w:color w:val="D4D4D4"/>
+          <w:sz w:val="21"/>
+          <w:szCs w:val="21"/>
+          <w:lang w:val="es-CO"/>
+        </w:rPr>
+        <w:t xml:space="preserve"> = </w:t>
+      </w:r>
+      <w:r>
+        <w:rPr>
+          <w:rFonts w:ascii="Consolas" w:eastAsia="Times New Roman" w:hAnsi="Consolas" w:cs="Times New Roman"/>
+          <w:color w:val="C586C0"/>
+          <w:sz w:val="21"/>
+          <w:szCs w:val="21"/>
+          <w:lang w:val="es-CO"/>
+        </w:rPr>
+        <w:t>await</w:t>
+      </w:r>
+      <w:r>
+        <w:rPr>
+          <w:rFonts w:ascii="Consolas" w:eastAsia="Times New Roman" w:hAnsi="Consolas" w:cs="Times New Roman"/>
+          <w:color w:val="D4D4D4"/>
+          <w:sz w:val="21"/>
+          <w:szCs w:val="21"/>
+          <w:lang w:val="es-CO"/>
+        </w:rPr>
+        <w:t xml:space="preserve"> </w:t>
+      </w:r>
+      <w:r>
+        <w:rPr>
+          <w:rFonts w:ascii="Consolas" w:eastAsia="Times New Roman" w:hAnsi="Consolas" w:cs="Times New Roman"/>
+          <w:color w:val="9CDCFE"/>
+          <w:sz w:val="21"/>
+          <w:szCs w:val="21"/>
+          <w:lang w:val="es-CO"/>
+        </w:rPr>
+        <w:t>Post</w:t>
+      </w:r>
+      <w:r>
+        <w:rPr>
+          <w:rFonts w:ascii="Consolas" w:eastAsia="Times New Roman" w:hAnsi="Consolas" w:cs="Times New Roman"/>
+          <w:color w:val="D4D4D4"/>
+          <w:sz w:val="21"/>
+          <w:szCs w:val="21"/>
+          <w:lang w:val="es-CO"/>
+        </w:rPr>
+        <w:t>.</w:t>
+      </w:r>
+      <w:r>
+        <w:rPr>
+          <w:rFonts w:ascii="Consolas" w:eastAsia="Times New Roman" w:hAnsi="Consolas" w:cs="Times New Roman"/>
+          <w:color w:val="DCDCAA"/>
+          <w:sz w:val="21"/>
+          <w:szCs w:val="21"/>
+          <w:lang w:val="es-CO"/>
+        </w:rPr>
+        <w:t>create</w:t>
+      </w:r>
+      <w:r>
+        <w:rPr>
+          <w:rFonts w:ascii="Consolas" w:eastAsia="Times New Roman" w:hAnsi="Consolas" w:cs="Times New Roman"/>
+          <w:color w:val="D4D4D4"/>
+          <w:sz w:val="21"/>
+          <w:szCs w:val="21"/>
+          <w:lang w:val="es-CO"/>
+        </w:rPr>
+        <w:t>({</w:t>
+      </w:r>
+      <w:r>
+        <w:rPr>
+          <w:rFonts w:ascii="Consolas" w:eastAsia="Times New Roman" w:hAnsi="Consolas" w:cs="Times New Roman"/>
+          <w:color w:val="9CDCFE"/>
+          <w:sz w:val="21"/>
+          <w:szCs w:val="21"/>
+          <w:lang w:val="es-CO"/>
+        </w:rPr>
+        <w:t>body</w:t>
+      </w:r>
+      <w:r>
+        <w:rPr>
+          <w:rFonts w:ascii="Consolas" w:eastAsia="Times New Roman" w:hAnsi="Consolas" w:cs="Times New Roman"/>
+          <w:color w:val="D4D4D4"/>
+          <w:sz w:val="21"/>
+          <w:szCs w:val="21"/>
+          <w:lang w:val="es-CO"/>
+        </w:rPr>
+        <w:t>,</w:t>
+      </w:r>
+      <w:r>
+        <w:rPr>
+          <w:rFonts w:ascii="Consolas" w:eastAsia="Times New Roman" w:hAnsi="Consolas" w:cs="Times New Roman"/>
+          <w:color w:val="9CDCFE"/>
+          <w:sz w:val="21"/>
+          <w:szCs w:val="21"/>
+          <w:lang w:val="es-CO"/>
+        </w:rPr>
+        <w:t>userId:</w:t>
+      </w:r>
+      <w:r>
+        <w:rPr>
+          <w:rFonts w:ascii="Consolas" w:eastAsia="Times New Roman" w:hAnsi="Consolas" w:cs="Times New Roman"/>
+          <w:color w:val="D4D4D4"/>
+          <w:sz w:val="21"/>
+          <w:szCs w:val="21"/>
+          <w:lang w:val="es-CO"/>
+        </w:rPr>
+        <w:t xml:space="preserve"> </w:t>
+      </w:r>
+      <w:r>
+        <w:rPr>
+          <w:rFonts w:ascii="Consolas" w:eastAsia="Times New Roman" w:hAnsi="Consolas" w:cs="Times New Roman"/>
+          <w:color w:val="4FC1FF"/>
+          <w:sz w:val="21"/>
+          <w:szCs w:val="21"/>
+          <w:lang w:val="es-CO"/>
+        </w:rPr>
+        <w:t>user</w:t>
+      </w:r>
+      <w:r>
+        <w:rPr>
+          <w:rFonts w:ascii="Consolas" w:eastAsia="Times New Roman" w:hAnsi="Consolas" w:cs="Times New Roman"/>
+          <w:color w:val="D4D4D4"/>
+          <w:sz w:val="21"/>
+          <w:szCs w:val="21"/>
+          <w:lang w:val="es-CO"/>
+        </w:rPr>
+        <w:t>.</w:t>
+      </w:r>
+      <w:r>
+        <w:rPr>
+          <w:rFonts w:ascii="Consolas" w:eastAsia="Times New Roman" w:hAnsi="Consolas" w:cs="Times New Roman"/>
+          <w:color w:val="9CDCFE"/>
+          <w:sz w:val="21"/>
+          <w:szCs w:val="21"/>
+          <w:lang w:val="es-CO"/>
+        </w:rPr>
+        <w:t>id</w:t>
+      </w:r>
+      <w:r>
+        <w:rPr>
+          <w:rFonts w:ascii="Consolas" w:eastAsia="Times New Roman" w:hAnsi="Consolas" w:cs="Times New Roman"/>
+          <w:color w:val="D4D4D4"/>
+          <w:sz w:val="21"/>
+          <w:szCs w:val="21"/>
+          <w:lang w:val="es-CO"/>
+        </w:rPr>
+        <w:t xml:space="preserve">}); </w:t>
+      </w:r>
+      <w:r>
+        <w:rPr>
+          <w:rFonts w:ascii="Consolas" w:eastAsia="Times New Roman" w:hAnsi="Consolas" w:cs="Times New Roman"/>
+          <w:color w:val="6A9955"/>
+          <w:sz w:val="21"/>
+          <w:szCs w:val="21"/>
+          <w:lang w:val="es-CO"/>
+        </w:rPr>
+        <w:t>//</w:t>
+      </w:r>
+      <w:r>
+        <w:rPr>
+          <w:rFonts w:ascii="Consolas" w:eastAsia="Times New Roman" w:hAnsi="Consolas" w:cs="Times New Roman"/>
+          <w:color w:val="6A9955"/>
+          <w:sz w:val="21"/>
+          <w:szCs w:val="21"/>
+          <w:lang w:val="es-CO"/>
+        </w:rPr>
+        <w:t>(b)</w:t>
+      </w:r>
+      <w:r>
+        <w:rPr>
+          <w:rFonts w:ascii="Consolas" w:eastAsia="Times New Roman" w:hAnsi="Consolas" w:cs="Times New Roman"/>
+          <w:color w:val="6A9955"/>
+          <w:sz w:val="21"/>
+          <w:szCs w:val="21"/>
+          <w:lang w:val="es-CO"/>
+        </w:rPr>
+        <w:t xml:space="preserve"> crear ese post con el usuario encontrado usuario</w:t>
+      </w:r>
+    </w:p>
+    <w:p>
+      <w:pPr>
+        <w:shd w:val="clear" w:color="auto" w:fill="1E1E1E"/>
+        <w:spacing w:after="0" w:line="285" w:lineRule="atLeast"/>
+        <w:rPr>
+          <w:rFonts w:ascii="Consolas" w:eastAsia="Times New Roman" w:hAnsi="Consolas" w:cs="Times New Roman"/>
+          <w:color w:val="D4D4D4"/>
+          <w:sz w:val="21"/>
+          <w:szCs w:val="21"/>
+        </w:rPr>
+      </w:pPr>
+      <w:r>
+        <w:rPr>
+          <w:rFonts w:ascii="Consolas" w:eastAsia="Times New Roman" w:hAnsi="Consolas" w:cs="Times New Roman"/>
+          <w:color w:val="D4D4D4"/>
+          <w:sz w:val="21"/>
+          <w:szCs w:val="21"/>
+          <w:lang w:val="es-CO"/>
+        </w:rPr>
+        <w:t xml:space="preserve">      </w:t>
+      </w:r>
+      <w:r>
+        <w:rPr>
+          <w:rFonts w:ascii="Consolas" w:eastAsia="Times New Roman" w:hAnsi="Consolas" w:cs="Times New Roman"/>
+          <w:color w:val="C586C0"/>
+          <w:sz w:val="21"/>
+          <w:szCs w:val="21"/>
+        </w:rPr>
+        <w:t>return</w:t>
+      </w:r>
+      <w:r>
+        <w:rPr>
+          <w:rFonts w:ascii="Consolas" w:eastAsia="Times New Roman" w:hAnsi="Consolas" w:cs="Times New Roman"/>
+          <w:color w:val="D4D4D4"/>
+          <w:sz w:val="21"/>
+          <w:szCs w:val="21"/>
+        </w:rPr>
+        <w:t xml:space="preserve"> </w:t>
+      </w:r>
+      <w:r>
+        <w:rPr>
+          <w:rFonts w:ascii="Consolas" w:eastAsia="Times New Roman" w:hAnsi="Consolas" w:cs="Times New Roman"/>
+          <w:color w:val="9CDCFE"/>
+          <w:sz w:val="21"/>
+          <w:szCs w:val="21"/>
+        </w:rPr>
+        <w:t>res</w:t>
+      </w:r>
+      <w:r>
+        <w:rPr>
+          <w:rFonts w:ascii="Consolas" w:eastAsia="Times New Roman" w:hAnsi="Consolas" w:cs="Times New Roman"/>
+          <w:color w:val="D4D4D4"/>
+          <w:sz w:val="21"/>
+          <w:szCs w:val="21"/>
+        </w:rPr>
+        <w:t>.</w:t>
+      </w:r>
+      <w:r>
+        <w:rPr>
+          <w:rFonts w:ascii="Consolas" w:eastAsia="Times New Roman" w:hAnsi="Consolas" w:cs="Times New Roman"/>
+          <w:color w:val="DCDCAA"/>
+          <w:sz w:val="21"/>
+          <w:szCs w:val="21"/>
+        </w:rPr>
+        <w:t>json</w:t>
+      </w:r>
+      <w:r>
+        <w:rPr>
+          <w:rFonts w:ascii="Consolas" w:eastAsia="Times New Roman" w:hAnsi="Consolas" w:cs="Times New Roman"/>
+          <w:color w:val="D4D4D4"/>
+          <w:sz w:val="21"/>
+          <w:szCs w:val="21"/>
+        </w:rPr>
+        <w:t>(</w:t>
+      </w:r>
+      <w:r>
+        <w:rPr>
+          <w:rFonts w:ascii="Consolas" w:eastAsia="Times New Roman" w:hAnsi="Consolas" w:cs="Times New Roman"/>
+          <w:color w:val="4FC1FF"/>
+          <w:sz w:val="21"/>
+          <w:szCs w:val="21"/>
+        </w:rPr>
+        <w:t>post</w:t>
+      </w:r>
+      <w:r>
+        <w:rPr>
+          <w:rFonts w:ascii="Consolas" w:eastAsia="Times New Roman" w:hAnsi="Consolas" w:cs="Times New Roman"/>
+          <w:color w:val="D4D4D4"/>
+          <w:sz w:val="21"/>
+          <w:szCs w:val="21"/>
+        </w:rPr>
+        <w:t>);  </w:t>
+      </w:r>
+      <w:r>
+        <w:rPr>
+          <w:rFonts w:ascii="Consolas" w:eastAsia="Times New Roman" w:hAnsi="Consolas" w:cs="Times New Roman"/>
+          <w:color w:val="6A9955"/>
+          <w:sz w:val="21"/>
+          <w:szCs w:val="21"/>
+        </w:rPr>
+        <w:t>//retornar el post</w:t>
+      </w:r>
+    </w:p>
+    <w:p>
+      <w:pPr>
+        <w:shd w:val="clear" w:color="auto" w:fill="1E1E1E"/>
+        <w:spacing w:after="0" w:line="285" w:lineRule="atLeast"/>
+        <w:rPr>
+          <w:rFonts w:ascii="Consolas" w:eastAsia="Times New Roman" w:hAnsi="Consolas" w:cs="Times New Roman"/>
+          <w:color w:val="D4D4D4"/>
+          <w:sz w:val="21"/>
+          <w:szCs w:val="21"/>
+        </w:rPr>
+      </w:pPr>
+      <w:r>
+        <w:rPr>
+          <w:rFonts w:ascii="Consolas" w:eastAsia="Times New Roman" w:hAnsi="Consolas" w:cs="Times New Roman"/>
+          <w:color w:val="D4D4D4"/>
+          <w:sz w:val="21"/>
+          <w:szCs w:val="21"/>
+        </w:rPr>
+        <w:t>    }</w:t>
+      </w:r>
+    </w:p>
+    <w:p>
+      <w:pPr>
+        <w:shd w:val="clear" w:color="auto" w:fill="1E1E1E"/>
+        <w:spacing w:after="0" w:line="285" w:lineRule="atLeast"/>
+        <w:rPr>
+          <w:rFonts w:ascii="Consolas" w:eastAsia="Times New Roman" w:hAnsi="Consolas" w:cs="Times New Roman"/>
+          <w:color w:val="D4D4D4"/>
+          <w:sz w:val="21"/>
+          <w:szCs w:val="21"/>
+        </w:rPr>
+      </w:pPr>
+      <w:r>
+        <w:rPr>
+          <w:rFonts w:ascii="Consolas" w:eastAsia="Times New Roman" w:hAnsi="Consolas" w:cs="Times New Roman"/>
+          <w:color w:val="D4D4D4"/>
+          <w:sz w:val="21"/>
+          <w:szCs w:val="21"/>
+        </w:rPr>
+        <w:t xml:space="preserve">    </w:t>
+      </w:r>
+      <w:r>
+        <w:rPr>
+          <w:rFonts w:ascii="Consolas" w:eastAsia="Times New Roman" w:hAnsi="Consolas" w:cs="Times New Roman"/>
+          <w:color w:val="C586C0"/>
+          <w:sz w:val="21"/>
+          <w:szCs w:val="21"/>
+        </w:rPr>
+        <w:t>catch</w:t>
+      </w:r>
+      <w:r>
+        <w:rPr>
+          <w:rFonts w:ascii="Consolas" w:eastAsia="Times New Roman" w:hAnsi="Consolas" w:cs="Times New Roman"/>
+          <w:color w:val="D4D4D4"/>
+          <w:sz w:val="21"/>
+          <w:szCs w:val="21"/>
+        </w:rPr>
+        <w:t>(</w:t>
+      </w:r>
+      <w:r>
+        <w:rPr>
+          <w:rFonts w:ascii="Consolas" w:eastAsia="Times New Roman" w:hAnsi="Consolas" w:cs="Times New Roman"/>
+          <w:color w:val="9CDCFE"/>
+          <w:sz w:val="21"/>
+          <w:szCs w:val="21"/>
+        </w:rPr>
+        <w:t>err</w:t>
+      </w:r>
+      <w:r>
+        <w:rPr>
+          <w:rFonts w:ascii="Consolas" w:eastAsia="Times New Roman" w:hAnsi="Consolas" w:cs="Times New Roman"/>
+          <w:color w:val="D4D4D4"/>
+          <w:sz w:val="21"/>
+          <w:szCs w:val="21"/>
+        </w:rPr>
+        <w:t>){</w:t>
+      </w:r>
+    </w:p>
+    <w:p>
+      <w:pPr>
+        <w:shd w:val="clear" w:color="auto" w:fill="1E1E1E"/>
+        <w:spacing w:after="0" w:line="285" w:lineRule="atLeast"/>
+        <w:rPr>
+          <w:rFonts w:ascii="Consolas" w:eastAsia="Times New Roman" w:hAnsi="Consolas" w:cs="Times New Roman"/>
+          <w:color w:val="D4D4D4"/>
+          <w:sz w:val="21"/>
+          <w:szCs w:val="21"/>
+        </w:rPr>
+      </w:pPr>
+    </w:p>
+    <w:p>
+      <w:pPr>
+        <w:shd w:val="clear" w:color="auto" w:fill="1E1E1E"/>
+        <w:spacing w:after="0" w:line="285" w:lineRule="atLeast"/>
+        <w:rPr>
+          <w:rFonts w:ascii="Consolas" w:eastAsia="Times New Roman" w:hAnsi="Consolas" w:cs="Times New Roman"/>
+          <w:color w:val="D4D4D4"/>
+          <w:sz w:val="21"/>
+          <w:szCs w:val="21"/>
+        </w:rPr>
+      </w:pPr>
+      <w:r>
+        <w:rPr>
+          <w:rFonts w:ascii="Consolas" w:eastAsia="Times New Roman" w:hAnsi="Consolas" w:cs="Times New Roman"/>
+          <w:color w:val="D4D4D4"/>
+          <w:sz w:val="21"/>
+          <w:szCs w:val="21"/>
+        </w:rPr>
+        <w:t xml:space="preserve">        </w:t>
+      </w:r>
+      <w:r>
+        <w:rPr>
+          <w:rFonts w:ascii="Consolas" w:eastAsia="Times New Roman" w:hAnsi="Consolas" w:cs="Times New Roman"/>
+          <w:color w:val="9CDCFE"/>
+          <w:sz w:val="21"/>
+          <w:szCs w:val="21"/>
+        </w:rPr>
+        <w:t>console</w:t>
+      </w:r>
+      <w:r>
+        <w:rPr>
+          <w:rFonts w:ascii="Consolas" w:eastAsia="Times New Roman" w:hAnsi="Consolas" w:cs="Times New Roman"/>
+          <w:color w:val="D4D4D4"/>
+          <w:sz w:val="21"/>
+          <w:szCs w:val="21"/>
+        </w:rPr>
+        <w:t>.</w:t>
+      </w:r>
+      <w:r>
+        <w:rPr>
+          <w:rFonts w:ascii="Consolas" w:eastAsia="Times New Roman" w:hAnsi="Consolas" w:cs="Times New Roman"/>
+          <w:color w:val="DCDCAA"/>
+          <w:sz w:val="21"/>
+          <w:szCs w:val="21"/>
+        </w:rPr>
+        <w:t>log</w:t>
+      </w:r>
+      <w:r>
+        <w:rPr>
+          <w:rFonts w:ascii="Consolas" w:eastAsia="Times New Roman" w:hAnsi="Consolas" w:cs="Times New Roman"/>
+          <w:color w:val="D4D4D4"/>
+          <w:sz w:val="21"/>
+          <w:szCs w:val="21"/>
+        </w:rPr>
+        <w:t>(</w:t>
+      </w:r>
+      <w:r>
+        <w:rPr>
+          <w:rFonts w:ascii="Consolas" w:eastAsia="Times New Roman" w:hAnsi="Consolas" w:cs="Times New Roman"/>
+          <w:color w:val="9CDCFE"/>
+          <w:sz w:val="21"/>
+          <w:szCs w:val="21"/>
+        </w:rPr>
+        <w:t>err</w:t>
+      </w:r>
+      <w:r>
+        <w:rPr>
+          <w:rFonts w:ascii="Consolas" w:eastAsia="Times New Roman" w:hAnsi="Consolas" w:cs="Times New Roman"/>
+          <w:color w:val="D4D4D4"/>
+          <w:sz w:val="21"/>
+          <w:szCs w:val="21"/>
+        </w:rPr>
+        <w:t>)</w:t>
+      </w:r>
+    </w:p>
+    <w:p>
+      <w:pPr>
+        <w:shd w:val="clear" w:color="auto" w:fill="1E1E1E"/>
+        <w:spacing w:after="0" w:line="285" w:lineRule="atLeast"/>
+        <w:rPr>
+          <w:rFonts w:ascii="Consolas" w:eastAsia="Times New Roman" w:hAnsi="Consolas" w:cs="Times New Roman"/>
+          <w:color w:val="D4D4D4"/>
+          <w:sz w:val="21"/>
+          <w:szCs w:val="21"/>
+        </w:rPr>
+      </w:pPr>
+      <w:r>
+        <w:rPr>
+          <w:rFonts w:ascii="Consolas" w:eastAsia="Times New Roman" w:hAnsi="Consolas" w:cs="Times New Roman"/>
+          <w:color w:val="D4D4D4"/>
+          <w:sz w:val="21"/>
+          <w:szCs w:val="21"/>
+        </w:rPr>
+        <w:t xml:space="preserve">        </w:t>
+      </w:r>
+      <w:r>
+        <w:rPr>
+          <w:rFonts w:ascii="Consolas" w:eastAsia="Times New Roman" w:hAnsi="Consolas" w:cs="Times New Roman"/>
+          <w:color w:val="C586C0"/>
+          <w:sz w:val="21"/>
+          <w:szCs w:val="21"/>
+        </w:rPr>
+        <w:t>return</w:t>
+      </w:r>
+      <w:r>
+        <w:rPr>
+          <w:rFonts w:ascii="Consolas" w:eastAsia="Times New Roman" w:hAnsi="Consolas" w:cs="Times New Roman"/>
+          <w:color w:val="D4D4D4"/>
+          <w:sz w:val="21"/>
+          <w:szCs w:val="21"/>
+        </w:rPr>
+        <w:t xml:space="preserve"> </w:t>
+      </w:r>
+      <w:r>
+        <w:rPr>
+          <w:rFonts w:ascii="Consolas" w:eastAsia="Times New Roman" w:hAnsi="Consolas" w:cs="Times New Roman"/>
+          <w:color w:val="9CDCFE"/>
+          <w:sz w:val="21"/>
+          <w:szCs w:val="21"/>
+        </w:rPr>
+        <w:t>res</w:t>
+      </w:r>
+      <w:r>
+        <w:rPr>
+          <w:rFonts w:ascii="Consolas" w:eastAsia="Times New Roman" w:hAnsi="Consolas" w:cs="Times New Roman"/>
+          <w:color w:val="D4D4D4"/>
+          <w:sz w:val="21"/>
+          <w:szCs w:val="21"/>
+        </w:rPr>
+        <w:t>.</w:t>
+      </w:r>
+      <w:r>
+        <w:rPr>
+          <w:rFonts w:ascii="Consolas" w:eastAsia="Times New Roman" w:hAnsi="Consolas" w:cs="Times New Roman"/>
+          <w:color w:val="DCDCAA"/>
+          <w:sz w:val="21"/>
+          <w:szCs w:val="21"/>
+        </w:rPr>
+        <w:t>status</w:t>
+      </w:r>
+      <w:r>
+        <w:rPr>
+          <w:rFonts w:ascii="Consolas" w:eastAsia="Times New Roman" w:hAnsi="Consolas" w:cs="Times New Roman"/>
+          <w:color w:val="D4D4D4"/>
+          <w:sz w:val="21"/>
+          <w:szCs w:val="21"/>
+        </w:rPr>
+        <w:t>(</w:t>
+      </w:r>
+      <w:r>
+        <w:rPr>
+          <w:rFonts w:ascii="Consolas" w:eastAsia="Times New Roman" w:hAnsi="Consolas" w:cs="Times New Roman"/>
+          <w:color w:val="B5CEA8"/>
+          <w:sz w:val="21"/>
+          <w:szCs w:val="21"/>
+        </w:rPr>
+        <w:t>500</w:t>
+      </w:r>
+      <w:r>
+        <w:rPr>
+          <w:rFonts w:ascii="Consolas" w:eastAsia="Times New Roman" w:hAnsi="Consolas" w:cs="Times New Roman"/>
+          <w:color w:val="D4D4D4"/>
+          <w:sz w:val="21"/>
+          <w:szCs w:val="21"/>
+        </w:rPr>
+        <w:t>).</w:t>
+      </w:r>
+      <w:r>
+        <w:rPr>
+          <w:rFonts w:ascii="Consolas" w:eastAsia="Times New Roman" w:hAnsi="Consolas" w:cs="Times New Roman"/>
+          <w:color w:val="DCDCAA"/>
+          <w:sz w:val="21"/>
+          <w:szCs w:val="21"/>
+        </w:rPr>
+        <w:t>json</w:t>
+      </w:r>
+      <w:r>
+        <w:rPr>
+          <w:rFonts w:ascii="Consolas" w:eastAsia="Times New Roman" w:hAnsi="Consolas" w:cs="Times New Roman"/>
+          <w:color w:val="D4D4D4"/>
+          <w:sz w:val="21"/>
+          <w:szCs w:val="21"/>
+        </w:rPr>
+        <w:t>(</w:t>
+      </w:r>
+      <w:r>
+        <w:rPr>
+          <w:rFonts w:ascii="Consolas" w:eastAsia="Times New Roman" w:hAnsi="Consolas" w:cs="Times New Roman"/>
+          <w:color w:val="9CDCFE"/>
+          <w:sz w:val="21"/>
+          <w:szCs w:val="21"/>
+        </w:rPr>
+        <w:t>err</w:t>
+      </w:r>
+      <w:r>
+        <w:rPr>
+          <w:rFonts w:ascii="Consolas" w:eastAsia="Times New Roman" w:hAnsi="Consolas" w:cs="Times New Roman"/>
+          <w:color w:val="D4D4D4"/>
+          <w:sz w:val="21"/>
+          <w:szCs w:val="21"/>
+        </w:rPr>
+        <w:t>);</w:t>
+      </w:r>
+    </w:p>
+    <w:p>
+      <w:pPr>
+        <w:shd w:val="clear" w:color="auto" w:fill="1E1E1E"/>
+        <w:spacing w:after="0" w:line="285" w:lineRule="atLeast"/>
+        <w:rPr>
+          <w:rFonts w:ascii="Consolas" w:eastAsia="Times New Roman" w:hAnsi="Consolas" w:cs="Times New Roman"/>
+          <w:color w:val="D4D4D4"/>
+          <w:sz w:val="21"/>
+          <w:szCs w:val="21"/>
+        </w:rPr>
+      </w:pPr>
+      <w:r>
+        <w:rPr>
+          <w:rFonts w:ascii="Consolas" w:eastAsia="Times New Roman" w:hAnsi="Consolas" w:cs="Times New Roman"/>
+          <w:color w:val="D4D4D4"/>
+          <w:sz w:val="21"/>
+          <w:szCs w:val="21"/>
+        </w:rPr>
+        <w:t>    }</w:t>
+      </w:r>
+    </w:p>
+    <w:p>
+      <w:pPr>
+        <w:shd w:val="clear" w:color="auto" w:fill="1E1E1E"/>
+        <w:spacing w:after="0" w:line="285" w:lineRule="atLeast"/>
+        <w:rPr>
+          <w:rFonts w:ascii="Consolas" w:eastAsia="Times New Roman" w:hAnsi="Consolas" w:cs="Times New Roman"/>
+          <w:color w:val="D4D4D4"/>
+          <w:sz w:val="21"/>
+          <w:szCs w:val="21"/>
+        </w:rPr>
+      </w:pPr>
+    </w:p>
+    <w:p>
+      <w:pPr>
+        <w:shd w:val="clear" w:color="auto" w:fill="1E1E1E"/>
+        <w:spacing w:after="0" w:line="285" w:lineRule="atLeast"/>
+        <w:rPr>
+          <w:rFonts w:ascii="Consolas" w:eastAsia="Times New Roman" w:hAnsi="Consolas" w:cs="Times New Roman"/>
+          <w:color w:val="D4D4D4"/>
+          <w:sz w:val="21"/>
+          <w:szCs w:val="21"/>
+        </w:rPr>
+      </w:pPr>
+      <w:r>
+        <w:rPr>
+          <w:rFonts w:ascii="Consolas" w:eastAsia="Times New Roman" w:hAnsi="Consolas" w:cs="Times New Roman"/>
+          <w:color w:val="D4D4D4"/>
+          <w:sz w:val="21"/>
+          <w:szCs w:val="21"/>
+        </w:rPr>
+        <w:t>});</w:t>
+      </w:r>
+    </w:p>
+    <w:p>
+      <w:pPr>
+        <w:rPr>
+          <w:sz w:val="18"/>
+          <w:szCs w:val="18"/>
+          <w:lang w:val="es-CO"/>
+        </w:rPr>
+      </w:pPr>
+      <w:r>
+        <w:rPr>
+          <w:sz w:val="18"/>
+          <w:szCs w:val="18"/>
+          <w:lang w:val="es-CO"/>
+        </w:rPr>
+        <w:t xml:space="preserve"> </w:t>
+      </w:r>
+    </w:p>
+    <w:p>
+      <w:pPr>
+        <w:rPr>
+          <w:sz w:val="18"/>
+          <w:szCs w:val="18"/>
+          <w:lang w:val="es-CO"/>
+        </w:rPr>
+      </w:pPr>
+      <w:r>
+        <w:rPr>
+          <w:sz w:val="18"/>
+          <w:szCs w:val="18"/>
+          <w:lang w:val="es-CO"/>
+        </w:rPr>
+        <w:t>En el código la función Post.Create() hace el insert en la base de datos, en User.findOne  se hace en query el usuario especifico</w:t>
+      </w:r>
+    </w:p>
+    <w:p>
+      <w:pPr>
+        <w:rPr>
+          <w:sz w:val="18"/>
+          <w:szCs w:val="18"/>
+          <w:lang w:val="es-CO"/>
+        </w:rPr>
+      </w:pPr>
+      <w:r>
+        <w:rPr>
+          <w:sz w:val="18"/>
+          <w:szCs w:val="18"/>
+          <w:lang w:val="es-CO"/>
+        </w:rPr>
+        <w:t>La petición y la respuesta deberían verse como:</w:t>
+      </w:r>
+    </w:p>
+    <w:p>
+      <w:pPr>
+        <w:rPr>
+          <w:sz w:val="18"/>
+          <w:szCs w:val="18"/>
+          <w:lang w:val="es-CO"/>
+        </w:rPr>
+      </w:pPr>
+      <w:r>
+        <w:rPr>
+          <w:noProof/>
+        </w:rPr>
+        <w:lastRenderedPageBreak/>
+        <w:drawing>
+          <wp:inline distT="0" distB="0" distL="0" distR="0" wp14:anchorId="1F6F84B2" wp14:editId="58E7893B">
+            <wp:extent cx="3816927" cy="4653220"/>
+            <wp:effectExtent l="0" t="0" r="0" b="0"/>
+            <wp:docPr id="10" name="Imagen 10" descr="Interfaz de usuario gráfica, Texto, Aplicación, Correo electrónico&#10;&#10;Descripción generada automáticamente"/>
+            <wp:cNvGraphicFramePr>
+              <a:graphicFrameLocks xmlns:a="http://schemas.openxmlformats.org/drawingml/2006/main" noChangeAspect="1"/>
+            </wp:cNvGraphicFramePr>
+            <a:graphic xmlns:a="http://schemas.openxmlformats.org/drawingml/2006/main">
+              <a:graphicData uri="http://schemas.openxmlformats.org/drawingml/2006/picture">
+                <pic:pic xmlns:pic="http://schemas.openxmlformats.org/drawingml/2006/picture">
+                  <pic:nvPicPr>
+                    <pic:cNvPr id="10" name="Imagen 10" descr="Interfaz de usuario gráfica, Texto, Aplicación, Correo electrónico&#10;&#10;Descripción generada automáticamente"/>
+                    <pic:cNvPicPr/>
+                  </pic:nvPicPr>
+                  <pic:blipFill>
+                    <a:blip r:embed="rId18"/>
+                    <a:stretch>
+                      <a:fillRect/>
+                    </a:stretch>
+                  </pic:blipFill>
+                  <pic:spPr>
+                    <a:xfrm>
+                      <a:off x="0" y="0"/>
+                      <a:ext cx="3819172" cy="4655957"/>
+                    </a:xfrm>
+                    <a:prstGeom prst="rect">
+                      <a:avLst/>
+                    </a:prstGeom>
+                  </pic:spPr>
+                </pic:pic>
+              </a:graphicData>
+            </a:graphic>
+          </wp:inline>
+        </w:drawing>
+      </w:r>
+    </w:p>
+    <w:p>
+      <w:pPr>
+        <w:rPr>
+          <w:sz w:val="18"/>
+          <w:szCs w:val="18"/>
+          <w:lang w:val="es-CO"/>
+        </w:rPr>
+      </w:pPr>
+      <w:r>
+        <w:rPr>
+          <w:noProof/>
+        </w:rPr>
+        <w:drawing>
+          <wp:inline distT="0" distB="0" distL="0" distR="0" wp14:anchorId="0F37F6B0" wp14:editId="5044BF63">
+            <wp:extent cx="5943600" cy="1214120"/>
+            <wp:effectExtent l="0" t="0" r="0" b="5080"/>
+            <wp:docPr id="11" name="Imagen 11" descr="Interfaz de usuario gráfica, Texto, Aplicación&#10;&#10;Descripción generada automáticamente"/>
+            <wp:cNvGraphicFramePr>
+              <a:graphicFrameLocks xmlns:a="http://schemas.openxmlformats.org/drawingml/2006/main" noChangeAspect="1"/>
+            </wp:cNvGraphicFramePr>
+            <a:graphic xmlns:a="http://schemas.openxmlformats.org/drawingml/2006/main">
+              <a:graphicData uri="http://schemas.openxmlformats.org/drawingml/2006/picture">
+                <pic:pic xmlns:pic="http://schemas.openxmlformats.org/drawingml/2006/picture">
+                  <pic:nvPicPr>
+                    <pic:cNvPr id="11" name="Imagen 11" descr="Interfaz de usuario gráfica, Texto, Aplicación&#10;&#10;Descripción generada automáticamente"/>
+                    <pic:cNvPicPr/>
+                  </pic:nvPicPr>
+                  <pic:blipFill>
+                    <a:blip r:embed="rId19"/>
+                    <a:stretch>
+                      <a:fillRect/>
+                    </a:stretch>
+                  </pic:blipFill>
+                  <pic:spPr>
+                    <a:xfrm>
+                      <a:off x="0" y="0"/>
+                      <a:ext cx="5943600" cy="1214120"/>
+                    </a:xfrm>
+                    <a:prstGeom prst="rect">
+                      <a:avLst/>
+                    </a:prstGeom>
+                  </pic:spPr>
+                </pic:pic>
+              </a:graphicData>
+            </a:graphic>
+          </wp:inline>
+        </w:drawing>
+      </w:r>
+    </w:p>
+    <w:p>
+      <w:pPr>
+        <w:rPr>
+          <w:sz w:val="18"/>
+          <w:szCs w:val="18"/>
+          <w:lang w:val="es-CO"/>
+        </w:rPr>
+      </w:pPr>
+      <w:r>
+        <w:rPr>
+          <w:sz w:val="18"/>
+          <w:szCs w:val="18"/>
+          <w:lang w:val="es-CO"/>
+        </w:rPr>
+        <w:t>37) para mantener oculto el código del usuario</w:t>
+      </w:r>
+    </w:p>
+    <w:p>
+      <w:pPr>
+        <w:shd w:val="clear" w:color="auto" w:fill="1E1E1E"/>
+        <w:spacing w:after="0" w:line="285" w:lineRule="atLeast"/>
+        <w:rPr>
+          <w:rFonts w:ascii="Consolas" w:eastAsia="Times New Roman" w:hAnsi="Consolas" w:cs="Times New Roman"/>
+          <w:color w:val="D4D4D4"/>
+          <w:sz w:val="21"/>
+          <w:szCs w:val="21"/>
+          <w:lang w:val="es-CO"/>
+        </w:rPr>
+      </w:pPr>
+      <w:r>
+        <w:rPr>
+          <w:rFonts w:ascii="Consolas" w:eastAsia="Times New Roman" w:hAnsi="Consolas" w:cs="Times New Roman"/>
+          <w:color w:val="569CD6"/>
+          <w:sz w:val="21"/>
+          <w:szCs w:val="21"/>
+          <w:lang w:val="es-CO"/>
+        </w:rPr>
+        <w:t>static</w:t>
+      </w:r>
+      <w:r>
+        <w:rPr>
+          <w:rFonts w:ascii="Consolas" w:eastAsia="Times New Roman" w:hAnsi="Consolas" w:cs="Times New Roman"/>
+          <w:color w:val="D4D4D4"/>
+          <w:sz w:val="21"/>
+          <w:szCs w:val="21"/>
+          <w:lang w:val="es-CO"/>
+        </w:rPr>
+        <w:t xml:space="preserve"> </w:t>
+      </w:r>
+      <w:r>
+        <w:rPr>
+          <w:rFonts w:ascii="Consolas" w:eastAsia="Times New Roman" w:hAnsi="Consolas" w:cs="Times New Roman"/>
+          <w:color w:val="DCDCAA"/>
+          <w:sz w:val="21"/>
+          <w:szCs w:val="21"/>
+          <w:lang w:val="es-CO"/>
+        </w:rPr>
+        <w:t>associate</w:t>
+      </w:r>
+      <w:r>
+        <w:rPr>
+          <w:rFonts w:ascii="Consolas" w:eastAsia="Times New Roman" w:hAnsi="Consolas" w:cs="Times New Roman"/>
+          <w:color w:val="D4D4D4"/>
+          <w:sz w:val="21"/>
+          <w:szCs w:val="21"/>
+          <w:lang w:val="es-CO"/>
+        </w:rPr>
+        <w:t>({</w:t>
+      </w:r>
+      <w:r>
+        <w:rPr>
+          <w:rFonts w:ascii="Consolas" w:eastAsia="Times New Roman" w:hAnsi="Consolas" w:cs="Times New Roman"/>
+          <w:color w:val="9CDCFE"/>
+          <w:sz w:val="21"/>
+          <w:szCs w:val="21"/>
+          <w:lang w:val="es-CO"/>
+        </w:rPr>
+        <w:t>User</w:t>
+      </w:r>
+      <w:r>
+        <w:rPr>
+          <w:rFonts w:ascii="Consolas" w:eastAsia="Times New Roman" w:hAnsi="Consolas" w:cs="Times New Roman"/>
+          <w:color w:val="D4D4D4"/>
+          <w:sz w:val="21"/>
+          <w:szCs w:val="21"/>
+          <w:lang w:val="es-CO"/>
+        </w:rPr>
+        <w:t xml:space="preserve">}) { </w:t>
+      </w:r>
+      <w:r>
+        <w:rPr>
+          <w:rFonts w:ascii="Consolas" w:eastAsia="Times New Roman" w:hAnsi="Consolas" w:cs="Times New Roman"/>
+          <w:color w:val="6A9955"/>
+          <w:sz w:val="21"/>
+          <w:szCs w:val="21"/>
+          <w:lang w:val="es-CO"/>
+        </w:rPr>
+        <w:t>// crear relaciones entre los modelos (post -&gt; user)</w:t>
+      </w:r>
+    </w:p>
+    <w:p>
+      <w:pPr>
+        <w:shd w:val="clear" w:color="auto" w:fill="1E1E1E"/>
+        <w:spacing w:after="0" w:line="285" w:lineRule="atLeast"/>
+        <w:rPr>
+          <w:rFonts w:ascii="Consolas" w:eastAsia="Times New Roman" w:hAnsi="Consolas" w:cs="Times New Roman"/>
+          <w:color w:val="D4D4D4"/>
+          <w:sz w:val="21"/>
+          <w:szCs w:val="21"/>
+          <w:lang w:val="es-CO"/>
+        </w:rPr>
+      </w:pPr>
+      <w:r>
+        <w:rPr>
+          <w:rFonts w:ascii="Consolas" w:eastAsia="Times New Roman" w:hAnsi="Consolas" w:cs="Times New Roman"/>
+          <w:color w:val="D4D4D4"/>
+          <w:sz w:val="21"/>
+          <w:szCs w:val="21"/>
+          <w:lang w:val="es-CO"/>
+        </w:rPr>
+        <w:t xml:space="preserve">      </w:t>
+      </w:r>
+      <w:r>
+        <w:rPr>
+          <w:rFonts w:ascii="Consolas" w:eastAsia="Times New Roman" w:hAnsi="Consolas" w:cs="Times New Roman"/>
+          <w:color w:val="6A9955"/>
+          <w:sz w:val="21"/>
+          <w:szCs w:val="21"/>
+          <w:lang w:val="es-CO"/>
+        </w:rPr>
+        <w:t>// definir asociacion aqui</w:t>
+      </w:r>
+    </w:p>
+    <w:p>
+      <w:pPr>
+        <w:shd w:val="clear" w:color="auto" w:fill="1E1E1E"/>
+        <w:spacing w:after="0" w:line="285" w:lineRule="atLeast"/>
+        <w:rPr>
+          <w:rFonts w:ascii="Consolas" w:eastAsia="Times New Roman" w:hAnsi="Consolas" w:cs="Times New Roman"/>
+          <w:color w:val="D4D4D4"/>
+          <w:sz w:val="21"/>
+          <w:szCs w:val="21"/>
+          <w:lang w:val="es-CO"/>
+        </w:rPr>
+      </w:pPr>
+      <w:r>
+        <w:rPr>
+          <w:rFonts w:ascii="Consolas" w:eastAsia="Times New Roman" w:hAnsi="Consolas" w:cs="Times New Roman"/>
+          <w:color w:val="D4D4D4"/>
+          <w:sz w:val="21"/>
+          <w:szCs w:val="21"/>
+          <w:lang w:val="es-CO"/>
+        </w:rPr>
+        <w:t xml:space="preserve">      </w:t>
+      </w:r>
+      <w:r>
+        <w:rPr>
+          <w:rFonts w:ascii="Consolas" w:eastAsia="Times New Roman" w:hAnsi="Consolas" w:cs="Times New Roman"/>
+          <w:color w:val="6A9955"/>
+          <w:sz w:val="21"/>
+          <w:szCs w:val="21"/>
+          <w:lang w:val="es-CO"/>
+        </w:rPr>
+        <w:t>//userId es la llave foranea</w:t>
+      </w:r>
+    </w:p>
+    <w:p>
+      <w:pPr>
+        <w:shd w:val="clear" w:color="auto" w:fill="1E1E1E"/>
+        <w:spacing w:after="0" w:line="285" w:lineRule="atLeast"/>
+        <w:rPr>
+          <w:rFonts w:ascii="Consolas" w:eastAsia="Times New Roman" w:hAnsi="Consolas" w:cs="Times New Roman"/>
+          <w:color w:val="D4D4D4"/>
+          <w:sz w:val="21"/>
+          <w:szCs w:val="21"/>
+          <w:lang w:val="es-CO"/>
+        </w:rPr>
+      </w:pPr>
+      <w:r>
+        <w:rPr>
+          <w:rFonts w:ascii="Consolas" w:eastAsia="Times New Roman" w:hAnsi="Consolas" w:cs="Times New Roman"/>
+          <w:color w:val="D4D4D4"/>
+          <w:sz w:val="21"/>
+          <w:szCs w:val="21"/>
+          <w:lang w:val="es-CO"/>
+        </w:rPr>
+        <w:t xml:space="preserve">      </w:t>
+      </w:r>
+      <w:r>
+        <w:rPr>
+          <w:rFonts w:ascii="Consolas" w:eastAsia="Times New Roman" w:hAnsi="Consolas" w:cs="Times New Roman"/>
+          <w:color w:val="569CD6"/>
+          <w:sz w:val="21"/>
+          <w:szCs w:val="21"/>
+          <w:lang w:val="es-CO"/>
+        </w:rPr>
+        <w:t>this</w:t>
+      </w:r>
+      <w:r>
+        <w:rPr>
+          <w:rFonts w:ascii="Consolas" w:eastAsia="Times New Roman" w:hAnsi="Consolas" w:cs="Times New Roman"/>
+          <w:color w:val="D4D4D4"/>
+          <w:sz w:val="21"/>
+          <w:szCs w:val="21"/>
+          <w:lang w:val="es-CO"/>
+        </w:rPr>
+        <w:t>.</w:t>
+      </w:r>
+      <w:r>
+        <w:rPr>
+          <w:rFonts w:ascii="Consolas" w:eastAsia="Times New Roman" w:hAnsi="Consolas" w:cs="Times New Roman"/>
+          <w:color w:val="DCDCAA"/>
+          <w:sz w:val="21"/>
+          <w:szCs w:val="21"/>
+          <w:lang w:val="es-CO"/>
+        </w:rPr>
+        <w:t>belongsTo</w:t>
+      </w:r>
+      <w:r>
+        <w:rPr>
+          <w:rFonts w:ascii="Consolas" w:eastAsia="Times New Roman" w:hAnsi="Consolas" w:cs="Times New Roman"/>
+          <w:color w:val="D4D4D4"/>
+          <w:sz w:val="21"/>
+          <w:szCs w:val="21"/>
+          <w:lang w:val="es-CO"/>
+        </w:rPr>
+        <w:t>(</w:t>
+      </w:r>
+      <w:r>
+        <w:rPr>
+          <w:rFonts w:ascii="Consolas" w:eastAsia="Times New Roman" w:hAnsi="Consolas" w:cs="Times New Roman"/>
+          <w:color w:val="9CDCFE"/>
+          <w:sz w:val="21"/>
+          <w:szCs w:val="21"/>
+          <w:lang w:val="es-CO"/>
+        </w:rPr>
+        <w:t>User</w:t>
+      </w:r>
+      <w:r>
+        <w:rPr>
+          <w:rFonts w:ascii="Consolas" w:eastAsia="Times New Roman" w:hAnsi="Consolas" w:cs="Times New Roman"/>
+          <w:color w:val="D4D4D4"/>
+          <w:sz w:val="21"/>
+          <w:szCs w:val="21"/>
+          <w:lang w:val="es-CO"/>
+        </w:rPr>
+        <w:t>,{</w:t>
+      </w:r>
+      <w:r>
+        <w:rPr>
+          <w:rFonts w:ascii="Consolas" w:eastAsia="Times New Roman" w:hAnsi="Consolas" w:cs="Times New Roman"/>
+          <w:color w:val="9CDCFE"/>
+          <w:sz w:val="21"/>
+          <w:szCs w:val="21"/>
+          <w:lang w:val="es-CO"/>
+        </w:rPr>
+        <w:t>foreignKey:</w:t>
+      </w:r>
+      <w:r>
+        <w:rPr>
+          <w:rFonts w:ascii="Consolas" w:eastAsia="Times New Roman" w:hAnsi="Consolas" w:cs="Times New Roman"/>
+          <w:color w:val="D4D4D4"/>
+          <w:sz w:val="21"/>
+          <w:szCs w:val="21"/>
+          <w:lang w:val="es-CO"/>
+        </w:rPr>
+        <w:t xml:space="preserve"> </w:t>
+      </w:r>
+      <w:r>
+        <w:rPr>
+          <w:rFonts w:ascii="Consolas" w:eastAsia="Times New Roman" w:hAnsi="Consolas" w:cs="Times New Roman"/>
+          <w:color w:val="CE9178"/>
+          <w:sz w:val="21"/>
+          <w:szCs w:val="21"/>
+          <w:lang w:val="es-CO"/>
+        </w:rPr>
+        <w:t>'userId'</w:t>
+      </w:r>
+      <w:r>
+        <w:rPr>
+          <w:rFonts w:ascii="Consolas" w:eastAsia="Times New Roman" w:hAnsi="Consolas" w:cs="Times New Roman"/>
+          <w:color w:val="D4D4D4"/>
+          <w:sz w:val="21"/>
+          <w:szCs w:val="21"/>
+          <w:lang w:val="es-CO"/>
+        </w:rPr>
+        <w:t xml:space="preserve"> }) </w:t>
+      </w:r>
+      <w:r>
+        <w:rPr>
+          <w:rFonts w:ascii="Consolas" w:eastAsia="Times New Roman" w:hAnsi="Consolas" w:cs="Times New Roman"/>
+          <w:color w:val="6A9955"/>
+          <w:sz w:val="21"/>
+          <w:szCs w:val="21"/>
+          <w:lang w:val="es-CO"/>
+        </w:rPr>
+        <w:t>// este {post} pertenece a un {usuario}</w:t>
+      </w:r>
+    </w:p>
+    <w:p>
+      <w:pPr>
+        <w:shd w:val="clear" w:color="auto" w:fill="1E1E1E"/>
+        <w:spacing w:after="0" w:line="285" w:lineRule="atLeast"/>
+        <w:rPr>
+          <w:rFonts w:ascii="Consolas" w:eastAsia="Times New Roman" w:hAnsi="Consolas" w:cs="Times New Roman"/>
+          <w:color w:val="D4D4D4"/>
+          <w:sz w:val="21"/>
+          <w:szCs w:val="21"/>
+          <w:lang w:val="es-CO"/>
+        </w:rPr>
+      </w:pPr>
+    </w:p>
+    <w:p>
+      <w:pPr>
+        <w:shd w:val="clear" w:color="auto" w:fill="1E1E1E"/>
+        <w:spacing w:after="0" w:line="285" w:lineRule="atLeast"/>
+        <w:rPr>
+          <w:rFonts w:ascii="Consolas" w:eastAsia="Times New Roman" w:hAnsi="Consolas" w:cs="Times New Roman"/>
+          <w:color w:val="D4D4D4"/>
+          <w:sz w:val="21"/>
+          <w:szCs w:val="21"/>
+          <w:lang w:val="es-CO"/>
+        </w:rPr>
+      </w:pPr>
+      <w:r>
+        <w:rPr>
+          <w:rFonts w:ascii="Consolas" w:eastAsia="Times New Roman" w:hAnsi="Consolas" w:cs="Times New Roman"/>
+          <w:color w:val="D4D4D4"/>
+          <w:sz w:val="21"/>
+          <w:szCs w:val="21"/>
+          <w:lang w:val="es-CO"/>
+        </w:rPr>
+        <w:t>    }</w:t>
+      </w:r>
+    </w:p>
+    <w:p>
+      <w:pPr>
+        <w:shd w:val="clear" w:color="auto" w:fill="1E1E1E"/>
+        <w:spacing w:after="0" w:line="285" w:lineRule="atLeast"/>
+        <w:rPr>
+          <w:rFonts w:ascii="Consolas" w:eastAsia="Times New Roman" w:hAnsi="Consolas" w:cs="Times New Roman"/>
+          <w:color w:val="D4D4D4"/>
+          <w:sz w:val="21"/>
+          <w:szCs w:val="21"/>
+          <w:lang w:val="es-CO"/>
+        </w:rPr>
+      </w:pPr>
+      <w:r>
+        <w:rPr>
+          <w:rFonts w:ascii="Consolas" w:eastAsia="Times New Roman" w:hAnsi="Consolas" w:cs="Times New Roman"/>
+          <w:color w:val="D4D4D4"/>
+          <w:sz w:val="21"/>
+          <w:szCs w:val="21"/>
+          <w:lang w:val="es-CO"/>
+        </w:rPr>
+        <w:t xml:space="preserve">    </w:t>
+      </w:r>
+      <w:r>
+        <w:rPr>
+          <w:rFonts w:ascii="Consolas" w:eastAsia="Times New Roman" w:hAnsi="Consolas" w:cs="Times New Roman"/>
+          <w:color w:val="6A9955"/>
+          <w:sz w:val="21"/>
+          <w:szCs w:val="21"/>
+          <w:lang w:val="es-CO"/>
+        </w:rPr>
+        <w:t>///Vamos a ocultar el usuario</w:t>
+      </w:r>
+      <w:r>
+        <w:rPr>
+          <w:rFonts w:ascii="Consolas" w:eastAsia="Times New Roman" w:hAnsi="Consolas" w:cs="Times New Roman"/>
+          <w:color w:val="6A9955"/>
+          <w:sz w:val="21"/>
+          <w:szCs w:val="21"/>
+          <w:lang w:val="es-CO"/>
+        </w:rPr>
+        <w:t xml:space="preserve"> (justo debajo del associate en Post.js</w:t>
+      </w:r>
+    </w:p>
+    <w:p>
+      <w:pPr>
+        <w:shd w:val="clear" w:color="auto" w:fill="1E1E1E"/>
+        <w:spacing w:after="0" w:line="285" w:lineRule="atLeast"/>
+        <w:rPr>
+          <w:rFonts w:ascii="Consolas" w:eastAsia="Times New Roman" w:hAnsi="Consolas" w:cs="Times New Roman"/>
+          <w:color w:val="D4D4D4"/>
+          <w:sz w:val="21"/>
+          <w:szCs w:val="21"/>
+          <w:lang w:val="es-CO"/>
+        </w:rPr>
+      </w:pPr>
+      <w:r>
+        <w:rPr>
+          <w:rFonts w:ascii="Consolas" w:eastAsia="Times New Roman" w:hAnsi="Consolas" w:cs="Times New Roman"/>
+          <w:color w:val="D4D4D4"/>
+          <w:sz w:val="21"/>
+          <w:szCs w:val="21"/>
+          <w:lang w:val="es-CO"/>
+        </w:rPr>
+        <w:t xml:space="preserve">    </w:t>
+      </w:r>
+      <w:r>
+        <w:rPr>
+          <w:rFonts w:ascii="Consolas" w:eastAsia="Times New Roman" w:hAnsi="Consolas" w:cs="Times New Roman"/>
+          <w:color w:val="DCDCAA"/>
+          <w:sz w:val="21"/>
+          <w:szCs w:val="21"/>
+          <w:lang w:val="es-CO"/>
+        </w:rPr>
+        <w:t>toJSON</w:t>
+      </w:r>
+      <w:r>
+        <w:rPr>
+          <w:rFonts w:ascii="Consolas" w:eastAsia="Times New Roman" w:hAnsi="Consolas" w:cs="Times New Roman"/>
+          <w:color w:val="D4D4D4"/>
+          <w:sz w:val="21"/>
+          <w:szCs w:val="21"/>
+          <w:lang w:val="es-CO"/>
+        </w:rPr>
+        <w:t>(){</w:t>
+      </w:r>
+    </w:p>
+    <w:p>
+      <w:pPr>
+        <w:shd w:val="clear" w:color="auto" w:fill="1E1E1E"/>
+        <w:spacing w:after="0" w:line="285" w:lineRule="atLeast"/>
+        <w:rPr>
+          <w:rFonts w:ascii="Consolas" w:eastAsia="Times New Roman" w:hAnsi="Consolas" w:cs="Times New Roman"/>
+          <w:color w:val="D4D4D4"/>
+          <w:sz w:val="21"/>
+          <w:szCs w:val="21"/>
+        </w:rPr>
+      </w:pPr>
+      <w:r>
+        <w:rPr>
+          <w:rFonts w:ascii="Consolas" w:eastAsia="Times New Roman" w:hAnsi="Consolas" w:cs="Times New Roman"/>
+          <w:color w:val="D4D4D4"/>
+          <w:sz w:val="21"/>
+          <w:szCs w:val="21"/>
+          <w:lang w:val="es-CO"/>
+        </w:rPr>
+        <w:t xml:space="preserve">      </w:t>
+      </w:r>
+      <w:r>
+        <w:rPr>
+          <w:rFonts w:ascii="Consolas" w:eastAsia="Times New Roman" w:hAnsi="Consolas" w:cs="Times New Roman"/>
+          <w:color w:val="C586C0"/>
+          <w:sz w:val="21"/>
+          <w:szCs w:val="21"/>
+        </w:rPr>
+        <w:t>return</w:t>
+      </w:r>
+      <w:r>
+        <w:rPr>
+          <w:rFonts w:ascii="Consolas" w:eastAsia="Times New Roman" w:hAnsi="Consolas" w:cs="Times New Roman"/>
+          <w:color w:val="D4D4D4"/>
+          <w:sz w:val="21"/>
+          <w:szCs w:val="21"/>
+        </w:rPr>
+        <w:t xml:space="preserve"> {...</w:t>
+      </w:r>
+      <w:r>
+        <w:rPr>
+          <w:rFonts w:ascii="Consolas" w:eastAsia="Times New Roman" w:hAnsi="Consolas" w:cs="Times New Roman"/>
+          <w:color w:val="569CD6"/>
+          <w:sz w:val="21"/>
+          <w:szCs w:val="21"/>
+        </w:rPr>
+        <w:t>this</w:t>
+      </w:r>
+      <w:r>
+        <w:rPr>
+          <w:rFonts w:ascii="Consolas" w:eastAsia="Times New Roman" w:hAnsi="Consolas" w:cs="Times New Roman"/>
+          <w:color w:val="D4D4D4"/>
+          <w:sz w:val="21"/>
+          <w:szCs w:val="21"/>
+        </w:rPr>
+        <w:t>.</w:t>
+      </w:r>
+      <w:r>
+        <w:rPr>
+          <w:rFonts w:ascii="Consolas" w:eastAsia="Times New Roman" w:hAnsi="Consolas" w:cs="Times New Roman"/>
+          <w:color w:val="DCDCAA"/>
+          <w:sz w:val="21"/>
+          <w:szCs w:val="21"/>
+        </w:rPr>
+        <w:t>get</w:t>
+      </w:r>
+      <w:r>
+        <w:rPr>
+          <w:rFonts w:ascii="Consolas" w:eastAsia="Times New Roman" w:hAnsi="Consolas" w:cs="Times New Roman"/>
+          <w:color w:val="D4D4D4"/>
+          <w:sz w:val="21"/>
+          <w:szCs w:val="21"/>
+        </w:rPr>
+        <w:t xml:space="preserve">(), </w:t>
+      </w:r>
+      <w:r>
+        <w:rPr>
+          <w:rFonts w:ascii="Consolas" w:eastAsia="Times New Roman" w:hAnsi="Consolas" w:cs="Times New Roman"/>
+          <w:color w:val="9CDCFE"/>
+          <w:sz w:val="21"/>
+          <w:szCs w:val="21"/>
+        </w:rPr>
+        <w:t>id:</w:t>
+      </w:r>
+      <w:r>
+        <w:rPr>
+          <w:rFonts w:ascii="Consolas" w:eastAsia="Times New Roman" w:hAnsi="Consolas" w:cs="Times New Roman"/>
+          <w:color w:val="D4D4D4"/>
+          <w:sz w:val="21"/>
+          <w:szCs w:val="21"/>
+        </w:rPr>
+        <w:t xml:space="preserve"> </w:t>
+      </w:r>
+      <w:r>
+        <w:rPr>
+          <w:rFonts w:ascii="Consolas" w:eastAsia="Times New Roman" w:hAnsi="Consolas" w:cs="Times New Roman"/>
+          <w:color w:val="569CD6"/>
+          <w:sz w:val="21"/>
+          <w:szCs w:val="21"/>
+        </w:rPr>
+        <w:t>undefined</w:t>
+      </w:r>
+      <w:r>
+        <w:rPr>
+          <w:rFonts w:ascii="Consolas" w:eastAsia="Times New Roman" w:hAnsi="Consolas" w:cs="Times New Roman"/>
+          <w:color w:val="D4D4D4"/>
+          <w:sz w:val="21"/>
+          <w:szCs w:val="21"/>
+        </w:rPr>
+        <w:t xml:space="preserve">, </w:t>
+      </w:r>
+      <w:r>
+        <w:rPr>
+          <w:rFonts w:ascii="Consolas" w:eastAsia="Times New Roman" w:hAnsi="Consolas" w:cs="Times New Roman"/>
+          <w:color w:val="9CDCFE"/>
+          <w:sz w:val="21"/>
+          <w:szCs w:val="21"/>
+        </w:rPr>
+        <w:t>userId:</w:t>
+      </w:r>
+      <w:r>
+        <w:rPr>
+          <w:rFonts w:ascii="Consolas" w:eastAsia="Times New Roman" w:hAnsi="Consolas" w:cs="Times New Roman"/>
+          <w:color w:val="D4D4D4"/>
+          <w:sz w:val="21"/>
+          <w:szCs w:val="21"/>
+        </w:rPr>
+        <w:t xml:space="preserve"> </w:t>
+      </w:r>
+      <w:r>
+        <w:rPr>
+          <w:rFonts w:ascii="Consolas" w:eastAsia="Times New Roman" w:hAnsi="Consolas" w:cs="Times New Roman"/>
+          <w:color w:val="569CD6"/>
+          <w:sz w:val="21"/>
+          <w:szCs w:val="21"/>
+        </w:rPr>
+        <w:t>undefined</w:t>
+      </w:r>
+      <w:r>
+        <w:rPr>
+          <w:rFonts w:ascii="Consolas" w:eastAsia="Times New Roman" w:hAnsi="Consolas" w:cs="Times New Roman"/>
+          <w:color w:val="D4D4D4"/>
+          <w:sz w:val="21"/>
+          <w:szCs w:val="21"/>
+        </w:rPr>
+        <w:t xml:space="preserve"> }</w:t>
+      </w:r>
+    </w:p>
+    <w:p>
+      <w:pPr>
+        <w:shd w:val="clear" w:color="auto" w:fill="1E1E1E"/>
+        <w:spacing w:after="0" w:line="285" w:lineRule="atLeast"/>
+        <w:rPr>
+          <w:rFonts w:ascii="Consolas" w:eastAsia="Times New Roman" w:hAnsi="Consolas" w:cs="Times New Roman"/>
+          <w:color w:val="D4D4D4"/>
+          <w:sz w:val="21"/>
+          <w:szCs w:val="21"/>
+        </w:rPr>
+      </w:pPr>
+      <w:r>
+        <w:rPr>
+          <w:rFonts w:ascii="Consolas" w:eastAsia="Times New Roman" w:hAnsi="Consolas" w:cs="Times New Roman"/>
+          <w:color w:val="D4D4D4"/>
+          <w:sz w:val="21"/>
+          <w:szCs w:val="21"/>
+        </w:rPr>
+        <w:lastRenderedPageBreak/>
+        <w:t>    }</w:t>
+      </w:r>
+    </w:p>
+    <w:p>
+      <w:pPr>
+        <w:rPr>
+          <w:sz w:val="18"/>
+          <w:szCs w:val="18"/>
+          <w:lang w:val="es-CO"/>
+        </w:rPr>
+      </w:pPr>
     </w:p>
     <w:sectPr>
       <w:pgSz w:w="12240" w:h="15840"/>

</xml_diff>